<commit_message>
Update CV file and change image reference in resume component
</commit_message>
<xml_diff>
--- a/public/CV_TanNV.docx
+++ b/public/CV_TanNV.docx
@@ -452,6 +452,45 @@
         </w:rPr>
         <w:t>, Ha Noi</w:t>
       </w:r>
+    </w:p>
+    <w:p>
+      <w:pPr>
+        <w:pStyle w:val="PlainText"/>
+        <w:numPr>
+          <w:ilvl w:val="0"/>
+          <w:numId w:val="7"/>
+        </w:numPr>
+      </w:pPr>
+      <w:r>
+        <w:rPr>
+          <w:rFonts w:ascii="Tahoma" w:hAnsi="Tahoma" w:cs="Tahoma"/>
+        </w:rPr>
+        <w:t>Website</w:t>
+      </w:r>
+      <w:r>
+        <w:rPr>
+          <w:rFonts w:ascii="Tahoma" w:hAnsi="Tahoma" w:cs="Tahoma"/>
+        </w:rPr>
+        <w:tab/>
+      </w:r>
+      <w:r>
+        <w:rPr>
+          <w:rFonts w:ascii="Tahoma" w:hAnsi="Tahoma" w:cs="Tahoma"/>
+        </w:rPr>
+        <w:tab/>
+      </w:r>
+      <w:r>
+        <w:rPr>
+          <w:rFonts w:ascii="Tahoma" w:hAnsi="Tahoma" w:cs="Tahoma"/>
+        </w:rPr>
+        <w:t>https://vawntan.io.vn</w:t>
+      </w:r>
+    </w:p>
+    <w:p>
+      <w:pPr>
+        <w:pStyle w:val="PlainText"/>
+        <w:ind w:left="720"/>
+      </w:pPr>
       <w:r>
         <w:rPr>
           <w:rFonts w:ascii="Tahoma" w:hAnsi="Tahoma" w:cs="Tahoma"/>
@@ -1646,6 +1685,7 @@
                 <w:sz w:val="20"/>
                 <w:szCs w:val="20"/>
               </w:rPr>
+              <w:lastRenderedPageBreak/>
               <w:t>Frameworks</w:t>
             </w:r>
           </w:p>
@@ -1669,15 +1709,16 @@
                 <w:szCs w:val="20"/>
               </w:rPr>
             </w:pPr>
-            <w:r>
-              <w:rPr>
-                <w:rFonts w:ascii="Tahoma" w:hAnsi="Tahoma" w:cs="Tahoma"/>
-                <w:sz w:val="20"/>
-                <w:szCs w:val="20"/>
-              </w:rPr>
-              <w:lastRenderedPageBreak/>
+            <w:proofErr w:type="spellStart"/>
+            <w:r>
+              <w:rPr>
+                <w:rFonts w:ascii="Tahoma" w:hAnsi="Tahoma" w:cs="Tahoma"/>
+                <w:sz w:val="20"/>
+                <w:szCs w:val="20"/>
+              </w:rPr>
               <w:t>VueJS</w:t>
             </w:r>
+            <w:proofErr w:type="spellEnd"/>
           </w:p>
         </w:tc>
         <w:tc>
@@ -1754,6 +1795,7 @@
                 <w:szCs w:val="20"/>
               </w:rPr>
             </w:pPr>
+            <w:proofErr w:type="spellStart"/>
             <w:r>
               <w:rPr>
                 <w:rFonts w:ascii="Tahoma" w:hAnsi="Tahoma" w:cs="Tahoma"/>
@@ -1778,6 +1820,7 @@
               </w:rPr>
               <w:t>ax</w:t>
             </w:r>
+            <w:proofErr w:type="spellEnd"/>
           </w:p>
         </w:tc>
         <w:tc>
@@ -1852,6 +1895,7 @@
                 <w:szCs w:val="20"/>
               </w:rPr>
             </w:pPr>
+            <w:proofErr w:type="spellStart"/>
             <w:r>
               <w:rPr>
                 <w:rFonts w:ascii="Tahoma" w:hAnsi="Tahoma" w:cs="Tahoma"/>
@@ -1860,6 +1904,7 @@
               </w:rPr>
               <w:t>VueX</w:t>
             </w:r>
+            <w:proofErr w:type="spellEnd"/>
           </w:p>
         </w:tc>
         <w:tc>
@@ -2016,6 +2061,7 @@
                 <w:szCs w:val="20"/>
               </w:rPr>
             </w:pPr>
+            <w:proofErr w:type="spellStart"/>
             <w:r>
               <w:rPr>
                 <w:rFonts w:ascii="Tahoma" w:hAnsi="Tahoma" w:cs="Tahoma"/>
@@ -2024,6 +2070,7 @@
               </w:rPr>
               <w:t>Vuetify</w:t>
             </w:r>
+            <w:proofErr w:type="spellEnd"/>
           </w:p>
         </w:tc>
         <w:tc>
@@ -2432,6 +2479,7 @@
                 <w:szCs w:val="20"/>
               </w:rPr>
             </w:pPr>
+            <w:proofErr w:type="spellStart"/>
             <w:r>
               <w:rPr>
                 <w:rFonts w:ascii="Tahoma" w:hAnsi="Tahoma" w:cs="Tahoma"/>
@@ -2440,6 +2488,7 @@
               </w:rPr>
               <w:t>Lucide</w:t>
             </w:r>
+            <w:proofErr w:type="spellEnd"/>
           </w:p>
         </w:tc>
         <w:tc>
@@ -2596,6 +2645,7 @@
                 <w:szCs w:val="20"/>
               </w:rPr>
             </w:pPr>
+            <w:proofErr w:type="spellStart"/>
             <w:r>
               <w:rPr>
                 <w:rFonts w:ascii="Tahoma" w:hAnsi="Tahoma" w:cs="Tahoma"/>
@@ -2604,6 +2654,7 @@
               </w:rPr>
               <w:t>ExpressJS</w:t>
             </w:r>
+            <w:proofErr w:type="spellEnd"/>
           </w:p>
         </w:tc>
         <w:tc>
@@ -2788,6 +2839,7 @@
                 <w:rFonts w:ascii="Tahoma" w:hAnsi="Tahoma" w:cs="Tahoma"/>
               </w:rPr>
             </w:pPr>
+            <w:proofErr w:type="spellStart"/>
             <w:r>
               <w:rPr>
                 <w:rFonts w:ascii="Tahoma" w:eastAsia="Tahoma" w:hAnsi="Tahoma" w:cs="Tahoma"/>
@@ -2796,6 +2848,7 @@
               </w:rPr>
               <w:t>Mongodb</w:t>
             </w:r>
+            <w:proofErr w:type="spellEnd"/>
           </w:p>
         </w:tc>
         <w:tc>
@@ -2927,6 +2980,7 @@
               </w:rPr>
               <w:t xml:space="preserve">IDE: </w:t>
             </w:r>
+            <w:proofErr w:type="spellStart"/>
             <w:r>
               <w:rPr>
                 <w:rFonts w:ascii="Tahoma" w:hAnsi="Tahoma" w:cs="Tahoma"/>
@@ -2934,8 +2988,29 @@
                 <w:sz w:val="20"/>
                 <w:szCs w:val="20"/>
               </w:rPr>
-              <w:t>Webstorm, VScode</w:t>
-            </w:r>
+              <w:t>Webstorm</w:t>
+            </w:r>
+            <w:proofErr w:type="spellEnd"/>
+            <w:r>
+              <w:rPr>
+                <w:rFonts w:ascii="Tahoma" w:hAnsi="Tahoma" w:cs="Tahoma"/>
+                <w:bCs/>
+                <w:sz w:val="20"/>
+                <w:szCs w:val="20"/>
+              </w:rPr>
+              <w:t xml:space="preserve">, </w:t>
+            </w:r>
+            <w:proofErr w:type="spellStart"/>
+            <w:r>
+              <w:rPr>
+                <w:rFonts w:ascii="Tahoma" w:hAnsi="Tahoma" w:cs="Tahoma"/>
+                <w:bCs/>
+                <w:sz w:val="20"/>
+                <w:szCs w:val="20"/>
+              </w:rPr>
+              <w:t>VScode</w:t>
+            </w:r>
+            <w:proofErr w:type="spellEnd"/>
           </w:p>
         </w:tc>
         <w:tc>
@@ -3100,6 +3175,7 @@
                 <w:szCs w:val="20"/>
               </w:rPr>
             </w:pPr>
+            <w:proofErr w:type="spellStart"/>
             <w:r>
               <w:rPr>
                 <w:rFonts w:ascii="Tahoma" w:eastAsia="Tahoma" w:hAnsi="Tahoma" w:cs="Tahoma"/>
@@ -3108,6 +3184,7 @@
               </w:rPr>
               <w:t>Macos</w:t>
             </w:r>
+            <w:proofErr w:type="spellEnd"/>
           </w:p>
         </w:tc>
         <w:tc>
@@ -3883,6 +3960,7 @@
             <w:vAlign w:val="center"/>
           </w:tcPr>
           <w:p>
+            <w:proofErr w:type="spellStart"/>
             <w:r>
               <w:rPr>
                 <w:rFonts w:ascii="Tahoma" w:hAnsi="Tahoma" w:cs="Tahoma"/>
@@ -3890,6 +3968,7 @@
               </w:rPr>
               <w:t>Javascript</w:t>
             </w:r>
+            <w:proofErr w:type="spellEnd"/>
           </w:p>
         </w:tc>
       </w:tr>
@@ -4057,7 +4136,23 @@
                 <w:rFonts w:ascii="Tahoma" w:hAnsi="Tahoma" w:cs="Tahoma"/>
                 <w:sz w:val="20"/>
               </w:rPr>
-              <w:t>Vite, Mongodb, Express, React</w:t>
+              <w:t xml:space="preserve">Vite, </w:t>
+            </w:r>
+            <w:proofErr w:type="spellStart"/>
+            <w:r>
+              <w:rPr>
+                <w:rFonts w:ascii="Tahoma" w:hAnsi="Tahoma" w:cs="Tahoma"/>
+                <w:sz w:val="20"/>
+              </w:rPr>
+              <w:t>Mongodb</w:t>
+            </w:r>
+            <w:proofErr w:type="spellEnd"/>
+            <w:r>
+              <w:rPr>
+                <w:rFonts w:ascii="Tahoma" w:hAnsi="Tahoma" w:cs="Tahoma"/>
+                <w:sz w:val="20"/>
+              </w:rPr>
+              <w:t>, Express, React</w:t>
             </w:r>
           </w:p>
         </w:tc>
@@ -4494,7 +4589,23 @@
                 <w:rFonts w:ascii="Tahoma" w:hAnsi="Tahoma" w:cs="Tahoma"/>
                 <w:sz w:val="20"/>
               </w:rPr>
-              <w:t>Java, Javascript, Vue</w:t>
+              <w:t xml:space="preserve">Java, </w:t>
+            </w:r>
+            <w:proofErr w:type="spellStart"/>
+            <w:r>
+              <w:rPr>
+                <w:rFonts w:ascii="Tahoma" w:hAnsi="Tahoma" w:cs="Tahoma"/>
+                <w:sz w:val="20"/>
+              </w:rPr>
+              <w:t>Javascript</w:t>
+            </w:r>
+            <w:proofErr w:type="spellEnd"/>
+            <w:r>
+              <w:rPr>
+                <w:rFonts w:ascii="Tahoma" w:hAnsi="Tahoma" w:cs="Tahoma"/>
+                <w:sz w:val="20"/>
+              </w:rPr>
+              <w:t>, Vue</w:t>
             </w:r>
           </w:p>
         </w:tc>
@@ -4656,8 +4767,33 @@
                 <w:rFonts w:ascii="Tahoma" w:hAnsi="Tahoma" w:cs="Tahoma"/>
                 <w:sz w:val="20"/>
               </w:rPr>
-              <w:t>Java, Spring Webflux, MongoDB, Vuejs</w:t>
-            </w:r>
+              <w:t xml:space="preserve">Java, Spring </w:t>
+            </w:r>
+            <w:proofErr w:type="spellStart"/>
+            <w:r>
+              <w:rPr>
+                <w:rFonts w:ascii="Tahoma" w:hAnsi="Tahoma" w:cs="Tahoma"/>
+                <w:sz w:val="20"/>
+              </w:rPr>
+              <w:t>Webflux</w:t>
+            </w:r>
+            <w:proofErr w:type="spellEnd"/>
+            <w:r>
+              <w:rPr>
+                <w:rFonts w:ascii="Tahoma" w:hAnsi="Tahoma" w:cs="Tahoma"/>
+                <w:sz w:val="20"/>
+              </w:rPr>
+              <w:t xml:space="preserve">, MongoDB, </w:t>
+            </w:r>
+            <w:proofErr w:type="spellStart"/>
+            <w:r>
+              <w:rPr>
+                <w:rFonts w:ascii="Tahoma" w:hAnsi="Tahoma" w:cs="Tahoma"/>
+                <w:sz w:val="20"/>
+              </w:rPr>
+              <w:t>Vuejs</w:t>
+            </w:r>
+            <w:proofErr w:type="spellEnd"/>
           </w:p>
         </w:tc>
       </w:tr>
@@ -5174,6 +5310,7 @@
             <w:vAlign w:val="center"/>
           </w:tcPr>
           <w:p>
+            <w:proofErr w:type="spellStart"/>
             <w:r>
               <w:rPr>
                 <w:rFonts w:ascii="Tahoma" w:hAnsi="Tahoma" w:cs="Tahoma"/>
@@ -5181,6 +5318,7 @@
               </w:rPr>
               <w:t>Javascript</w:t>
             </w:r>
+            <w:proofErr w:type="spellEnd"/>
           </w:p>
         </w:tc>
       </w:tr>
@@ -5336,12 +5474,21 @@
             <w:vAlign w:val="center"/>
           </w:tcPr>
           <w:p>
-            <w:r>
-              <w:rPr>
-                <w:rFonts w:ascii="Tahoma" w:hAnsi="Tahoma" w:cs="Tahoma"/>
-                <w:sz w:val="20"/>
-              </w:rPr>
-              <w:t>Reactjs, Firebase</w:t>
+            <w:proofErr w:type="spellStart"/>
+            <w:r>
+              <w:rPr>
+                <w:rFonts w:ascii="Tahoma" w:hAnsi="Tahoma" w:cs="Tahoma"/>
+                <w:sz w:val="20"/>
+              </w:rPr>
+              <w:t>Reactjs</w:t>
+            </w:r>
+            <w:proofErr w:type="spellEnd"/>
+            <w:r>
+              <w:rPr>
+                <w:rFonts w:ascii="Tahoma" w:hAnsi="Tahoma" w:cs="Tahoma"/>
+                <w:sz w:val="20"/>
+              </w:rPr>
+              <w:t>, Firebase</w:t>
             </w:r>
           </w:p>
         </w:tc>
@@ -5380,6 +5527,7 @@
           <w:u w:val="single"/>
         </w:rPr>
       </w:pPr>
+      <w:proofErr w:type="spellStart"/>
       <w:r>
         <w:rPr>
           <w:rFonts w:ascii="Tahoma" w:hAnsi="Tahoma" w:cs="Tahoma"/>
@@ -5389,6 +5537,7 @@
         </w:rPr>
         <w:t>Monoly</w:t>
       </w:r>
+      <w:proofErr w:type="spellEnd"/>
       <w:r>
         <w:rPr>
           <w:rFonts w:ascii="Tahoma" w:hAnsi="Tahoma" w:cs="Tahoma"/>
@@ -5839,12 +5988,21 @@
               </w:rPr>
               <w:t xml:space="preserve">Writing clean, maintainable, and scalable code that adheres to </w:t>
             </w:r>
-            <w:r>
-              <w:rPr>
-                <w:rFonts w:ascii="Tahoma" w:hAnsi="Tahoma" w:cs="Tahoma"/>
-                <w:sz w:val="20"/>
-              </w:rPr>
-              <w:t xml:space="preserve">to industry standard. </w:t>
+            <w:proofErr w:type="spellStart"/>
+            <w:r>
+              <w:rPr>
+                <w:rFonts w:ascii="Tahoma" w:hAnsi="Tahoma" w:cs="Tahoma"/>
+                <w:sz w:val="20"/>
+              </w:rPr>
+              <w:t>to</w:t>
+            </w:r>
+            <w:proofErr w:type="spellEnd"/>
+            <w:r>
+              <w:rPr>
+                <w:rFonts w:ascii="Tahoma" w:hAnsi="Tahoma" w:cs="Tahoma"/>
+                <w:sz w:val="20"/>
+              </w:rPr>
+              <w:t xml:space="preserve"> industry standard. </w:t>
             </w:r>
           </w:p>
           <w:p>
@@ -5916,6 +6074,7 @@
                 <w:szCs w:val="20"/>
               </w:rPr>
             </w:pPr>
+            <w:proofErr w:type="spellStart"/>
             <w:r>
               <w:rPr>
                 <w:rFonts w:ascii="Tahoma" w:hAnsi="Tahoma" w:cs="Tahoma"/>
@@ -5924,6 +6083,7 @@
               </w:rPr>
               <w:t>Javascript</w:t>
             </w:r>
+            <w:proofErr w:type="spellEnd"/>
           </w:p>
         </w:tc>
       </w:tr>
@@ -5978,6 +6138,7 @@
                 <w:szCs w:val="20"/>
               </w:rPr>
             </w:pPr>
+            <w:proofErr w:type="spellStart"/>
             <w:r>
               <w:rPr>
                 <w:rFonts w:ascii="Tahoma" w:hAnsi="Tahoma" w:cs="Tahoma"/>
@@ -5986,6 +6147,7 @@
               </w:rPr>
               <w:t>VScode</w:t>
             </w:r>
+            <w:proofErr w:type="spellEnd"/>
           </w:p>
         </w:tc>
       </w:tr>

</xml_diff>

<commit_message>
Add IDE configuration, resume page, and reusable accordion component
</commit_message>
<xml_diff>
--- a/public/CV_TanNV.docx
+++ b/public/CV_TanNV.docx
@@ -1,6 +1,6 @@
 
 <file path=word/document.xml><?xml version="1.0" encoding="utf-8"?>
-<w:document xmlns:wpc="http://schemas.microsoft.com/office/word/2010/wordprocessingCanvas" xmlns:cx="http://schemas.microsoft.com/office/drawing/2014/chartex" xmlns:cx1="http://schemas.microsoft.com/office/drawing/2015/9/8/chartex" xmlns:cx2="http://schemas.microsoft.com/office/drawing/2015/10/21/chartex" xmlns:cx3="http://schemas.microsoft.com/office/drawing/2016/5/9/chartex" xmlns:cx4="http://schemas.microsoft.com/office/drawing/2016/5/10/chartex" xmlns:cx5="http://schemas.microsoft.com/office/drawing/2016/5/11/chartex" xmlns:cx6="http://schemas.microsoft.com/office/drawing/2016/5/12/chartex" xmlns:cx7="http://schemas.microsoft.com/office/drawing/2016/5/13/chartex" xmlns:cx8="http://schemas.microsoft.com/office/drawing/2016/5/14/chartex" xmlns:mc="http://schemas.openxmlformats.org/markup-compatibility/2006" xmlns:aink="http://schemas.microsoft.com/office/drawing/2016/ink" xmlns:am3d="http://schemas.microsoft.com/office/drawing/2017/model3d" xmlns:o="urn:schemas-microsoft-com:office:office" xmlns:oel="http://schemas.microsoft.com/office/2019/extlst" xmlns:r="http://schemas.openxmlformats.org/officeDocument/2006/relationships" xmlns:m="http://schemas.openxmlformats.org/officeDocument/2006/math" xmlns:v="urn:schemas-microsoft-com:vml" xmlns:wp14="http://schemas.microsoft.com/office/word/2010/wordprocessingDrawing" xmlns:wp="http://schemas.openxmlformats.org/drawingml/2006/wordprocessingDrawing" xmlns:w10="urn:schemas-microsoft-com:office:word" xmlns:w="http://schemas.openxmlformats.org/wordprocessingml/2006/main" xmlns:w14="http://schemas.microsoft.com/office/word/2010/wordml" xmlns:w15="http://schemas.microsoft.com/office/word/2012/wordml" xmlns:w16cex="http://schemas.microsoft.com/office/word/2018/wordml/cex" xmlns:w16cid="http://schemas.microsoft.com/office/word/2016/wordml/cid" xmlns:w16="http://schemas.microsoft.com/office/word/2018/wordml" xmlns:w16du="http://schemas.microsoft.com/office/word/2023/wordml/word16du" xmlns:w16sdtdh="http://schemas.microsoft.com/office/word/2020/wordml/sdtdatahash" xmlns:w16se="http://schemas.microsoft.com/office/word/2015/wordml/symex" xmlns:wpg="http://schemas.microsoft.com/office/word/2010/wordprocessingGroup" xmlns:wpi="http://schemas.microsoft.com/office/word/2010/wordprocessingInk" xmlns:wne="http://schemas.microsoft.com/office/word/2006/wordml" xmlns:wps="http://schemas.microsoft.com/office/word/2010/wordprocessingShape" mc:Ignorable="w14 w15 w16se w16cid w16 w16cex w16sdtdh w16du wp14">
+<w:document xmlns:wpc="http://schemas.microsoft.com/office/word/2010/wordprocessingCanvas" xmlns:cx="http://schemas.microsoft.com/office/drawing/2014/chartex" xmlns:cx1="http://schemas.microsoft.com/office/drawing/2015/9/8/chartex" xmlns:cx2="http://schemas.microsoft.com/office/drawing/2015/10/21/chartex" xmlns:cx3="http://schemas.microsoft.com/office/drawing/2016/5/9/chartex" xmlns:cx4="http://schemas.microsoft.com/office/drawing/2016/5/10/chartex" xmlns:cx5="http://schemas.microsoft.com/office/drawing/2016/5/11/chartex" xmlns:cx6="http://schemas.microsoft.com/office/drawing/2016/5/12/chartex" xmlns:cx7="http://schemas.microsoft.com/office/drawing/2016/5/13/chartex" xmlns:cx8="http://schemas.microsoft.com/office/drawing/2016/5/14/chartex" xmlns:mc="http://schemas.openxmlformats.org/markup-compatibility/2006" xmlns:aink="http://schemas.microsoft.com/office/drawing/2016/ink" xmlns:am3d="http://schemas.microsoft.com/office/drawing/2017/model3d" xmlns:o="urn:schemas-microsoft-com:office:office" xmlns:oel="http://schemas.microsoft.com/office/2019/extlst" xmlns:r="http://schemas.openxmlformats.org/officeDocument/2006/relationships" xmlns:m="http://schemas.openxmlformats.org/officeDocument/2006/math" xmlns:v="urn:schemas-microsoft-com:vml" xmlns:wp14="http://schemas.microsoft.com/office/word/2010/wordprocessingDrawing" xmlns:wp="http://schemas.openxmlformats.org/drawingml/2006/wordprocessingDrawing" xmlns:w10="urn:schemas-microsoft-com:office:word" xmlns:w="http://schemas.openxmlformats.org/wordprocessingml/2006/main" xmlns:w14="http://schemas.microsoft.com/office/word/2010/wordml" xmlns:w15="http://schemas.microsoft.com/office/word/2012/wordml" xmlns:w16cex="http://schemas.microsoft.com/office/word/2018/wordml/cex" xmlns:w16cid="http://schemas.microsoft.com/office/word/2016/wordml/cid" xmlns:w16="http://schemas.microsoft.com/office/word/2018/wordml" xmlns:w16du="http://schemas.microsoft.com/office/word/2023/wordml/word16du" xmlns:w16sdtdh="http://schemas.microsoft.com/office/word/2020/wordml/sdtdatahash" xmlns:w16sdtfl="http://schemas.microsoft.com/office/word/2024/wordml/sdtformatlock" xmlns:w16se="http://schemas.microsoft.com/office/word/2015/wordml/symex" xmlns:wpg="http://schemas.microsoft.com/office/word/2010/wordprocessingGroup" xmlns:wpi="http://schemas.microsoft.com/office/word/2010/wordprocessingInk" xmlns:wne="http://schemas.microsoft.com/office/word/2006/wordml" xmlns:wps="http://schemas.microsoft.com/office/word/2010/wordprocessingShape" mc:Ignorable="w14 w15 w16se w16cid w16 w16cex w16sdtdh w16sdtfl w16du wp14">
   <w:background w:color="FFFFFF"/>
   <w:body>
     <w:p>
@@ -88,16 +88,16 @@
           <w:lang w:eastAsia="en-US"/>
         </w:rPr>
         <w:drawing>
-          <wp:anchor distT="0" distB="0" distL="114935" distR="0" simplePos="0" relativeHeight="251659264" behindDoc="0" locked="0" layoutInCell="1" allowOverlap="1" wp14:anchorId="30EB132E" wp14:editId="594B0324">
+          <wp:anchor distT="0" distB="0" distL="114935" distR="0" simplePos="0" relativeHeight="251659264" behindDoc="0" locked="0" layoutInCell="1" allowOverlap="1" wp14:anchorId="30EB132E" wp14:editId="44A41EFF">
             <wp:simplePos x="0" y="0"/>
             <wp:positionH relativeFrom="column">
-              <wp:posOffset>4493895</wp:posOffset>
+              <wp:posOffset>4122731</wp:posOffset>
             </wp:positionH>
             <wp:positionV relativeFrom="paragraph">
-              <wp:posOffset>137160</wp:posOffset>
+              <wp:posOffset>102194</wp:posOffset>
             </wp:positionV>
-            <wp:extent cx="755650" cy="1223010"/>
-            <wp:effectExtent l="0" t="0" r="6350" b="0"/>
+            <wp:extent cx="1170305" cy="1642745"/>
+            <wp:effectExtent l="0" t="0" r="0" b="0"/>
             <wp:wrapSquare wrapText="bothSides"/>
             <wp:docPr id="1" name="Picture 1"/>
             <wp:cNvGraphicFramePr>
@@ -121,7 +121,7 @@
                   <pic:spPr bwMode="auto">
                     <a:xfrm>
                       <a:off x="0" y="0"/>
-                      <a:ext cx="755650" cy="1223010"/>
+                      <a:ext cx="1170305" cy="1642745"/>
                     </a:xfrm>
                     <a:prstGeom prst="rect">
                       <a:avLst/>
@@ -485,12 +485,6 @@
         </w:rPr>
         <w:t>https://vawntan.io.vn</w:t>
       </w:r>
-    </w:p>
-    <w:p>
-      <w:pPr>
-        <w:pStyle w:val="PlainText"/>
-        <w:ind w:left="720"/>
-      </w:pPr>
       <w:r>
         <w:rPr>
           <w:rFonts w:ascii="Tahoma" w:hAnsi="Tahoma" w:cs="Tahoma"/>
@@ -1685,7 +1679,6 @@
                 <w:sz w:val="20"/>
                 <w:szCs w:val="20"/>
               </w:rPr>
-              <w:lastRenderedPageBreak/>
               <w:t>Frameworks</w:t>
             </w:r>
           </w:p>
@@ -1716,6 +1709,7 @@
                 <w:sz w:val="20"/>
                 <w:szCs w:val="20"/>
               </w:rPr>
+              <w:lastRenderedPageBreak/>
               <w:t>VueJS</w:t>
             </w:r>
             <w:proofErr w:type="spellEnd"/>
@@ -1979,14 +1973,16 @@
                 <w:szCs w:val="20"/>
               </w:rPr>
             </w:pPr>
-            <w:r>
-              <w:rPr>
-                <w:rFonts w:ascii="Tahoma" w:hAnsi="Tahoma" w:cs="Tahoma"/>
-                <w:sz w:val="20"/>
-                <w:szCs w:val="20"/>
-              </w:rPr>
-              <w:t>Vue Router</w:t>
-            </w:r>
+            <w:proofErr w:type="spellStart"/>
+            <w:r>
+              <w:rPr>
+                <w:rFonts w:ascii="Tahoma" w:hAnsi="Tahoma" w:cs="Tahoma"/>
+                <w:sz w:val="20"/>
+                <w:szCs w:val="20"/>
+              </w:rPr>
+              <w:t>Vuetify</w:t>
+            </w:r>
+            <w:proofErr w:type="spellEnd"/>
           </w:p>
         </w:tc>
         <w:tc>
@@ -2061,16 +2057,22 @@
                 <w:szCs w:val="20"/>
               </w:rPr>
             </w:pPr>
-            <w:proofErr w:type="spellStart"/>
-            <w:r>
-              <w:rPr>
-                <w:rFonts w:ascii="Tahoma" w:hAnsi="Tahoma" w:cs="Tahoma"/>
-                <w:sz w:val="20"/>
-                <w:szCs w:val="20"/>
-              </w:rPr>
-              <w:t>Vuetify</w:t>
-            </w:r>
-            <w:proofErr w:type="spellEnd"/>
+            <w:r>
+              <w:rPr>
+                <w:rFonts w:ascii="Tahoma" w:hAnsi="Tahoma" w:cs="Tahoma"/>
+                <w:sz w:val="20"/>
+                <w:szCs w:val="20"/>
+              </w:rPr>
+              <w:t>ReactJ</w:t>
+            </w:r>
+            <w:r>
+              <w:rPr>
+                <w:rFonts w:ascii="Tahoma" w:hAnsi="Tahoma" w:cs="Tahoma"/>
+                <w:sz w:val="20"/>
+                <w:szCs w:val="20"/>
+              </w:rPr>
+              <w:t>S</w:t>
+            </w:r>
           </w:p>
         </w:tc>
         <w:tc>
@@ -2087,9 +2089,7 @@
             <w:pPr>
               <w:jc w:val="center"/>
               <w:rPr>
-                <w:rFonts w:ascii="Tahoma" w:eastAsia="Tahoma" w:hAnsi="Tahoma" w:cs="Tahoma"/>
-                <w:sz w:val="20"/>
-                <w:szCs w:val="20"/>
+                <w:rFonts w:ascii="Tahoma" w:hAnsi="Tahoma" w:cs="Tahoma"/>
               </w:rPr>
             </w:pPr>
             <w:r>
@@ -2151,15 +2151,7 @@
                 <w:sz w:val="20"/>
                 <w:szCs w:val="20"/>
               </w:rPr>
-              <w:t>ReactJ</w:t>
-            </w:r>
-            <w:r>
-              <w:rPr>
-                <w:rFonts w:ascii="Tahoma" w:hAnsi="Tahoma" w:cs="Tahoma"/>
-                <w:sz w:val="20"/>
-                <w:szCs w:val="20"/>
-              </w:rPr>
-              <w:t>S</w:t>
+              <w:t>Redux</w:t>
             </w:r>
           </w:p>
         </w:tc>
@@ -2177,7 +2169,9 @@
             <w:pPr>
               <w:jc w:val="center"/>
               <w:rPr>
-                <w:rFonts w:ascii="Tahoma" w:hAnsi="Tahoma" w:cs="Tahoma"/>
+                <w:rFonts w:ascii="Tahoma" w:eastAsia="Tahoma" w:hAnsi="Tahoma" w:cs="Tahoma"/>
+                <w:sz w:val="20"/>
+                <w:szCs w:val="20"/>
               </w:rPr>
             </w:pPr>
             <w:r>
@@ -2233,13 +2227,23 @@
                 <w:szCs w:val="20"/>
               </w:rPr>
             </w:pPr>
-            <w:r>
-              <w:rPr>
-                <w:rFonts w:ascii="Tahoma" w:hAnsi="Tahoma" w:cs="Tahoma"/>
-                <w:sz w:val="20"/>
-                <w:szCs w:val="20"/>
-              </w:rPr>
-              <w:t>React Router</w:t>
+            <w:proofErr w:type="spellStart"/>
+            <w:r>
+              <w:rPr>
+                <w:rFonts w:ascii="Tahoma" w:hAnsi="Tahoma" w:cs="Tahoma"/>
+                <w:sz w:val="20"/>
+                <w:szCs w:val="20"/>
+              </w:rPr>
+              <w:t>Shacdn</w:t>
+            </w:r>
+            <w:proofErr w:type="spellEnd"/>
+            <w:r>
+              <w:rPr>
+                <w:rFonts w:ascii="Tahoma" w:hAnsi="Tahoma" w:cs="Tahoma"/>
+                <w:sz w:val="20"/>
+                <w:szCs w:val="20"/>
+              </w:rPr>
+              <w:t xml:space="preserve"> UI</w:t>
             </w:r>
           </w:p>
         </w:tc>
@@ -2321,7 +2325,7 @@
                 <w:sz w:val="20"/>
                 <w:szCs w:val="20"/>
               </w:rPr>
-              <w:t>Redux</w:t>
+              <w:t>Ant Design</w:t>
             </w:r>
           </w:p>
         </w:tc>
@@ -2397,14 +2401,16 @@
                 <w:szCs w:val="20"/>
               </w:rPr>
             </w:pPr>
-            <w:r>
-              <w:rPr>
-                <w:rFonts w:ascii="Tahoma" w:hAnsi="Tahoma" w:cs="Tahoma"/>
-                <w:sz w:val="20"/>
-                <w:szCs w:val="20"/>
-              </w:rPr>
-              <w:t>Ant Design</w:t>
-            </w:r>
+            <w:proofErr w:type="spellStart"/>
+            <w:r>
+              <w:rPr>
+                <w:rFonts w:ascii="Tahoma" w:hAnsi="Tahoma" w:cs="Tahoma"/>
+                <w:sz w:val="20"/>
+                <w:szCs w:val="20"/>
+              </w:rPr>
+              <w:t>Lucide</w:t>
+            </w:r>
+            <w:proofErr w:type="spellEnd"/>
           </w:p>
         </w:tc>
         <w:tc>
@@ -2486,173 +2492,23 @@
                 <w:sz w:val="20"/>
                 <w:szCs w:val="20"/>
               </w:rPr>
-              <w:t>Lucide</w:t>
-            </w:r>
-            <w:proofErr w:type="spellEnd"/>
-          </w:p>
-        </w:tc>
-        <w:tc>
-          <w:tcPr>
-            <w:tcW w:w="2737" w:type="dxa"/>
-            <w:tcBorders>
-              <w:top w:val="single" w:sz="4" w:space="0" w:color="C0C0C0"/>
-              <w:left w:val="single" w:sz="4" w:space="0" w:color="C0C0C0"/>
-              <w:bottom w:val="single" w:sz="4" w:space="0" w:color="C0C0C0"/>
-              <w:right w:val="single" w:sz="4" w:space="0" w:color="C0C0C0"/>
-            </w:tcBorders>
-          </w:tcPr>
-          <w:p>
-            <w:pPr>
-              <w:jc w:val="center"/>
-              <w:rPr>
-                <w:rFonts w:ascii="Tahoma" w:eastAsia="Tahoma" w:hAnsi="Tahoma" w:cs="Tahoma"/>
-                <w:sz w:val="20"/>
-                <w:szCs w:val="20"/>
-              </w:rPr>
-            </w:pPr>
-            <w:r>
-              <w:rPr>
-                <w:rFonts w:ascii="Tahoma" w:eastAsia="Tahoma" w:hAnsi="Tahoma" w:cs="Tahoma"/>
-                <w:sz w:val="20"/>
-                <w:szCs w:val="20"/>
-              </w:rPr>
-              <w:t>Knowledgeable</w:t>
-            </w:r>
-            <w:r>
-              <w:rPr>
-                <w:rFonts w:ascii="Tahoma" w:eastAsia="Tahoma" w:hAnsi="Tahoma" w:cs="Tahoma"/>
-                <w:sz w:val="20"/>
-                <w:szCs w:val="20"/>
-              </w:rPr>
-              <w:t xml:space="preserve">, </w:t>
-            </w:r>
-            <w:r>
-              <w:rPr>
-                <w:rFonts w:ascii="Tahoma" w:eastAsia="Tahoma" w:hAnsi="Tahoma" w:cs="Tahoma"/>
-                <w:sz w:val="20"/>
-                <w:szCs w:val="20"/>
-              </w:rPr>
-              <w:t>7</w:t>
-            </w:r>
-            <w:r>
-              <w:rPr>
-                <w:rFonts w:ascii="Tahoma" w:eastAsia="Tahoma" w:hAnsi="Tahoma" w:cs="Tahoma"/>
-                <w:sz w:val="20"/>
-                <w:szCs w:val="20"/>
-              </w:rPr>
-              <w:t>/10</w:t>
-            </w:r>
-          </w:p>
-        </w:tc>
-      </w:tr>
-      <w:tr>
-        <w:tc>
-          <w:tcPr>
-            <w:tcW w:w="6383" w:type="dxa"/>
-            <w:tcBorders>
-              <w:top w:val="single" w:sz="4" w:space="0" w:color="C0C0C0"/>
-              <w:left w:val="single" w:sz="4" w:space="0" w:color="C0C0C0"/>
-              <w:bottom w:val="single" w:sz="4" w:space="0" w:color="C0C0C0"/>
-            </w:tcBorders>
-          </w:tcPr>
-          <w:p>
-            <w:pPr>
-              <w:rPr>
-                <w:rFonts w:ascii="Tahoma" w:hAnsi="Tahoma" w:cs="Tahoma"/>
-                <w:sz w:val="20"/>
-                <w:szCs w:val="20"/>
-              </w:rPr>
-            </w:pPr>
-            <w:r>
-              <w:rPr>
-                <w:rFonts w:ascii="Tahoma" w:hAnsi="Tahoma" w:cs="Tahoma"/>
-                <w:sz w:val="20"/>
-                <w:szCs w:val="20"/>
-              </w:rPr>
-              <w:t>Nodejs</w:t>
-            </w:r>
-          </w:p>
-        </w:tc>
-        <w:tc>
-          <w:tcPr>
-            <w:tcW w:w="2737" w:type="dxa"/>
-            <w:tcBorders>
-              <w:top w:val="single" w:sz="4" w:space="0" w:color="C0C0C0"/>
-              <w:left w:val="single" w:sz="4" w:space="0" w:color="C0C0C0"/>
-              <w:bottom w:val="single" w:sz="4" w:space="0" w:color="C0C0C0"/>
-              <w:right w:val="single" w:sz="4" w:space="0" w:color="C0C0C0"/>
-            </w:tcBorders>
-          </w:tcPr>
-          <w:p>
-            <w:pPr>
-              <w:jc w:val="center"/>
-              <w:rPr>
-                <w:rFonts w:ascii="Tahoma" w:eastAsia="Tahoma" w:hAnsi="Tahoma" w:cs="Tahoma"/>
-                <w:sz w:val="20"/>
-                <w:szCs w:val="20"/>
-              </w:rPr>
-            </w:pPr>
-            <w:r>
-              <w:rPr>
-                <w:rFonts w:ascii="Tahoma" w:eastAsia="Tahoma" w:hAnsi="Tahoma" w:cs="Tahoma"/>
-                <w:sz w:val="20"/>
-                <w:szCs w:val="20"/>
-              </w:rPr>
-              <w:t>Knowledgeable</w:t>
-            </w:r>
-            <w:r>
-              <w:rPr>
-                <w:rFonts w:ascii="Tahoma" w:eastAsia="Tahoma" w:hAnsi="Tahoma" w:cs="Tahoma"/>
-                <w:sz w:val="20"/>
-                <w:szCs w:val="20"/>
-              </w:rPr>
-              <w:t xml:space="preserve">, </w:t>
-            </w:r>
-            <w:r>
-              <w:rPr>
-                <w:rFonts w:ascii="Tahoma" w:eastAsia="Tahoma" w:hAnsi="Tahoma" w:cs="Tahoma"/>
-                <w:sz w:val="20"/>
-                <w:szCs w:val="20"/>
-              </w:rPr>
-              <w:t>7</w:t>
-            </w:r>
-            <w:r>
-              <w:rPr>
-                <w:rFonts w:ascii="Tahoma" w:eastAsia="Tahoma" w:hAnsi="Tahoma" w:cs="Tahoma"/>
-                <w:sz w:val="20"/>
-                <w:szCs w:val="20"/>
-              </w:rPr>
-              <w:t>/10</w:t>
-            </w:r>
-          </w:p>
-        </w:tc>
-      </w:tr>
-      <w:tr>
-        <w:tc>
-          <w:tcPr>
-            <w:tcW w:w="6383" w:type="dxa"/>
-            <w:tcBorders>
-              <w:top w:val="single" w:sz="4" w:space="0" w:color="C0C0C0"/>
-              <w:left w:val="single" w:sz="4" w:space="0" w:color="C0C0C0"/>
-              <w:bottom w:val="single" w:sz="4" w:space="0" w:color="C0C0C0"/>
-            </w:tcBorders>
-          </w:tcPr>
-          <w:p>
-            <w:pPr>
-              <w:rPr>
-                <w:rFonts w:ascii="Tahoma" w:hAnsi="Tahoma" w:cs="Tahoma"/>
-                <w:sz w:val="20"/>
-                <w:szCs w:val="20"/>
-              </w:rPr>
-            </w:pPr>
-            <w:proofErr w:type="spellStart"/>
-            <w:r>
-              <w:rPr>
-                <w:rFonts w:ascii="Tahoma" w:hAnsi="Tahoma" w:cs="Tahoma"/>
-                <w:sz w:val="20"/>
-                <w:szCs w:val="20"/>
-              </w:rPr>
-              <w:t>ExpressJS</w:t>
+              <w:t>T</w:t>
+            </w:r>
+            <w:r>
+              <w:rPr>
+                <w:rFonts w:ascii="Tahoma" w:hAnsi="Tahoma" w:cs="Tahoma"/>
+                <w:sz w:val="20"/>
+                <w:szCs w:val="20"/>
+              </w:rPr>
+              <w:t>ailwindcs</w:t>
+            </w:r>
+            <w:r>
+              <w:rPr>
+                <w:rFonts w:ascii="Tahoma" w:hAnsi="Tahoma" w:cs="Tahoma"/>
+                <w:sz w:val="20"/>
+                <w:szCs w:val="20"/>
+              </w:rPr>
+              <w:t>s</w:t>
             </w:r>
             <w:proofErr w:type="spellEnd"/>
           </w:p>
@@ -3574,7 +3430,7 @@
           <w:sz w:val="20"/>
           <w:u w:val="single"/>
         </w:rPr>
-        <w:t xml:space="preserve">Simple Task </w:t>
+        <w:t>May Bom Vu Anh</w:t>
       </w:r>
       <w:r>
         <w:rPr>
@@ -3583,7 +3439,7 @@
           <w:sz w:val="20"/>
           <w:u w:val="single"/>
         </w:rPr>
-        <w:t>(</w:t>
+        <w:t xml:space="preserve"> </w:t>
       </w:r>
       <w:r>
         <w:rPr>
@@ -3592,7 +3448,7 @@
           <w:sz w:val="20"/>
           <w:u w:val="single"/>
         </w:rPr>
-        <w:t xml:space="preserve">4/2024 </w:t>
+        <w:t>(</w:t>
       </w:r>
       <w:r>
         <w:rPr>
@@ -3601,7 +3457,7 @@
           <w:sz w:val="20"/>
           <w:u w:val="single"/>
         </w:rPr>
-        <w:t>–</w:t>
+        <w:t>11</w:t>
       </w:r>
       <w:r>
         <w:rPr>
@@ -3610,7 +3466,70 @@
           <w:sz w:val="20"/>
           <w:u w:val="single"/>
         </w:rPr>
-        <w:t xml:space="preserve"> Now</w:t>
+        <w:t>/2</w:t>
+      </w:r>
+      <w:r>
+        <w:rPr>
+          <w:rFonts w:ascii="Tahoma" w:hAnsi="Tahoma" w:cs="Tahoma"/>
+          <w:b/>
+          <w:sz w:val="20"/>
+          <w:u w:val="single"/>
+        </w:rPr>
+        <w:t>024</w:t>
+      </w:r>
+      <w:r>
+        <w:rPr>
+          <w:rFonts w:ascii="Tahoma" w:hAnsi="Tahoma" w:cs="Tahoma"/>
+          <w:b/>
+          <w:sz w:val="20"/>
+          <w:u w:val="single"/>
+        </w:rPr>
+        <w:t xml:space="preserve"> </w:t>
+      </w:r>
+      <w:r>
+        <w:rPr>
+          <w:rFonts w:ascii="Tahoma" w:hAnsi="Tahoma" w:cs="Tahoma"/>
+          <w:b/>
+          <w:sz w:val="20"/>
+          <w:u w:val="single"/>
+        </w:rPr>
+        <w:t>–</w:t>
+      </w:r>
+      <w:r>
+        <w:rPr>
+          <w:rFonts w:ascii="Tahoma" w:hAnsi="Tahoma" w:cs="Tahoma"/>
+          <w:b/>
+          <w:sz w:val="20"/>
+          <w:u w:val="single"/>
+        </w:rPr>
+        <w:t xml:space="preserve"> </w:t>
+      </w:r>
+      <w:r>
+        <w:rPr>
+          <w:rFonts w:ascii="Tahoma" w:hAnsi="Tahoma" w:cs="Tahoma"/>
+          <w:b/>
+          <w:sz w:val="20"/>
+          <w:u w:val="single"/>
+        </w:rPr>
+        <w:t>1</w:t>
+      </w:r>
+      <w:r>
+        <w:rPr>
+          <w:rFonts w:ascii="Tahoma" w:hAnsi="Tahoma" w:cs="Tahoma"/>
+          <w:b/>
+          <w:sz w:val="20"/>
+          <w:u w:val="single"/>
+        </w:rPr>
+        <w:t>/202</w:t>
+      </w:r>
+      <w:r>
+        <w:rPr>
+          <w:rFonts w:ascii="Tahoma" w:hAnsi="Tahoma" w:cs="Tahoma"/>
+          <w:b/>
+          <w:sz w:val="20"/>
+          <w:u w:val="single"/>
+        </w:rPr>
+        <w:t>5</w:t>
       </w:r>
       <w:r>
         <w:rPr>
@@ -3691,15 +3610,16 @@
             <w:pPr>
               <w:rPr>
                 <w:rFonts w:ascii="Tahoma" w:hAnsi="Tahoma" w:cs="Tahoma"/>
-              </w:rPr>
-            </w:pPr>
-            <w:r>
-              <w:rPr>
-                <w:rFonts w:ascii="Tahoma" w:hAnsi="Tahoma" w:cs="Tahoma"/>
-                <w:sz w:val="20"/>
-                <w:szCs w:val="20"/>
-              </w:rPr>
-              <w:t>Personal project</w:t>
+                <w:bCs/>
+              </w:rPr>
+            </w:pPr>
+            <w:r>
+              <w:rPr>
+                <w:rFonts w:ascii="Tahoma" w:hAnsi="Tahoma" w:cs="Tahoma"/>
+                <w:bCs/>
+                <w:sz w:val="20"/>
+              </w:rPr>
+              <w:t>May Bom Vu Anh</w:t>
             </w:r>
           </w:p>
         </w:tc>
@@ -3759,7 +3679,7 @@
                 <w:sz w:val="20"/>
                 <w:szCs w:val="20"/>
               </w:rPr>
-              <w:t>Simple Task is a lightweight and efficient task management system designed to help users organize and track their daily tasks with ease. Built using modern technologies such as React, Vite, Node.js, and MongoDB, it offers a fast and intuitive user experience. The system allows users to create, manage, and prioritize tasks, ensuring better productivity and organization. With real-time updates and a clean interface, Simple Task provides a seamless workflow for individuals and teams alike.</w:t>
+              <w:t>This application revolutionizes warehouse management for pumps by integrating advanced serial number scanning capabilities. Beyond just tracking inventory, it offers robust features such as real-time stock updates, automated reporting, and seamless categorization of products based on their specifications. Designed for efficiency, the app minimizes manual errors, optimizes inventory turnover, and enhances overall operational productivity. Whether you're managing a small warehouse or a large-scale operation, this application is your all-in-one solution for smarter inventory control.</w:t>
             </w:r>
           </w:p>
         </w:tc>
@@ -3817,16 +3737,14 @@
               <w:rPr>
                 <w:rFonts w:ascii="Tahoma" w:hAnsi="Tahoma" w:cs="Tahoma"/>
                 <w:sz w:val="20"/>
-                <w:lang w:val="en-VN"/>
-              </w:rPr>
-            </w:pPr>
-            <w:r>
-              <w:rPr>
-                <w:rFonts w:ascii="Tahoma" w:hAnsi="Tahoma" w:cs="Tahoma"/>
-                <w:sz w:val="20"/>
-                <w:lang w:val="en-VN"/>
-              </w:rPr>
-              <w:t>Developed both the frontend and backend of the application using JavaScript (React.js, Node.js).</w:t>
+              </w:rPr>
+            </w:pPr>
+            <w:r>
+              <w:rPr>
+                <w:rFonts w:ascii="Tahoma" w:hAnsi="Tahoma" w:cs="Tahoma"/>
+                <w:sz w:val="20"/>
+              </w:rPr>
+              <w:t>Brainstorming for new feature idea.</w:t>
             </w:r>
           </w:p>
           <w:p>
@@ -3839,78 +3757,14 @@
               <w:rPr>
                 <w:rFonts w:ascii="Tahoma" w:hAnsi="Tahoma" w:cs="Tahoma"/>
                 <w:sz w:val="20"/>
-                <w:lang w:val="en-VN"/>
-              </w:rPr>
-            </w:pPr>
-            <w:r>
-              <w:rPr>
-                <w:rFonts w:ascii="Tahoma" w:hAnsi="Tahoma" w:cs="Tahoma"/>
-                <w:sz w:val="20"/>
-                <w:lang w:val="en-VN"/>
-              </w:rPr>
-              <w:lastRenderedPageBreak/>
-              <w:t>Designed and implemented RESTful APIs and database architecture (MongoDB, MySQL, etc.).</w:t>
-            </w:r>
-          </w:p>
-          <w:p>
-            <w:pPr>
-              <w:pStyle w:val="ListParagraph"/>
-              <w:numPr>
-                <w:ilvl w:val="0"/>
-                <w:numId w:val="10"/>
-              </w:numPr>
-              <w:rPr>
-                <w:rFonts w:ascii="Tahoma" w:hAnsi="Tahoma" w:cs="Tahoma"/>
-                <w:sz w:val="20"/>
-                <w:lang w:val="en-VN"/>
-              </w:rPr>
-            </w:pPr>
-            <w:r>
-              <w:rPr>
-                <w:rFonts w:ascii="Tahoma" w:hAnsi="Tahoma" w:cs="Tahoma"/>
-                <w:sz w:val="20"/>
-                <w:lang w:val="en-VN"/>
-              </w:rPr>
-              <w:t>Ensured smooth integration between the client-side and server-side.</w:t>
-            </w:r>
-          </w:p>
-          <w:p>
-            <w:pPr>
-              <w:pStyle w:val="ListParagraph"/>
-              <w:numPr>
-                <w:ilvl w:val="0"/>
-                <w:numId w:val="10"/>
-              </w:numPr>
-              <w:rPr>
-                <w:rFonts w:ascii="Tahoma" w:hAnsi="Tahoma" w:cs="Tahoma"/>
-                <w:sz w:val="20"/>
-                <w:lang w:val="en-VN"/>
-              </w:rPr>
-            </w:pPr>
-            <w:r>
-              <w:rPr>
-                <w:rFonts w:ascii="Tahoma" w:hAnsi="Tahoma" w:cs="Tahoma"/>
-                <w:sz w:val="20"/>
-                <w:lang w:val="en-VN"/>
-              </w:rPr>
-              <w:t>Handled deployment, security measures, and performance optimization.</w:t>
-            </w:r>
-          </w:p>
-          <w:p>
-            <w:pPr>
-              <w:pStyle w:val="ListParagraph"/>
-              <w:numPr>
-                <w:ilvl w:val="0"/>
-                <w:numId w:val="10"/>
-              </w:numPr>
-            </w:pPr>
-            <w:r>
-              <w:rPr>
-                <w:rFonts w:ascii="Tahoma" w:hAnsi="Tahoma" w:cs="Tahoma"/>
-                <w:sz w:val="20"/>
-                <w:lang w:val="en-VN"/>
-              </w:rPr>
-              <w:t>Led the entire project lifecycle from concept to deployment.</w:t>
+              </w:rPr>
+            </w:pPr>
+            <w:r>
+              <w:rPr>
+                <w:rFonts w:ascii="Tahoma" w:hAnsi="Tahoma" w:cs="Tahoma"/>
+                <w:sz w:val="20"/>
+              </w:rPr>
+              <w:t>Front-end Development</w:t>
             </w:r>
           </w:p>
         </w:tc>
@@ -3942,7 +3796,6 @@
                 <w:rFonts w:ascii="Tahoma" w:hAnsi="Tahoma" w:cs="Tahoma"/>
                 <w:sz w:val="20"/>
               </w:rPr>
-              <w:lastRenderedPageBreak/>
               <w:t>Programming Languages:</w:t>
             </w:r>
           </w:p>
@@ -3969,6 +3822,13 @@
               <w:t>Javascript</w:t>
             </w:r>
             <w:proofErr w:type="spellEnd"/>
+            <w:r>
+              <w:rPr>
+                <w:rFonts w:ascii="Tahoma" w:hAnsi="Tahoma" w:cs="Tahoma"/>
+                <w:sz w:val="20"/>
+              </w:rPr>
+              <w:t>, Go</w:t>
+            </w:r>
           </w:p>
         </w:tc>
       </w:tr>
@@ -3999,6 +3859,7 @@
                 <w:rFonts w:ascii="Tahoma" w:hAnsi="Tahoma" w:cs="Tahoma"/>
                 <w:sz w:val="20"/>
               </w:rPr>
+              <w:lastRenderedPageBreak/>
               <w:t>Tools</w:t>
             </w:r>
           </w:p>
@@ -4021,7 +3882,7 @@
                 <w:rFonts w:ascii="Tahoma" w:hAnsi="Tahoma" w:cs="Tahoma"/>
                 <w:sz w:val="20"/>
               </w:rPr>
-              <w:t>WebStorm, MongoDB Compass</w:t>
+              <w:t>WebStorm</w:t>
             </w:r>
           </w:p>
         </w:tc>
@@ -4075,15 +3936,24 @@
                 <w:rFonts w:ascii="Tahoma" w:hAnsi="Tahoma" w:cs="Tahoma"/>
                 <w:sz w:val="20"/>
               </w:rPr>
-              <w:t>Firebase storage</w:t>
-            </w:r>
-            <w:r>
-              <w:rPr>
-                <w:rFonts w:ascii="Tahoma" w:hAnsi="Tahoma" w:cs="Tahoma"/>
-                <w:sz w:val="20"/>
-              </w:rPr>
-              <w:t>, NoSQL.</w:t>
-            </w:r>
+              <w:t>SQL</w:t>
+            </w:r>
+            <w:r>
+              <w:rPr>
+                <w:rFonts w:ascii="Tahoma" w:hAnsi="Tahoma" w:cs="Tahoma"/>
+                <w:sz w:val="20"/>
+              </w:rPr>
+              <w:t xml:space="preserve">, </w:t>
+            </w:r>
+            <w:proofErr w:type="spellStart"/>
+            <w:r>
+              <w:rPr>
+                <w:rFonts w:ascii="Tahoma" w:hAnsi="Tahoma" w:cs="Tahoma"/>
+                <w:sz w:val="20"/>
+              </w:rPr>
+              <w:t>Vercel</w:t>
+            </w:r>
+            <w:proofErr w:type="spellEnd"/>
           </w:p>
         </w:tc>
       </w:tr>
@@ -4138,22 +4008,29 @@
               </w:rPr>
               <w:t xml:space="preserve">Vite, </w:t>
             </w:r>
+            <w:r>
+              <w:rPr>
+                <w:rFonts w:ascii="Tahoma" w:hAnsi="Tahoma" w:cs="Tahoma"/>
+                <w:sz w:val="20"/>
+              </w:rPr>
+              <w:t>SQL</w:t>
+            </w:r>
+            <w:r>
+              <w:rPr>
+                <w:rFonts w:ascii="Tahoma" w:hAnsi="Tahoma" w:cs="Tahoma"/>
+                <w:sz w:val="20"/>
+              </w:rPr>
+              <w:t xml:space="preserve">, </w:t>
+            </w:r>
             <w:proofErr w:type="spellStart"/>
             <w:r>
               <w:rPr>
                 <w:rFonts w:ascii="Tahoma" w:hAnsi="Tahoma" w:cs="Tahoma"/>
                 <w:sz w:val="20"/>
               </w:rPr>
-              <w:t>Mongodb</w:t>
+              <w:t>NextJS</w:t>
             </w:r>
             <w:proofErr w:type="spellEnd"/>
-            <w:r>
-              <w:rPr>
-                <w:rFonts w:ascii="Tahoma" w:hAnsi="Tahoma" w:cs="Tahoma"/>
-                <w:sz w:val="20"/>
-              </w:rPr>
-              <w:t>, Express, React</w:t>
-            </w:r>
           </w:p>
         </w:tc>
       </w:tr>
@@ -4176,6 +4053,28 @@
         <w:rPr>
           <w:rFonts w:ascii="Tahoma" w:hAnsi="Tahoma" w:cs="Tahoma"/>
           <w:b/>
+          <w:sz w:val="20"/>
+          <w:u w:val="single"/>
+        </w:rPr>
+      </w:pPr>
+    </w:p>
+    <w:p>
+      <w:pPr>
+        <w:jc w:val="both"/>
+        <w:rPr>
+          <w:rFonts w:ascii="Tahoma" w:hAnsi="Tahoma" w:cs="Tahoma"/>
+          <w:b/>
+          <w:sz w:val="20"/>
+          <w:u w:val="single"/>
+        </w:rPr>
+      </w:pPr>
+    </w:p>
+    <w:p>
+      <w:pPr>
+        <w:jc w:val="both"/>
+        <w:rPr>
+          <w:rFonts w:ascii="Tahoma" w:hAnsi="Tahoma" w:cs="Tahoma"/>
+          <w:b/>
           <w:color w:val="auto"/>
           <w:sz w:val="20"/>
           <w:u w:val="single"/>
@@ -4188,7 +4087,7 @@
           <w:sz w:val="20"/>
           <w:u w:val="single"/>
         </w:rPr>
-        <w:t xml:space="preserve">Sally </w:t>
+        <w:t xml:space="preserve">Simple Task </w:t>
       </w:r>
       <w:r>
         <w:rPr>
@@ -4206,7 +4105,7 @@
           <w:sz w:val="20"/>
           <w:u w:val="single"/>
         </w:rPr>
-        <w:t xml:space="preserve">6/2023 </w:t>
+        <w:t xml:space="preserve">4/2024 </w:t>
       </w:r>
       <w:r>
         <w:rPr>
@@ -4224,7 +4123,16 @@
           <w:sz w:val="20"/>
           <w:u w:val="single"/>
         </w:rPr>
-        <w:t xml:space="preserve"> 1/2024</w:t>
+        <w:t xml:space="preserve"> </w:t>
+      </w:r>
+      <w:r>
+        <w:rPr>
+          <w:rFonts w:ascii="Tahoma" w:hAnsi="Tahoma" w:cs="Tahoma"/>
+          <w:b/>
+          <w:sz w:val="20"/>
+          <w:u w:val="single"/>
+        </w:rPr>
+        <w:t>8/2024</w:t>
       </w:r>
       <w:r>
         <w:rPr>
@@ -4285,7 +4193,7 @@
                 <w:rFonts w:ascii="Tahoma" w:hAnsi="Tahoma" w:cs="Tahoma"/>
                 <w:sz w:val="20"/>
               </w:rPr>
-              <w:t>Company:</w:t>
+              <w:t>Client:</w:t>
             </w:r>
           </w:p>
         </w:tc>
@@ -4302,12 +4210,18 @@
             <w:vAlign w:val="center"/>
           </w:tcPr>
           <w:p>
-            <w:r>
-              <w:rPr>
-                <w:rFonts w:ascii="Tahoma" w:hAnsi="Tahoma" w:cs="Tahoma"/>
-                <w:sz w:val="20"/>
-              </w:rPr>
-              <w:t>CMC Global</w:t>
+            <w:pPr>
+              <w:rPr>
+                <w:rFonts w:ascii="Tahoma" w:hAnsi="Tahoma" w:cs="Tahoma"/>
+              </w:rPr>
+            </w:pPr>
+            <w:r>
+              <w:rPr>
+                <w:rFonts w:ascii="Tahoma" w:hAnsi="Tahoma" w:cs="Tahoma"/>
+                <w:sz w:val="20"/>
+                <w:szCs w:val="20"/>
+              </w:rPr>
+              <w:t>Personal project</w:t>
             </w:r>
           </w:p>
         </w:tc>
@@ -4339,7 +4253,7 @@
                 <w:rFonts w:ascii="Tahoma" w:hAnsi="Tahoma" w:cs="Tahoma"/>
                 <w:sz w:val="20"/>
               </w:rPr>
-              <w:t>Client:</w:t>
+              <w:t>Project Description:</w:t>
             </w:r>
           </w:p>
         </w:tc>
@@ -4356,12 +4270,18 @@
             <w:vAlign w:val="center"/>
           </w:tcPr>
           <w:p>
-            <w:r>
-              <w:rPr>
-                <w:rFonts w:ascii="Tahoma" w:hAnsi="Tahoma" w:cs="Tahoma"/>
-                <w:sz w:val="20"/>
-              </w:rPr>
-              <w:t>Korean</w:t>
+            <w:pPr>
+              <w:rPr>
+                <w:rFonts w:ascii="Tahoma" w:hAnsi="Tahoma" w:cs="Tahoma"/>
+              </w:rPr>
+            </w:pPr>
+            <w:r>
+              <w:rPr>
+                <w:rFonts w:ascii="Tahoma" w:eastAsia="Times New Roman" w:hAnsi="Tahoma" w:cs="Tahoma"/>
+                <w:sz w:val="20"/>
+                <w:szCs w:val="20"/>
+              </w:rPr>
+              <w:t>Simple Task is a lightweight and efficient task management system designed to help users organize and track their daily tasks with ease. Built using modern technologies such as React, Vite, Node.js, and MongoDB, it offers a fast and intuitive user experience. The system allows users to create, manage, and prioritize tasks, ensuring better productivity and organization. With real-time updates and a clean interface, Simple Task provides a seamless workflow for individuals and teams alike.</w:t>
             </w:r>
           </w:p>
         </w:tc>
@@ -4393,7 +4313,7 @@
                 <w:rFonts w:ascii="Tahoma" w:hAnsi="Tahoma" w:cs="Tahoma"/>
                 <w:sz w:val="20"/>
               </w:rPr>
-              <w:t>Project Description:</w:t>
+              <w:t>Responsibilities:</w:t>
             </w:r>
           </w:p>
         </w:tc>
@@ -4410,31 +4330,108 @@
             <w:vAlign w:val="center"/>
           </w:tcPr>
           <w:p>
-            <w:r>
-              <w:rPr>
-                <w:rFonts w:ascii="Tahoma" w:eastAsia="Times New Roman" w:hAnsi="Tahoma" w:cs="Tahoma"/>
-                <w:sz w:val="20"/>
-                <w:szCs w:val="20"/>
-              </w:rPr>
-              <w:t xml:space="preserve">Sally is a Digital Transformation Assessment (DTA) tools for customers. It provides a simple survey for users and serves a simple assessment result. And </w:t>
-            </w:r>
-            <w:proofErr w:type="gramStart"/>
-            <w:r>
-              <w:rPr>
-                <w:rFonts w:ascii="Tahoma" w:eastAsia="Times New Roman" w:hAnsi="Tahoma" w:cs="Tahoma"/>
-                <w:sz w:val="20"/>
-                <w:szCs w:val="20"/>
-              </w:rPr>
-              <w:t>It</w:t>
-            </w:r>
-            <w:proofErr w:type="gramEnd"/>
-            <w:r>
-              <w:rPr>
-                <w:rFonts w:ascii="Tahoma" w:eastAsia="Times New Roman" w:hAnsi="Tahoma" w:cs="Tahoma"/>
-                <w:sz w:val="20"/>
-                <w:szCs w:val="20"/>
-              </w:rPr>
-              <w:t xml:space="preserve"> supports marketing campaigns to collect and manager customer data.</w:t>
+            <w:pPr>
+              <w:pStyle w:val="ListParagraph"/>
+              <w:numPr>
+                <w:ilvl w:val="0"/>
+                <w:numId w:val="10"/>
+              </w:numPr>
+              <w:rPr>
+                <w:rFonts w:ascii="Tahoma" w:hAnsi="Tahoma" w:cs="Tahoma"/>
+                <w:sz w:val="20"/>
+                <w:lang w:val="en-VN"/>
+              </w:rPr>
+            </w:pPr>
+            <w:r>
+              <w:rPr>
+                <w:rFonts w:ascii="Tahoma" w:hAnsi="Tahoma" w:cs="Tahoma"/>
+                <w:sz w:val="20"/>
+                <w:lang w:val="en-VN"/>
+              </w:rPr>
+              <w:t>Developed both the frontend and backend of the application using JavaScript (React.js, Node.js).</w:t>
+            </w:r>
+          </w:p>
+          <w:p>
+            <w:pPr>
+              <w:pStyle w:val="ListParagraph"/>
+              <w:numPr>
+                <w:ilvl w:val="0"/>
+                <w:numId w:val="10"/>
+              </w:numPr>
+              <w:rPr>
+                <w:rFonts w:ascii="Tahoma" w:hAnsi="Tahoma" w:cs="Tahoma"/>
+                <w:sz w:val="20"/>
+                <w:lang w:val="en-VN"/>
+              </w:rPr>
+            </w:pPr>
+            <w:r>
+              <w:rPr>
+                <w:rFonts w:ascii="Tahoma" w:hAnsi="Tahoma" w:cs="Tahoma"/>
+                <w:sz w:val="20"/>
+                <w:lang w:val="en-VN"/>
+              </w:rPr>
+              <w:t>Designed and implemented RESTful APIs and database architecture (MongoDB, MySQL, etc.).</w:t>
+            </w:r>
+          </w:p>
+          <w:p>
+            <w:pPr>
+              <w:pStyle w:val="ListParagraph"/>
+              <w:numPr>
+                <w:ilvl w:val="0"/>
+                <w:numId w:val="10"/>
+              </w:numPr>
+              <w:rPr>
+                <w:rFonts w:ascii="Tahoma" w:hAnsi="Tahoma" w:cs="Tahoma"/>
+                <w:sz w:val="20"/>
+                <w:lang w:val="en-VN"/>
+              </w:rPr>
+            </w:pPr>
+            <w:r>
+              <w:rPr>
+                <w:rFonts w:ascii="Tahoma" w:hAnsi="Tahoma" w:cs="Tahoma"/>
+                <w:sz w:val="20"/>
+                <w:lang w:val="en-VN"/>
+              </w:rPr>
+              <w:t>Ensured smooth integration between the client-side and server-side.</w:t>
+            </w:r>
+          </w:p>
+          <w:p>
+            <w:pPr>
+              <w:pStyle w:val="ListParagraph"/>
+              <w:numPr>
+                <w:ilvl w:val="0"/>
+                <w:numId w:val="10"/>
+              </w:numPr>
+              <w:rPr>
+                <w:rFonts w:ascii="Tahoma" w:hAnsi="Tahoma" w:cs="Tahoma"/>
+                <w:sz w:val="20"/>
+                <w:lang w:val="en-VN"/>
+              </w:rPr>
+            </w:pPr>
+            <w:r>
+              <w:rPr>
+                <w:rFonts w:ascii="Tahoma" w:hAnsi="Tahoma" w:cs="Tahoma"/>
+                <w:sz w:val="20"/>
+                <w:lang w:val="en-VN"/>
+              </w:rPr>
+              <w:t>Handled deployment, security measures, and performance optimization.</w:t>
+            </w:r>
+          </w:p>
+          <w:p>
+            <w:pPr>
+              <w:pStyle w:val="ListParagraph"/>
+              <w:numPr>
+                <w:ilvl w:val="0"/>
+                <w:numId w:val="10"/>
+              </w:numPr>
+            </w:pPr>
+            <w:r>
+              <w:rPr>
+                <w:rFonts w:ascii="Tahoma" w:hAnsi="Tahoma" w:cs="Tahoma"/>
+                <w:sz w:val="20"/>
+                <w:lang w:val="en-VN"/>
+              </w:rPr>
+              <w:t>Led the entire project lifecycle from concept to deployment.</w:t>
             </w:r>
           </w:p>
         </w:tc>
@@ -4466,7 +4463,7 @@
                 <w:rFonts w:ascii="Tahoma" w:hAnsi="Tahoma" w:cs="Tahoma"/>
                 <w:sz w:val="20"/>
               </w:rPr>
-              <w:t>Responsibilities:</w:t>
+              <w:t>Programming Languages:</w:t>
             </w:r>
           </w:p>
         </w:tc>
@@ -4483,60 +4480,15 @@
             <w:vAlign w:val="center"/>
           </w:tcPr>
           <w:p>
-            <w:pPr>
-              <w:pStyle w:val="ListParagraph"/>
-              <w:numPr>
-                <w:ilvl w:val="0"/>
-                <w:numId w:val="10"/>
-              </w:numPr>
-              <w:rPr>
-                <w:rFonts w:ascii="Tahoma" w:hAnsi="Tahoma" w:cs="Tahoma"/>
-                <w:sz w:val="20"/>
-              </w:rPr>
-            </w:pPr>
-            <w:r>
-              <w:rPr>
-                <w:rFonts w:ascii="Tahoma" w:hAnsi="Tahoma" w:cs="Tahoma"/>
-                <w:sz w:val="20"/>
-              </w:rPr>
-              <w:t>Brainstorming for new feature idea.</w:t>
-            </w:r>
-          </w:p>
-          <w:p>
-            <w:pPr>
-              <w:pStyle w:val="ListParagraph"/>
-              <w:numPr>
-                <w:ilvl w:val="0"/>
-                <w:numId w:val="10"/>
-              </w:numPr>
-              <w:rPr>
-                <w:rFonts w:ascii="Tahoma" w:hAnsi="Tahoma" w:cs="Tahoma"/>
-                <w:sz w:val="20"/>
-              </w:rPr>
-            </w:pPr>
-            <w:r>
-              <w:rPr>
-                <w:rFonts w:ascii="Tahoma" w:hAnsi="Tahoma" w:cs="Tahoma"/>
-                <w:sz w:val="20"/>
-              </w:rPr>
-              <w:t>Front-end Development</w:t>
-            </w:r>
-          </w:p>
-          <w:p>
-            <w:pPr>
-              <w:pStyle w:val="ListParagraph"/>
-              <w:numPr>
-                <w:ilvl w:val="0"/>
-                <w:numId w:val="10"/>
-              </w:numPr>
-            </w:pPr>
-            <w:r>
-              <w:rPr>
-                <w:rFonts w:ascii="Tahoma" w:hAnsi="Tahoma" w:cs="Tahoma"/>
-                <w:sz w:val="20"/>
-              </w:rPr>
-              <w:t>- Review code for members.</w:t>
-            </w:r>
+            <w:proofErr w:type="spellStart"/>
+            <w:r>
+              <w:rPr>
+                <w:rFonts w:ascii="Tahoma" w:hAnsi="Tahoma" w:cs="Tahoma"/>
+                <w:sz w:val="20"/>
+              </w:rPr>
+              <w:t>Javascript</w:t>
+            </w:r>
+            <w:proofErr w:type="spellEnd"/>
           </w:p>
         </w:tc>
       </w:tr>
@@ -4567,7 +4519,7 @@
                 <w:rFonts w:ascii="Tahoma" w:hAnsi="Tahoma" w:cs="Tahoma"/>
                 <w:sz w:val="20"/>
               </w:rPr>
-              <w:t>Programming Languages:</w:t>
+              <w:t>Tools</w:t>
             </w:r>
           </w:p>
         </w:tc>
@@ -4589,23 +4541,7 @@
                 <w:rFonts w:ascii="Tahoma" w:hAnsi="Tahoma" w:cs="Tahoma"/>
                 <w:sz w:val="20"/>
               </w:rPr>
-              <w:t xml:space="preserve">Java, </w:t>
-            </w:r>
-            <w:proofErr w:type="spellStart"/>
-            <w:r>
-              <w:rPr>
-                <w:rFonts w:ascii="Tahoma" w:hAnsi="Tahoma" w:cs="Tahoma"/>
-                <w:sz w:val="20"/>
-              </w:rPr>
-              <w:t>Javascript</w:t>
-            </w:r>
-            <w:proofErr w:type="spellEnd"/>
-            <w:r>
-              <w:rPr>
-                <w:rFonts w:ascii="Tahoma" w:hAnsi="Tahoma" w:cs="Tahoma"/>
-                <w:sz w:val="20"/>
-              </w:rPr>
-              <w:t>, Vue</w:t>
+              <w:t>WebStorm, MongoDB Compass</w:t>
             </w:r>
           </w:p>
         </w:tc>
@@ -4637,7 +4573,7 @@
                 <w:rFonts w:ascii="Tahoma" w:hAnsi="Tahoma" w:cs="Tahoma"/>
                 <w:sz w:val="20"/>
               </w:rPr>
-              <w:t>Tools</w:t>
+              <w:t>Platform, server and database</w:t>
             </w:r>
           </w:p>
         </w:tc>
@@ -4659,61 +4595,14 @@
                 <w:rFonts w:ascii="Tahoma" w:hAnsi="Tahoma" w:cs="Tahoma"/>
                 <w:sz w:val="20"/>
               </w:rPr>
-              <w:t>IntelliJ, WebStorm, MongoDB Compass</w:t>
-            </w:r>
-          </w:p>
-        </w:tc>
-      </w:tr>
-      <w:tr>
-        <w:trPr>
-          <w:trHeight w:val="374"/>
-        </w:trPr>
-        <w:tc>
-          <w:tcPr>
-            <w:tcW w:w="2520" w:type="dxa"/>
-            <w:tcBorders>
-              <w:top w:val="single" w:sz="8" w:space="0" w:color="C0C0C0"/>
-              <w:left w:val="single" w:sz="8" w:space="0" w:color="C0C0C0"/>
-              <w:bottom w:val="single" w:sz="4" w:space="0" w:color="C0C0C0"/>
-            </w:tcBorders>
-            <w:shd w:val="clear" w:color="auto" w:fill="auto"/>
-            <w:vAlign w:val="center"/>
-          </w:tcPr>
-          <w:p>
-            <w:pPr>
-              <w:rPr>
-                <w:rFonts w:ascii="Tahoma" w:hAnsi="Tahoma" w:cs="Tahoma"/>
-                <w:sz w:val="20"/>
-              </w:rPr>
-            </w:pPr>
-            <w:r>
-              <w:rPr>
-                <w:rFonts w:ascii="Tahoma" w:hAnsi="Tahoma" w:cs="Tahoma"/>
-                <w:sz w:val="20"/>
-              </w:rPr>
-              <w:t>Platform, server and database</w:t>
-            </w:r>
-          </w:p>
-        </w:tc>
-        <w:tc>
-          <w:tcPr>
-            <w:tcW w:w="6648" w:type="dxa"/>
-            <w:tcBorders>
-              <w:top w:val="single" w:sz="8" w:space="0" w:color="C0C0C0"/>
-              <w:left w:val="single" w:sz="4" w:space="0" w:color="C0C0C0"/>
-              <w:bottom w:val="single" w:sz="4" w:space="0" w:color="C0C0C0"/>
-              <w:right w:val="single" w:sz="8" w:space="0" w:color="C0C0C0"/>
-            </w:tcBorders>
-            <w:shd w:val="clear" w:color="auto" w:fill="auto"/>
-            <w:vAlign w:val="center"/>
-          </w:tcPr>
-          <w:p>
-            <w:r>
-              <w:rPr>
-                <w:rFonts w:ascii="Tahoma" w:hAnsi="Tahoma" w:cs="Tahoma"/>
-                <w:sz w:val="20"/>
-              </w:rPr>
-              <w:t>Reactive programming, NoSQL.</w:t>
+              <w:t>Firebase storage</w:t>
+            </w:r>
+            <w:r>
+              <w:rPr>
+                <w:rFonts w:ascii="Tahoma" w:hAnsi="Tahoma" w:cs="Tahoma"/>
+                <w:sz w:val="20"/>
+              </w:rPr>
+              <w:t>, NoSQL.</w:t>
             </w:r>
           </w:p>
         </w:tc>
@@ -4767,7 +4656,7 @@
                 <w:rFonts w:ascii="Tahoma" w:hAnsi="Tahoma" w:cs="Tahoma"/>
                 <w:sz w:val="20"/>
               </w:rPr>
-              <w:t xml:space="preserve">Java, Spring </w:t>
+              <w:t xml:space="preserve">Vite, </w:t>
             </w:r>
             <w:proofErr w:type="spellStart"/>
             <w:r>
@@ -4775,7 +4664,7 @@
                 <w:rFonts w:ascii="Tahoma" w:hAnsi="Tahoma" w:cs="Tahoma"/>
                 <w:sz w:val="20"/>
               </w:rPr>
-              <w:t>Webflux</w:t>
+              <w:t>Mongodb</w:t>
             </w:r>
             <w:proofErr w:type="spellEnd"/>
             <w:r>
@@ -4783,17 +4672,8 @@
                 <w:rFonts w:ascii="Tahoma" w:hAnsi="Tahoma" w:cs="Tahoma"/>
                 <w:sz w:val="20"/>
               </w:rPr>
-              <w:t xml:space="preserve">, MongoDB, </w:t>
-            </w:r>
-            <w:proofErr w:type="spellStart"/>
-            <w:r>
-              <w:rPr>
-                <w:rFonts w:ascii="Tahoma" w:hAnsi="Tahoma" w:cs="Tahoma"/>
-                <w:sz w:val="20"/>
-              </w:rPr>
-              <w:t>Vuejs</w:t>
-            </w:r>
-            <w:proofErr w:type="spellEnd"/>
+              <w:t>, Express, React</w:t>
+            </w:r>
           </w:p>
         </w:tc>
       </w:tr>
@@ -4816,18 +4696,6 @@
         <w:rPr>
           <w:rFonts w:ascii="Tahoma" w:hAnsi="Tahoma" w:cs="Tahoma"/>
           <w:b/>
-          <w:bCs/>
-          <w:sz w:val="20"/>
-          <w:u w:val="single"/>
-        </w:rPr>
-      </w:pPr>
-    </w:p>
-    <w:p>
-      <w:pPr>
-        <w:jc w:val="both"/>
-        <w:rPr>
-          <w:rFonts w:ascii="Tahoma" w:hAnsi="Tahoma" w:cs="Tahoma"/>
-          <w:b/>
           <w:color w:val="auto"/>
           <w:sz w:val="20"/>
           <w:u w:val="single"/>
@@ -4837,11 +4705,10 @@
         <w:rPr>
           <w:rFonts w:ascii="Tahoma" w:hAnsi="Tahoma" w:cs="Tahoma"/>
           <w:b/>
-          <w:bCs/>
           <w:sz w:val="20"/>
           <w:u w:val="single"/>
         </w:rPr>
-        <w:t>Social Network</w:t>
+        <w:t xml:space="preserve">Sally </w:t>
       </w:r>
       <w:r>
         <w:rPr>
@@ -4850,7 +4717,7 @@
           <w:sz w:val="20"/>
           <w:u w:val="single"/>
         </w:rPr>
-        <w:t xml:space="preserve"> </w:t>
+        <w:t>(</w:t>
       </w:r>
       <w:r>
         <w:rPr>
@@ -4859,7 +4726,7 @@
           <w:sz w:val="20"/>
           <w:u w:val="single"/>
         </w:rPr>
-        <w:t>(</w:t>
+        <w:t xml:space="preserve">6/2023 </w:t>
       </w:r>
       <w:r>
         <w:rPr>
@@ -4868,7 +4735,7 @@
           <w:sz w:val="20"/>
           <w:u w:val="single"/>
         </w:rPr>
-        <w:t>1</w:t>
+        <w:t>–</w:t>
       </w:r>
       <w:r>
         <w:rPr>
@@ -4877,70 +4744,7 @@
           <w:sz w:val="20"/>
           <w:u w:val="single"/>
         </w:rPr>
-        <w:t>/202</w:t>
-      </w:r>
-      <w:r>
-        <w:rPr>
-          <w:rFonts w:ascii="Tahoma" w:hAnsi="Tahoma" w:cs="Tahoma"/>
-          <w:b/>
-          <w:sz w:val="20"/>
-          <w:u w:val="single"/>
-        </w:rPr>
-        <w:t>3</w:t>
-      </w:r>
-      <w:r>
-        <w:rPr>
-          <w:rFonts w:ascii="Tahoma" w:hAnsi="Tahoma" w:cs="Tahoma"/>
-          <w:b/>
-          <w:sz w:val="20"/>
-          <w:u w:val="single"/>
-        </w:rPr>
-        <w:t xml:space="preserve"> </w:t>
-      </w:r>
-      <w:r>
-        <w:rPr>
-          <w:rFonts w:ascii="Tahoma" w:hAnsi="Tahoma" w:cs="Tahoma"/>
-          <w:b/>
-          <w:sz w:val="20"/>
-          <w:u w:val="single"/>
-        </w:rPr>
-        <w:t>–</w:t>
-      </w:r>
-      <w:r>
-        <w:rPr>
-          <w:rFonts w:ascii="Tahoma" w:hAnsi="Tahoma" w:cs="Tahoma"/>
-          <w:b/>
-          <w:sz w:val="20"/>
-          <w:u w:val="single"/>
-        </w:rPr>
-        <w:t xml:space="preserve"> </w:t>
-      </w:r>
-      <w:r>
-        <w:rPr>
-          <w:rFonts w:ascii="Tahoma" w:hAnsi="Tahoma" w:cs="Tahoma"/>
-          <w:b/>
-          <w:sz w:val="20"/>
-          <w:u w:val="single"/>
-        </w:rPr>
-        <w:t>4</w:t>
-      </w:r>
-      <w:r>
-        <w:rPr>
-          <w:rFonts w:ascii="Tahoma" w:hAnsi="Tahoma" w:cs="Tahoma"/>
-          <w:b/>
-          <w:sz w:val="20"/>
-          <w:u w:val="single"/>
-        </w:rPr>
-        <w:t>/202</w:t>
-      </w:r>
-      <w:r>
-        <w:rPr>
-          <w:rFonts w:ascii="Tahoma" w:hAnsi="Tahoma" w:cs="Tahoma"/>
-          <w:b/>
-          <w:sz w:val="20"/>
-          <w:u w:val="single"/>
-        </w:rPr>
-        <w:t>3</w:t>
+        <w:t xml:space="preserve"> 1/2024</w:t>
       </w:r>
       <w:r>
         <w:rPr>
@@ -5055,7 +4859,7 @@
                 <w:rFonts w:ascii="Tahoma" w:hAnsi="Tahoma" w:cs="Tahoma"/>
                 <w:sz w:val="20"/>
               </w:rPr>
-              <w:t>Project Description:</w:t>
+              <w:t>Client:</w:t>
             </w:r>
           </w:p>
         </w:tc>
@@ -5072,22 +4876,12 @@
             <w:vAlign w:val="center"/>
           </w:tcPr>
           <w:p>
-            <w:pPr>
-              <w:rPr>
-                <w:rFonts w:ascii="Tahoma" w:eastAsia="Times New Roman" w:hAnsi="Tahoma" w:cs="Tahoma"/>
-                <w:sz w:val="20"/>
-                <w:szCs w:val="20"/>
-                <w:lang w:val="en-VN"/>
-              </w:rPr>
-            </w:pPr>
-            <w:r>
-              <w:rPr>
-                <w:rFonts w:ascii="Tahoma" w:eastAsia="Times New Roman" w:hAnsi="Tahoma" w:cs="Tahoma"/>
-                <w:sz w:val="20"/>
-                <w:szCs w:val="20"/>
-                <w:lang w:val="en-VN"/>
-              </w:rPr>
-              <w:t>The Social Network Platform is a modern web application built using React.js and Firebase. It provides a seamless environment for users to connect, share, and interact with content in real-time. The platform supports instant messaging, media sharing, and user profile management, making social engagement easier and more personalized. Firebase ensures fast and secure data storage, authentication, and scalability, delivering a smooth experience for both casual and active users.</w:t>
+            <w:r>
+              <w:rPr>
+                <w:rFonts w:ascii="Tahoma" w:hAnsi="Tahoma" w:cs="Tahoma"/>
+                <w:sz w:val="20"/>
+              </w:rPr>
+              <w:t>Korean</w:t>
             </w:r>
           </w:p>
         </w:tc>
@@ -5119,7 +4913,7 @@
                 <w:rFonts w:ascii="Tahoma" w:hAnsi="Tahoma" w:cs="Tahoma"/>
                 <w:sz w:val="20"/>
               </w:rPr>
-              <w:t>Responsibilities:</w:t>
+              <w:t>Project Description:</w:t>
             </w:r>
           </w:p>
         </w:tc>
@@ -5136,131 +4930,31 @@
             <w:vAlign w:val="center"/>
           </w:tcPr>
           <w:p>
-            <w:pPr>
-              <w:pStyle w:val="ListParagraph"/>
-              <w:numPr>
-                <w:ilvl w:val="0"/>
-                <w:numId w:val="9"/>
-              </w:numPr>
-              <w:rPr>
-                <w:rFonts w:ascii="Tahoma" w:hAnsi="Tahoma" w:cs="Tahoma"/>
-                <w:sz w:val="20"/>
-                <w:lang w:val="en-VN"/>
-              </w:rPr>
-            </w:pPr>
-            <w:r>
-              <w:rPr>
-                <w:rFonts w:ascii="Tahoma" w:hAnsi="Tahoma" w:cs="Tahoma"/>
-                <w:sz w:val="20"/>
-                <w:lang w:val="en-VN"/>
-              </w:rPr>
-              <w:t>Monitor team members' progress</w:t>
-            </w:r>
-          </w:p>
-          <w:p>
-            <w:pPr>
-              <w:pStyle w:val="ListParagraph"/>
-              <w:numPr>
-                <w:ilvl w:val="0"/>
-                <w:numId w:val="9"/>
-              </w:numPr>
-              <w:rPr>
-                <w:rFonts w:ascii="Tahoma" w:hAnsi="Tahoma" w:cs="Tahoma"/>
-                <w:sz w:val="20"/>
-                <w:lang w:val="en-VN"/>
-              </w:rPr>
-            </w:pPr>
-            <w:r>
-              <w:rPr>
-                <w:rFonts w:ascii="Tahoma" w:hAnsi="Tahoma" w:cs="Tahoma"/>
-                <w:sz w:val="20"/>
-                <w:lang w:val="en-VN"/>
-              </w:rPr>
-              <w:t>Assign tasks to team members</w:t>
-            </w:r>
-          </w:p>
-          <w:p>
-            <w:pPr>
-              <w:pStyle w:val="ListParagraph"/>
-              <w:numPr>
-                <w:ilvl w:val="0"/>
-                <w:numId w:val="9"/>
-              </w:numPr>
-              <w:rPr>
-                <w:rFonts w:ascii="Tahoma" w:hAnsi="Tahoma" w:cs="Tahoma"/>
-                <w:sz w:val="20"/>
-                <w:lang w:val="en-VN"/>
-              </w:rPr>
-            </w:pPr>
-            <w:r>
-              <w:rPr>
-                <w:rFonts w:ascii="Tahoma" w:hAnsi="Tahoma" w:cs="Tahoma"/>
-                <w:sz w:val="20"/>
-                <w:lang w:val="en-VN"/>
-              </w:rPr>
-              <w:t>Organize meetings</w:t>
-            </w:r>
-          </w:p>
-          <w:p>
-            <w:pPr>
-              <w:pStyle w:val="ListParagraph"/>
-              <w:numPr>
-                <w:ilvl w:val="0"/>
-                <w:numId w:val="9"/>
-              </w:numPr>
-              <w:rPr>
-                <w:rFonts w:ascii="Tahoma" w:hAnsi="Tahoma" w:cs="Tahoma"/>
-                <w:sz w:val="20"/>
-                <w:lang w:val="en-VN"/>
-              </w:rPr>
-            </w:pPr>
-            <w:r>
-              <w:rPr>
-                <w:rFonts w:ascii="Tahoma" w:hAnsi="Tahoma" w:cs="Tahoma"/>
-                <w:sz w:val="20"/>
-                <w:lang w:val="en-VN"/>
-              </w:rPr>
-              <w:lastRenderedPageBreak/>
-              <w:t>Develop and implement code</w:t>
-            </w:r>
-          </w:p>
-          <w:p>
-            <w:pPr>
-              <w:pStyle w:val="ListParagraph"/>
-              <w:numPr>
-                <w:ilvl w:val="0"/>
-                <w:numId w:val="9"/>
-              </w:numPr>
-              <w:rPr>
-                <w:rFonts w:ascii="Tahoma" w:hAnsi="Tahoma" w:cs="Tahoma"/>
-                <w:sz w:val="20"/>
-                <w:lang w:val="en-VN"/>
-              </w:rPr>
-            </w:pPr>
-            <w:r>
-              <w:rPr>
-                <w:rFonts w:ascii="Tahoma" w:hAnsi="Tahoma" w:cs="Tahoma"/>
-                <w:sz w:val="20"/>
-                <w:lang w:val="en-VN"/>
-              </w:rPr>
-              <w:t>Brainstorm and generate ideas</w:t>
-            </w:r>
-          </w:p>
-          <w:p>
-            <w:pPr>
-              <w:pStyle w:val="ListParagraph"/>
-              <w:numPr>
-                <w:ilvl w:val="0"/>
-                <w:numId w:val="9"/>
-              </w:numPr>
-            </w:pPr>
-            <w:r>
-              <w:rPr>
-                <w:rFonts w:ascii="Tahoma" w:hAnsi="Tahoma" w:cs="Tahoma"/>
-                <w:sz w:val="20"/>
-                <w:lang w:val="en-VN"/>
-              </w:rPr>
-              <w:t>Optimize code for performance</w:t>
+            <w:r>
+              <w:rPr>
+                <w:rFonts w:ascii="Tahoma" w:eastAsia="Times New Roman" w:hAnsi="Tahoma" w:cs="Tahoma"/>
+                <w:sz w:val="20"/>
+                <w:szCs w:val="20"/>
+              </w:rPr>
+              <w:t xml:space="preserve">Sally is a Digital Transformation Assessment (DTA) tools for customers. It provides a simple survey for users and serves a simple assessment result. And </w:t>
+            </w:r>
+            <w:proofErr w:type="gramStart"/>
+            <w:r>
+              <w:rPr>
+                <w:rFonts w:ascii="Tahoma" w:eastAsia="Times New Roman" w:hAnsi="Tahoma" w:cs="Tahoma"/>
+                <w:sz w:val="20"/>
+                <w:szCs w:val="20"/>
+              </w:rPr>
+              <w:t>It</w:t>
+            </w:r>
+            <w:proofErr w:type="gramEnd"/>
+            <w:r>
+              <w:rPr>
+                <w:rFonts w:ascii="Tahoma" w:eastAsia="Times New Roman" w:hAnsi="Tahoma" w:cs="Tahoma"/>
+                <w:sz w:val="20"/>
+                <w:szCs w:val="20"/>
+              </w:rPr>
+              <w:t xml:space="preserve"> supports marketing campaigns to collect and manager customer data.</w:t>
             </w:r>
           </w:p>
         </w:tc>
@@ -5292,8 +4986,7 @@
                 <w:rFonts w:ascii="Tahoma" w:hAnsi="Tahoma" w:cs="Tahoma"/>
                 <w:sz w:val="20"/>
               </w:rPr>
-              <w:lastRenderedPageBreak/>
-              <w:t>Programming Languages:</w:t>
+              <w:t>Responsibilities:</w:t>
             </w:r>
           </w:p>
         </w:tc>
@@ -5310,15 +5003,60 @@
             <w:vAlign w:val="center"/>
           </w:tcPr>
           <w:p>
-            <w:proofErr w:type="spellStart"/>
-            <w:r>
-              <w:rPr>
-                <w:rFonts w:ascii="Tahoma" w:hAnsi="Tahoma" w:cs="Tahoma"/>
-                <w:sz w:val="20"/>
-              </w:rPr>
-              <w:t>Javascript</w:t>
-            </w:r>
-            <w:proofErr w:type="spellEnd"/>
+            <w:pPr>
+              <w:pStyle w:val="ListParagraph"/>
+              <w:numPr>
+                <w:ilvl w:val="0"/>
+                <w:numId w:val="10"/>
+              </w:numPr>
+              <w:rPr>
+                <w:rFonts w:ascii="Tahoma" w:hAnsi="Tahoma" w:cs="Tahoma"/>
+                <w:sz w:val="20"/>
+              </w:rPr>
+            </w:pPr>
+            <w:r>
+              <w:rPr>
+                <w:rFonts w:ascii="Tahoma" w:hAnsi="Tahoma" w:cs="Tahoma"/>
+                <w:sz w:val="20"/>
+              </w:rPr>
+              <w:t>Brainstorming for new feature idea.</w:t>
+            </w:r>
+          </w:p>
+          <w:p>
+            <w:pPr>
+              <w:pStyle w:val="ListParagraph"/>
+              <w:numPr>
+                <w:ilvl w:val="0"/>
+                <w:numId w:val="10"/>
+              </w:numPr>
+              <w:rPr>
+                <w:rFonts w:ascii="Tahoma" w:hAnsi="Tahoma" w:cs="Tahoma"/>
+                <w:sz w:val="20"/>
+              </w:rPr>
+            </w:pPr>
+            <w:r>
+              <w:rPr>
+                <w:rFonts w:ascii="Tahoma" w:hAnsi="Tahoma" w:cs="Tahoma"/>
+                <w:sz w:val="20"/>
+              </w:rPr>
+              <w:t>Front-end Development</w:t>
+            </w:r>
+          </w:p>
+          <w:p>
+            <w:pPr>
+              <w:pStyle w:val="ListParagraph"/>
+              <w:numPr>
+                <w:ilvl w:val="0"/>
+                <w:numId w:val="10"/>
+              </w:numPr>
+            </w:pPr>
+            <w:r>
+              <w:rPr>
+                <w:rFonts w:ascii="Tahoma" w:hAnsi="Tahoma" w:cs="Tahoma"/>
+                <w:sz w:val="20"/>
+              </w:rPr>
+              <w:t>- Review code for members.</w:t>
+            </w:r>
           </w:p>
         </w:tc>
       </w:tr>
@@ -5349,7 +5087,7 @@
                 <w:rFonts w:ascii="Tahoma" w:hAnsi="Tahoma" w:cs="Tahoma"/>
                 <w:sz w:val="20"/>
               </w:rPr>
-              <w:t>Tools</w:t>
+              <w:t>Programming Languages:</w:t>
             </w:r>
           </w:p>
         </w:tc>
@@ -5371,7 +5109,23 @@
                 <w:rFonts w:ascii="Tahoma" w:hAnsi="Tahoma" w:cs="Tahoma"/>
                 <w:sz w:val="20"/>
               </w:rPr>
-              <w:t>WebStorm</w:t>
+              <w:t xml:space="preserve">Java, </w:t>
+            </w:r>
+            <w:proofErr w:type="spellStart"/>
+            <w:r>
+              <w:rPr>
+                <w:rFonts w:ascii="Tahoma" w:hAnsi="Tahoma" w:cs="Tahoma"/>
+                <w:sz w:val="20"/>
+              </w:rPr>
+              <w:t>Javascript</w:t>
+            </w:r>
+            <w:proofErr w:type="spellEnd"/>
+            <w:r>
+              <w:rPr>
+                <w:rFonts w:ascii="Tahoma" w:hAnsi="Tahoma" w:cs="Tahoma"/>
+                <w:sz w:val="20"/>
+              </w:rPr>
+              <w:t>, Vue</w:t>
             </w:r>
           </w:p>
         </w:tc>
@@ -5403,7 +5157,8 @@
                 <w:rFonts w:ascii="Tahoma" w:hAnsi="Tahoma" w:cs="Tahoma"/>
                 <w:sz w:val="20"/>
               </w:rPr>
-              <w:t>Platform, server and database</w:t>
+              <w:lastRenderedPageBreak/>
+              <w:t>Tools</w:t>
             </w:r>
           </w:p>
         </w:tc>
@@ -5425,7 +5180,61 @@
                 <w:rFonts w:ascii="Tahoma" w:hAnsi="Tahoma" w:cs="Tahoma"/>
                 <w:sz w:val="20"/>
               </w:rPr>
-              <w:t>Firebase</w:t>
+              <w:t>IntelliJ, WebStorm, MongoDB Compass</w:t>
+            </w:r>
+          </w:p>
+        </w:tc>
+      </w:tr>
+      <w:tr>
+        <w:trPr>
+          <w:trHeight w:val="374"/>
+        </w:trPr>
+        <w:tc>
+          <w:tcPr>
+            <w:tcW w:w="2520" w:type="dxa"/>
+            <w:tcBorders>
+              <w:top w:val="single" w:sz="8" w:space="0" w:color="C0C0C0"/>
+              <w:left w:val="single" w:sz="8" w:space="0" w:color="C0C0C0"/>
+              <w:bottom w:val="single" w:sz="4" w:space="0" w:color="C0C0C0"/>
+            </w:tcBorders>
+            <w:shd w:val="clear" w:color="auto" w:fill="auto"/>
+            <w:vAlign w:val="center"/>
+          </w:tcPr>
+          <w:p>
+            <w:pPr>
+              <w:rPr>
+                <w:rFonts w:ascii="Tahoma" w:hAnsi="Tahoma" w:cs="Tahoma"/>
+                <w:sz w:val="20"/>
+              </w:rPr>
+            </w:pPr>
+            <w:r>
+              <w:rPr>
+                <w:rFonts w:ascii="Tahoma" w:hAnsi="Tahoma" w:cs="Tahoma"/>
+                <w:sz w:val="20"/>
+              </w:rPr>
+              <w:t>Platform, server and database</w:t>
+            </w:r>
+          </w:p>
+        </w:tc>
+        <w:tc>
+          <w:tcPr>
+            <w:tcW w:w="6648" w:type="dxa"/>
+            <w:tcBorders>
+              <w:top w:val="single" w:sz="8" w:space="0" w:color="C0C0C0"/>
+              <w:left w:val="single" w:sz="4" w:space="0" w:color="C0C0C0"/>
+              <w:bottom w:val="single" w:sz="4" w:space="0" w:color="C0C0C0"/>
+              <w:right w:val="single" w:sz="8" w:space="0" w:color="C0C0C0"/>
+            </w:tcBorders>
+            <w:shd w:val="clear" w:color="auto" w:fill="auto"/>
+            <w:vAlign w:val="center"/>
+          </w:tcPr>
+          <w:p>
+            <w:r>
+              <w:rPr>
+                <w:rFonts w:ascii="Tahoma" w:hAnsi="Tahoma" w:cs="Tahoma"/>
+                <w:sz w:val="20"/>
+              </w:rPr>
+              <w:t>Reactive programming, NoSQL.</w:t>
             </w:r>
           </w:p>
         </w:tc>
@@ -5474,13 +5283,20 @@
             <w:vAlign w:val="center"/>
           </w:tcPr>
           <w:p>
+            <w:r>
+              <w:rPr>
+                <w:rFonts w:ascii="Tahoma" w:hAnsi="Tahoma" w:cs="Tahoma"/>
+                <w:sz w:val="20"/>
+              </w:rPr>
+              <w:t xml:space="preserve">Java, Spring </w:t>
+            </w:r>
             <w:proofErr w:type="spellStart"/>
             <w:r>
               <w:rPr>
                 <w:rFonts w:ascii="Tahoma" w:hAnsi="Tahoma" w:cs="Tahoma"/>
                 <w:sz w:val="20"/>
               </w:rPr>
-              <w:t>Reactjs</w:t>
+              <w:t>Webflux</w:t>
             </w:r>
             <w:proofErr w:type="spellEnd"/>
             <w:r>
@@ -5488,8 +5304,17 @@
                 <w:rFonts w:ascii="Tahoma" w:hAnsi="Tahoma" w:cs="Tahoma"/>
                 <w:sz w:val="20"/>
               </w:rPr>
-              <w:t>, Firebase</w:t>
-            </w:r>
+              <w:t xml:space="preserve">, MongoDB, </w:t>
+            </w:r>
+            <w:proofErr w:type="spellStart"/>
+            <w:r>
+              <w:rPr>
+                <w:rFonts w:ascii="Tahoma" w:hAnsi="Tahoma" w:cs="Tahoma"/>
+                <w:sz w:val="20"/>
+              </w:rPr>
+              <w:t>Vuejs</w:t>
+            </w:r>
+            <w:proofErr w:type="spellEnd"/>
           </w:p>
         </w:tc>
       </w:tr>
@@ -5500,6 +5325,7 @@
         <w:rPr>
           <w:rFonts w:ascii="Tahoma" w:hAnsi="Tahoma" w:cs="Tahoma"/>
           <w:b/>
+          <w:bCs/>
           <w:sz w:val="20"/>
           <w:u w:val="single"/>
         </w:rPr>
@@ -5511,6 +5337,7 @@
         <w:rPr>
           <w:rFonts w:ascii="Tahoma" w:hAnsi="Tahoma" w:cs="Tahoma"/>
           <w:b/>
+          <w:bCs/>
           <w:sz w:val="20"/>
           <w:u w:val="single"/>
         </w:rPr>
@@ -5527,7 +5354,16 @@
           <w:u w:val="single"/>
         </w:rPr>
       </w:pPr>
-      <w:proofErr w:type="spellStart"/>
+      <w:r>
+        <w:rPr>
+          <w:rFonts w:ascii="Tahoma" w:hAnsi="Tahoma" w:cs="Tahoma"/>
+          <w:b/>
+          <w:bCs/>
+          <w:sz w:val="20"/>
+          <w:u w:val="single"/>
+        </w:rPr>
+        <w:t>Social Network</w:t>
+      </w:r>
       <w:r>
         <w:rPr>
           <w:rFonts w:ascii="Tahoma" w:hAnsi="Tahoma" w:cs="Tahoma"/>
@@ -5535,9 +5371,8 @@
           <w:sz w:val="20"/>
           <w:u w:val="single"/>
         </w:rPr>
-        <w:t>Monoly</w:t>
-      </w:r>
-      <w:proofErr w:type="spellEnd"/>
+        <w:t xml:space="preserve"> </w:t>
+      </w:r>
       <w:r>
         <w:rPr>
           <w:rFonts w:ascii="Tahoma" w:hAnsi="Tahoma" w:cs="Tahoma"/>
@@ -5545,7 +5380,7 @@
           <w:sz w:val="20"/>
           <w:u w:val="single"/>
         </w:rPr>
-        <w:t xml:space="preserve"> </w:t>
+        <w:t>(</w:t>
       </w:r>
       <w:r>
         <w:rPr>
@@ -5554,7 +5389,7 @@
           <w:sz w:val="20"/>
           <w:u w:val="single"/>
         </w:rPr>
-        <w:t>(</w:t>
+        <w:t>1</w:t>
       </w:r>
       <w:r>
         <w:rPr>
@@ -5563,7 +5398,7 @@
           <w:sz w:val="20"/>
           <w:u w:val="single"/>
         </w:rPr>
-        <w:t>12</w:t>
+        <w:t>/202</w:t>
       </w:r>
       <w:r>
         <w:rPr>
@@ -5572,7 +5407,7 @@
           <w:sz w:val="20"/>
           <w:u w:val="single"/>
         </w:rPr>
-        <w:t>/202</w:t>
+        <w:t>3</w:t>
       </w:r>
       <w:r>
         <w:rPr>
@@ -5581,7 +5416,7 @@
           <w:sz w:val="20"/>
           <w:u w:val="single"/>
         </w:rPr>
-        <w:t>2</w:t>
+        <w:t xml:space="preserve"> </w:t>
       </w:r>
       <w:r>
         <w:rPr>
@@ -5590,7 +5425,7 @@
           <w:sz w:val="20"/>
           <w:u w:val="single"/>
         </w:rPr>
-        <w:t xml:space="preserve"> </w:t>
+        <w:t>–</w:t>
       </w:r>
       <w:r>
         <w:rPr>
@@ -5599,7 +5434,7 @@
           <w:sz w:val="20"/>
           <w:u w:val="single"/>
         </w:rPr>
-        <w:t xml:space="preserve">– </w:t>
+        <w:t xml:space="preserve"> </w:t>
       </w:r>
       <w:r>
         <w:rPr>
@@ -5608,7 +5443,7 @@
           <w:sz w:val="20"/>
           <w:u w:val="single"/>
         </w:rPr>
-        <w:t>6</w:t>
+        <w:t>4</w:t>
       </w:r>
       <w:r>
         <w:rPr>
@@ -5687,7 +5522,7 @@
                 <w:rFonts w:ascii="Tahoma" w:hAnsi="Tahoma" w:cs="Tahoma"/>
                 <w:sz w:val="20"/>
               </w:rPr>
-              <w:t>Client:</w:t>
+              <w:t>Company:</w:t>
             </w:r>
           </w:p>
         </w:tc>
@@ -5709,7 +5544,7 @@
                 <w:rFonts w:ascii="Tahoma" w:hAnsi="Tahoma" w:cs="Tahoma"/>
                 <w:sz w:val="20"/>
               </w:rPr>
-              <w:t>Korean</w:t>
+              <w:t>CMC Global</w:t>
             </w:r>
           </w:p>
         </w:tc>
@@ -5759,131 +5594,23 @@
           </w:tcPr>
           <w:p>
             <w:pPr>
-              <w:widowControl w:val="0"/>
-              <w:rPr>
-                <w:rFonts w:ascii="Tahoma" w:hAnsi="Tahoma" w:cs="Tahoma"/>
-                <w:sz w:val="20"/>
-                <w:szCs w:val="20"/>
-              </w:rPr>
-            </w:pPr>
-            <w:r>
-              <w:rPr>
-                <w:rFonts w:ascii="Tahoma" w:hAnsi="Tahoma" w:cs="Tahoma"/>
-                <w:sz w:val="20"/>
-                <w:szCs w:val="20"/>
-              </w:rPr>
-              <w:t xml:space="preserve">MONOLY is a project about managing task and communication, includes three functions below: </w:t>
-            </w:r>
-          </w:p>
-          <w:p>
-            <w:pPr>
-              <w:widowControl w:val="0"/>
-              <w:rPr>
-                <w:rFonts w:ascii="Tahoma" w:hAnsi="Tahoma" w:cs="Tahoma"/>
-                <w:sz w:val="20"/>
-                <w:szCs w:val="20"/>
-              </w:rPr>
-            </w:pPr>
-            <w:r>
-              <w:rPr>
-                <w:rFonts w:ascii="Tahoma" w:hAnsi="Tahoma" w:cs="Tahoma"/>
-                <w:sz w:val="20"/>
-                <w:szCs w:val="20"/>
-              </w:rPr>
-              <w:t>Discussion: Multi-party Communication</w:t>
-            </w:r>
-          </w:p>
-          <w:p>
-            <w:pPr>
-              <w:widowControl w:val="0"/>
-              <w:rPr>
-                <w:rFonts w:ascii="Tahoma" w:hAnsi="Tahoma" w:cs="Tahoma"/>
-                <w:sz w:val="20"/>
-                <w:szCs w:val="20"/>
-              </w:rPr>
-            </w:pPr>
-            <w:r>
-              <w:rPr>
-                <w:rFonts w:ascii="Tahoma" w:hAnsi="Tahoma" w:cs="Tahoma"/>
-                <w:sz w:val="20"/>
-                <w:szCs w:val="20"/>
-              </w:rPr>
-              <w:t>Cross-company business communication becomes more private, more concise, and faster.</w:t>
-            </w:r>
-          </w:p>
-          <w:p>
-            <w:pPr>
-              <w:widowControl w:val="0"/>
-              <w:rPr>
-                <w:rFonts w:ascii="Tahoma" w:hAnsi="Tahoma" w:cs="Tahoma"/>
-                <w:sz w:val="20"/>
-                <w:szCs w:val="20"/>
-              </w:rPr>
-            </w:pPr>
-            <w:r>
-              <w:rPr>
-                <w:rFonts w:ascii="Tahoma" w:hAnsi="Tahoma" w:cs="Tahoma"/>
-                <w:sz w:val="20"/>
-                <w:szCs w:val="20"/>
-              </w:rPr>
-              <w:t>eSignature: Electronic Document Signing</w:t>
-            </w:r>
-          </w:p>
-          <w:p>
-            <w:pPr>
-              <w:widowControl w:val="0"/>
-              <w:rPr>
-                <w:rFonts w:ascii="Tahoma" w:hAnsi="Tahoma" w:cs="Tahoma"/>
-                <w:sz w:val="20"/>
-                <w:szCs w:val="20"/>
-              </w:rPr>
-            </w:pPr>
-            <w:r>
-              <w:rPr>
-                <w:rFonts w:ascii="Tahoma" w:hAnsi="Tahoma" w:cs="Tahoma"/>
-                <w:sz w:val="20"/>
-                <w:szCs w:val="20"/>
-              </w:rPr>
-              <w:t>Confidentiality is guaranteed as an agreement is shared only between interested parties.</w:t>
-            </w:r>
-          </w:p>
-          <w:p>
-            <w:pPr>
-              <w:widowControl w:val="0"/>
-              <w:rPr>
-                <w:rFonts w:ascii="Tahoma" w:hAnsi="Tahoma" w:cs="Tahoma"/>
-                <w:sz w:val="20"/>
-                <w:szCs w:val="20"/>
-              </w:rPr>
-            </w:pPr>
-            <w:r>
-              <w:rPr>
-                <w:rFonts w:ascii="Tahoma" w:hAnsi="Tahoma" w:cs="Tahoma"/>
-                <w:sz w:val="20"/>
-                <w:szCs w:val="20"/>
-              </w:rPr>
-              <w:t>Drive: Secure File Sharing &amp; Storage</w:t>
-            </w:r>
-          </w:p>
-          <w:p>
-            <w:pPr>
-              <w:widowControl w:val="0"/>
-              <w:rPr>
-                <w:rFonts w:ascii="Tahoma" w:hAnsi="Tahoma" w:cs="Tahoma"/>
-                <w:sz w:val="20"/>
-                <w:szCs w:val="20"/>
-              </w:rPr>
-            </w:pPr>
-            <w:r>
-              <w:rPr>
-                <w:rFonts w:ascii="Tahoma" w:hAnsi="Tahoma" w:cs="Tahoma"/>
-                <w:sz w:val="20"/>
-                <w:szCs w:val="20"/>
-              </w:rPr>
-              <w:t>Share files with anyone without worrying about security and compliance violations.</w:t>
-            </w:r>
-          </w:p>
-          <w:p/>
+              <w:rPr>
+                <w:rFonts w:ascii="Tahoma" w:eastAsia="Times New Roman" w:hAnsi="Tahoma" w:cs="Tahoma"/>
+                <w:sz w:val="20"/>
+                <w:szCs w:val="20"/>
+                <w:lang w:val="en-VN"/>
+              </w:rPr>
+            </w:pPr>
+            <w:r>
+              <w:rPr>
+                <w:rFonts w:ascii="Tahoma" w:eastAsia="Times New Roman" w:hAnsi="Tahoma" w:cs="Tahoma"/>
+                <w:sz w:val="20"/>
+                <w:szCs w:val="20"/>
+                <w:lang w:val="en-VN"/>
+              </w:rPr>
+              <w:t>The Social Network Platform is a modern web application built using React.js and Firebase. It provides a seamless environment for users to connect, share, and interact with content in real-time. The platform supports instant messaging, media sharing, and user profile management, making social engagement easier and more personalized. Firebase ensures fast and secure data storage, authentication, and scalability, delivering a smooth experience for both casual and active users.</w:t>
+            </w:r>
+          </w:p>
         </w:tc>
       </w:tr>
       <w:tr>
@@ -5934,21 +5661,793 @@
               <w:pStyle w:val="ListParagraph"/>
               <w:numPr>
                 <w:ilvl w:val="0"/>
-                <w:numId w:val="11"/>
+                <w:numId w:val="9"/>
               </w:numPr>
               <w:rPr>
                 <w:rFonts w:ascii="Tahoma" w:hAnsi="Tahoma" w:cs="Tahoma"/>
                 <w:sz w:val="20"/>
-              </w:rPr>
-            </w:pPr>
-            <w:r>
-              <w:rPr>
-                <w:rFonts w:ascii="Tahoma" w:hAnsi="Tahoma" w:cs="Tahoma"/>
-                <w:sz w:val="20"/>
-              </w:rPr>
-              <w:t xml:space="preserve">Debugging and fixing bugs in the existing codebase. </w:t>
-            </w:r>
-          </w:p>
+                <w:lang w:val="en-VN"/>
+              </w:rPr>
+            </w:pPr>
+            <w:r>
+              <w:rPr>
+                <w:rFonts w:ascii="Tahoma" w:hAnsi="Tahoma" w:cs="Tahoma"/>
+                <w:sz w:val="20"/>
+                <w:lang w:val="en-VN"/>
+              </w:rPr>
+              <w:t>Monitor team members' progress</w:t>
+            </w:r>
+          </w:p>
+          <w:p>
+            <w:pPr>
+              <w:pStyle w:val="ListParagraph"/>
+              <w:numPr>
+                <w:ilvl w:val="0"/>
+                <w:numId w:val="9"/>
+              </w:numPr>
+              <w:rPr>
+                <w:rFonts w:ascii="Tahoma" w:hAnsi="Tahoma" w:cs="Tahoma"/>
+                <w:sz w:val="20"/>
+                <w:lang w:val="en-VN"/>
+              </w:rPr>
+            </w:pPr>
+            <w:r>
+              <w:rPr>
+                <w:rFonts w:ascii="Tahoma" w:hAnsi="Tahoma" w:cs="Tahoma"/>
+                <w:sz w:val="20"/>
+                <w:lang w:val="en-VN"/>
+              </w:rPr>
+              <w:t>Assign tasks to team members</w:t>
+            </w:r>
+          </w:p>
+          <w:p>
+            <w:pPr>
+              <w:pStyle w:val="ListParagraph"/>
+              <w:numPr>
+                <w:ilvl w:val="0"/>
+                <w:numId w:val="9"/>
+              </w:numPr>
+              <w:rPr>
+                <w:rFonts w:ascii="Tahoma" w:hAnsi="Tahoma" w:cs="Tahoma"/>
+                <w:sz w:val="20"/>
+                <w:lang w:val="en-VN"/>
+              </w:rPr>
+            </w:pPr>
+            <w:r>
+              <w:rPr>
+                <w:rFonts w:ascii="Tahoma" w:hAnsi="Tahoma" w:cs="Tahoma"/>
+                <w:sz w:val="20"/>
+                <w:lang w:val="en-VN"/>
+              </w:rPr>
+              <w:t>Organize meetings</w:t>
+            </w:r>
+          </w:p>
+          <w:p>
+            <w:pPr>
+              <w:pStyle w:val="ListParagraph"/>
+              <w:numPr>
+                <w:ilvl w:val="0"/>
+                <w:numId w:val="9"/>
+              </w:numPr>
+              <w:rPr>
+                <w:rFonts w:ascii="Tahoma" w:hAnsi="Tahoma" w:cs="Tahoma"/>
+                <w:sz w:val="20"/>
+                <w:lang w:val="en-VN"/>
+              </w:rPr>
+            </w:pPr>
+            <w:r>
+              <w:rPr>
+                <w:rFonts w:ascii="Tahoma" w:hAnsi="Tahoma" w:cs="Tahoma"/>
+                <w:sz w:val="20"/>
+                <w:lang w:val="en-VN"/>
+              </w:rPr>
+              <w:t>Develop and implement code</w:t>
+            </w:r>
+          </w:p>
+          <w:p>
+            <w:pPr>
+              <w:pStyle w:val="ListParagraph"/>
+              <w:numPr>
+                <w:ilvl w:val="0"/>
+                <w:numId w:val="9"/>
+              </w:numPr>
+              <w:rPr>
+                <w:rFonts w:ascii="Tahoma" w:hAnsi="Tahoma" w:cs="Tahoma"/>
+                <w:sz w:val="20"/>
+                <w:lang w:val="en-VN"/>
+              </w:rPr>
+            </w:pPr>
+            <w:r>
+              <w:rPr>
+                <w:rFonts w:ascii="Tahoma" w:hAnsi="Tahoma" w:cs="Tahoma"/>
+                <w:sz w:val="20"/>
+                <w:lang w:val="en-VN"/>
+              </w:rPr>
+              <w:t>Brainstorm and generate ideas</w:t>
+            </w:r>
+          </w:p>
+          <w:p>
+            <w:pPr>
+              <w:pStyle w:val="ListParagraph"/>
+              <w:numPr>
+                <w:ilvl w:val="0"/>
+                <w:numId w:val="9"/>
+              </w:numPr>
+            </w:pPr>
+            <w:r>
+              <w:rPr>
+                <w:rFonts w:ascii="Tahoma" w:hAnsi="Tahoma" w:cs="Tahoma"/>
+                <w:sz w:val="20"/>
+                <w:lang w:val="en-VN"/>
+              </w:rPr>
+              <w:t>Optimize code for performance</w:t>
+            </w:r>
+          </w:p>
+        </w:tc>
+      </w:tr>
+      <w:tr>
+        <w:trPr>
+          <w:trHeight w:val="374"/>
+        </w:trPr>
+        <w:tc>
+          <w:tcPr>
+            <w:tcW w:w="2520" w:type="dxa"/>
+            <w:tcBorders>
+              <w:top w:val="single" w:sz="8" w:space="0" w:color="C0C0C0"/>
+              <w:left w:val="single" w:sz="8" w:space="0" w:color="C0C0C0"/>
+              <w:bottom w:val="single" w:sz="4" w:space="0" w:color="C0C0C0"/>
+            </w:tcBorders>
+            <w:shd w:val="clear" w:color="auto" w:fill="auto"/>
+            <w:vAlign w:val="center"/>
+          </w:tcPr>
+          <w:p>
+            <w:pPr>
+              <w:rPr>
+                <w:rFonts w:ascii="Tahoma" w:hAnsi="Tahoma" w:cs="Tahoma"/>
+                <w:sz w:val="20"/>
+              </w:rPr>
+            </w:pPr>
+            <w:r>
+              <w:rPr>
+                <w:rFonts w:ascii="Tahoma" w:hAnsi="Tahoma" w:cs="Tahoma"/>
+                <w:sz w:val="20"/>
+              </w:rPr>
+              <w:t>Programming Languages:</w:t>
+            </w:r>
+          </w:p>
+        </w:tc>
+        <w:tc>
+          <w:tcPr>
+            <w:tcW w:w="6648" w:type="dxa"/>
+            <w:tcBorders>
+              <w:top w:val="single" w:sz="8" w:space="0" w:color="C0C0C0"/>
+              <w:left w:val="single" w:sz="4" w:space="0" w:color="C0C0C0"/>
+              <w:bottom w:val="single" w:sz="4" w:space="0" w:color="C0C0C0"/>
+              <w:right w:val="single" w:sz="8" w:space="0" w:color="C0C0C0"/>
+            </w:tcBorders>
+            <w:shd w:val="clear" w:color="auto" w:fill="auto"/>
+            <w:vAlign w:val="center"/>
+          </w:tcPr>
+          <w:p>
+            <w:proofErr w:type="spellStart"/>
+            <w:r>
+              <w:rPr>
+                <w:rFonts w:ascii="Tahoma" w:hAnsi="Tahoma" w:cs="Tahoma"/>
+                <w:sz w:val="20"/>
+              </w:rPr>
+              <w:t>Javascript</w:t>
+            </w:r>
+            <w:proofErr w:type="spellEnd"/>
+          </w:p>
+        </w:tc>
+      </w:tr>
+      <w:tr>
+        <w:trPr>
+          <w:trHeight w:val="374"/>
+        </w:trPr>
+        <w:tc>
+          <w:tcPr>
+            <w:tcW w:w="2520" w:type="dxa"/>
+            <w:tcBorders>
+              <w:top w:val="single" w:sz="8" w:space="0" w:color="C0C0C0"/>
+              <w:left w:val="single" w:sz="8" w:space="0" w:color="C0C0C0"/>
+              <w:bottom w:val="single" w:sz="4" w:space="0" w:color="C0C0C0"/>
+            </w:tcBorders>
+            <w:shd w:val="clear" w:color="auto" w:fill="auto"/>
+            <w:vAlign w:val="center"/>
+          </w:tcPr>
+          <w:p>
+            <w:pPr>
+              <w:rPr>
+                <w:rFonts w:ascii="Tahoma" w:hAnsi="Tahoma" w:cs="Tahoma"/>
+                <w:sz w:val="20"/>
+              </w:rPr>
+            </w:pPr>
+            <w:r>
+              <w:rPr>
+                <w:rFonts w:ascii="Tahoma" w:hAnsi="Tahoma" w:cs="Tahoma"/>
+                <w:sz w:val="20"/>
+              </w:rPr>
+              <w:t>Tools</w:t>
+            </w:r>
+          </w:p>
+        </w:tc>
+        <w:tc>
+          <w:tcPr>
+            <w:tcW w:w="6648" w:type="dxa"/>
+            <w:tcBorders>
+              <w:top w:val="single" w:sz="8" w:space="0" w:color="C0C0C0"/>
+              <w:left w:val="single" w:sz="4" w:space="0" w:color="C0C0C0"/>
+              <w:bottom w:val="single" w:sz="4" w:space="0" w:color="C0C0C0"/>
+              <w:right w:val="single" w:sz="8" w:space="0" w:color="C0C0C0"/>
+            </w:tcBorders>
+            <w:shd w:val="clear" w:color="auto" w:fill="auto"/>
+            <w:vAlign w:val="center"/>
+          </w:tcPr>
+          <w:p>
+            <w:r>
+              <w:rPr>
+                <w:rFonts w:ascii="Tahoma" w:hAnsi="Tahoma" w:cs="Tahoma"/>
+                <w:sz w:val="20"/>
+              </w:rPr>
+              <w:t>WebStorm</w:t>
+            </w:r>
+          </w:p>
+        </w:tc>
+      </w:tr>
+      <w:tr>
+        <w:trPr>
+          <w:trHeight w:val="374"/>
+        </w:trPr>
+        <w:tc>
+          <w:tcPr>
+            <w:tcW w:w="2520" w:type="dxa"/>
+            <w:tcBorders>
+              <w:top w:val="single" w:sz="8" w:space="0" w:color="C0C0C0"/>
+              <w:left w:val="single" w:sz="8" w:space="0" w:color="C0C0C0"/>
+              <w:bottom w:val="single" w:sz="4" w:space="0" w:color="C0C0C0"/>
+            </w:tcBorders>
+            <w:shd w:val="clear" w:color="auto" w:fill="auto"/>
+            <w:vAlign w:val="center"/>
+          </w:tcPr>
+          <w:p>
+            <w:pPr>
+              <w:rPr>
+                <w:rFonts w:ascii="Tahoma" w:hAnsi="Tahoma" w:cs="Tahoma"/>
+                <w:sz w:val="20"/>
+              </w:rPr>
+            </w:pPr>
+            <w:r>
+              <w:rPr>
+                <w:rFonts w:ascii="Tahoma" w:hAnsi="Tahoma" w:cs="Tahoma"/>
+                <w:sz w:val="20"/>
+              </w:rPr>
+              <w:t>Platform, server and database</w:t>
+            </w:r>
+          </w:p>
+        </w:tc>
+        <w:tc>
+          <w:tcPr>
+            <w:tcW w:w="6648" w:type="dxa"/>
+            <w:tcBorders>
+              <w:top w:val="single" w:sz="8" w:space="0" w:color="C0C0C0"/>
+              <w:left w:val="single" w:sz="4" w:space="0" w:color="C0C0C0"/>
+              <w:bottom w:val="single" w:sz="4" w:space="0" w:color="C0C0C0"/>
+              <w:right w:val="single" w:sz="8" w:space="0" w:color="C0C0C0"/>
+            </w:tcBorders>
+            <w:shd w:val="clear" w:color="auto" w:fill="auto"/>
+            <w:vAlign w:val="center"/>
+          </w:tcPr>
+          <w:p>
+            <w:r>
+              <w:rPr>
+                <w:rFonts w:ascii="Tahoma" w:hAnsi="Tahoma" w:cs="Tahoma"/>
+                <w:sz w:val="20"/>
+              </w:rPr>
+              <w:t>Firebase</w:t>
+            </w:r>
+          </w:p>
+        </w:tc>
+      </w:tr>
+      <w:tr>
+        <w:trPr>
+          <w:trHeight w:val="340"/>
+        </w:trPr>
+        <w:tc>
+          <w:tcPr>
+            <w:tcW w:w="2520" w:type="dxa"/>
+            <w:tcBorders>
+              <w:top w:val="single" w:sz="8" w:space="0" w:color="C0C0C0"/>
+              <w:left w:val="single" w:sz="8" w:space="0" w:color="C0C0C0"/>
+              <w:bottom w:val="single" w:sz="8" w:space="0" w:color="C0C0C0"/>
+            </w:tcBorders>
+            <w:shd w:val="clear" w:color="auto" w:fill="auto"/>
+            <w:vAlign w:val="center"/>
+          </w:tcPr>
+          <w:p>
+            <w:pPr>
+              <w:rPr>
+                <w:rFonts w:ascii="Tahoma" w:hAnsi="Tahoma" w:cs="Tahoma"/>
+                <w:sz w:val="20"/>
+              </w:rPr>
+            </w:pPr>
+            <w:r>
+              <w:rPr>
+                <w:rFonts w:ascii="Tahoma" w:hAnsi="Tahoma" w:cs="Tahoma"/>
+                <w:sz w:val="20"/>
+              </w:rPr>
+              <w:t>Used technologies:</w:t>
+            </w:r>
+          </w:p>
+        </w:tc>
+        <w:tc>
+          <w:tcPr>
+            <w:tcW w:w="6648" w:type="dxa"/>
+            <w:tcBorders>
+              <w:top w:val="single" w:sz="8" w:space="0" w:color="C0C0C0"/>
+              <w:left w:val="single" w:sz="4" w:space="0" w:color="C0C0C0"/>
+              <w:bottom w:val="single" w:sz="8" w:space="0" w:color="C0C0C0"/>
+              <w:right w:val="single" w:sz="8" w:space="0" w:color="C0C0C0"/>
+            </w:tcBorders>
+            <w:shd w:val="clear" w:color="auto" w:fill="auto"/>
+            <w:vAlign w:val="center"/>
+          </w:tcPr>
+          <w:p>
+            <w:proofErr w:type="spellStart"/>
+            <w:r>
+              <w:rPr>
+                <w:rFonts w:ascii="Tahoma" w:hAnsi="Tahoma" w:cs="Tahoma"/>
+                <w:sz w:val="20"/>
+              </w:rPr>
+              <w:t>Reactjs</w:t>
+            </w:r>
+            <w:proofErr w:type="spellEnd"/>
+            <w:r>
+              <w:rPr>
+                <w:rFonts w:ascii="Tahoma" w:hAnsi="Tahoma" w:cs="Tahoma"/>
+                <w:sz w:val="20"/>
+              </w:rPr>
+              <w:t>, Firebase</w:t>
+            </w:r>
+          </w:p>
+        </w:tc>
+      </w:tr>
+    </w:tbl>
+    <w:p>
+      <w:pPr>
+        <w:jc w:val="both"/>
+        <w:rPr>
+          <w:rFonts w:ascii="Tahoma" w:hAnsi="Tahoma" w:cs="Tahoma"/>
+          <w:b/>
+          <w:sz w:val="20"/>
+          <w:u w:val="single"/>
+        </w:rPr>
+      </w:pPr>
+    </w:p>
+    <w:p>
+      <w:pPr>
+        <w:jc w:val="both"/>
+        <w:rPr>
+          <w:rFonts w:ascii="Tahoma" w:hAnsi="Tahoma" w:cs="Tahoma"/>
+          <w:b/>
+          <w:sz w:val="20"/>
+          <w:u w:val="single"/>
+        </w:rPr>
+      </w:pPr>
+    </w:p>
+    <w:p>
+      <w:pPr>
+        <w:jc w:val="both"/>
+        <w:rPr>
+          <w:rFonts w:ascii="Tahoma" w:hAnsi="Tahoma" w:cs="Tahoma"/>
+          <w:b/>
+          <w:color w:val="auto"/>
+          <w:sz w:val="20"/>
+          <w:u w:val="single"/>
+        </w:rPr>
+      </w:pPr>
+      <w:proofErr w:type="spellStart"/>
+      <w:r>
+        <w:rPr>
+          <w:rFonts w:ascii="Tahoma" w:hAnsi="Tahoma" w:cs="Tahoma"/>
+          <w:b/>
+          <w:sz w:val="20"/>
+          <w:u w:val="single"/>
+        </w:rPr>
+        <w:t>Monoly</w:t>
+      </w:r>
+      <w:proofErr w:type="spellEnd"/>
+      <w:r>
+        <w:rPr>
+          <w:rFonts w:ascii="Tahoma" w:hAnsi="Tahoma" w:cs="Tahoma"/>
+          <w:b/>
+          <w:sz w:val="20"/>
+          <w:u w:val="single"/>
+        </w:rPr>
+        <w:t xml:space="preserve"> </w:t>
+      </w:r>
+      <w:r>
+        <w:rPr>
+          <w:rFonts w:ascii="Tahoma" w:hAnsi="Tahoma" w:cs="Tahoma"/>
+          <w:b/>
+          <w:sz w:val="20"/>
+          <w:u w:val="single"/>
+        </w:rPr>
+        <w:t>(</w:t>
+      </w:r>
+      <w:r>
+        <w:rPr>
+          <w:rFonts w:ascii="Tahoma" w:hAnsi="Tahoma" w:cs="Tahoma"/>
+          <w:b/>
+          <w:sz w:val="20"/>
+          <w:u w:val="single"/>
+        </w:rPr>
+        <w:t>12</w:t>
+      </w:r>
+      <w:r>
+        <w:rPr>
+          <w:rFonts w:ascii="Tahoma" w:hAnsi="Tahoma" w:cs="Tahoma"/>
+          <w:b/>
+          <w:sz w:val="20"/>
+          <w:u w:val="single"/>
+        </w:rPr>
+        <w:t>/202</w:t>
+      </w:r>
+      <w:r>
+        <w:rPr>
+          <w:rFonts w:ascii="Tahoma" w:hAnsi="Tahoma" w:cs="Tahoma"/>
+          <w:b/>
+          <w:sz w:val="20"/>
+          <w:u w:val="single"/>
+        </w:rPr>
+        <w:t>2</w:t>
+      </w:r>
+      <w:r>
+        <w:rPr>
+          <w:rFonts w:ascii="Tahoma" w:hAnsi="Tahoma" w:cs="Tahoma"/>
+          <w:b/>
+          <w:sz w:val="20"/>
+          <w:u w:val="single"/>
+        </w:rPr>
+        <w:t xml:space="preserve"> </w:t>
+      </w:r>
+      <w:r>
+        <w:rPr>
+          <w:rFonts w:ascii="Tahoma" w:hAnsi="Tahoma" w:cs="Tahoma"/>
+          <w:b/>
+          <w:sz w:val="20"/>
+          <w:u w:val="single"/>
+        </w:rPr>
+        <w:t xml:space="preserve">– </w:t>
+      </w:r>
+      <w:r>
+        <w:rPr>
+          <w:rFonts w:ascii="Tahoma" w:hAnsi="Tahoma" w:cs="Tahoma"/>
+          <w:b/>
+          <w:sz w:val="20"/>
+          <w:u w:val="single"/>
+        </w:rPr>
+        <w:t>6</w:t>
+      </w:r>
+      <w:r>
+        <w:rPr>
+          <w:rFonts w:ascii="Tahoma" w:hAnsi="Tahoma" w:cs="Tahoma"/>
+          <w:b/>
+          <w:sz w:val="20"/>
+          <w:u w:val="single"/>
+        </w:rPr>
+        <w:t>/202</w:t>
+      </w:r>
+      <w:r>
+        <w:rPr>
+          <w:rFonts w:ascii="Tahoma" w:hAnsi="Tahoma" w:cs="Tahoma"/>
+          <w:b/>
+          <w:sz w:val="20"/>
+          <w:u w:val="single"/>
+        </w:rPr>
+        <w:t>3</w:t>
+      </w:r>
+      <w:r>
+        <w:rPr>
+          <w:rFonts w:ascii="Tahoma" w:hAnsi="Tahoma" w:cs="Tahoma"/>
+          <w:b/>
+          <w:sz w:val="20"/>
+          <w:u w:val="single"/>
+        </w:rPr>
+        <w:t>)</w:t>
+      </w:r>
+    </w:p>
+    <w:p>
+      <w:pPr>
+        <w:jc w:val="both"/>
+        <w:rPr>
+          <w:rFonts w:ascii="Tahoma" w:hAnsi="Tahoma" w:cs="Tahoma"/>
+          <w:b/>
+          <w:sz w:val="20"/>
+          <w:u w:val="single"/>
+        </w:rPr>
+      </w:pPr>
+    </w:p>
+    <w:tbl>
+      <w:tblPr>
+        <w:tblW w:w="9168" w:type="dxa"/>
+        <w:tblInd w:w="-30" w:type="dxa"/>
+        <w:tblLayout w:type="fixed"/>
+        <w:tblLook w:val="0000" w:firstRow="0" w:lastRow="0" w:firstColumn="0" w:lastColumn="0" w:noHBand="0" w:noVBand="0"/>
+      </w:tblPr>
+      <w:tblGrid>
+        <w:gridCol w:w="2520"/>
+        <w:gridCol w:w="6648"/>
+      </w:tblGrid>
+      <w:tr>
+        <w:trPr>
+          <w:trHeight w:val="374"/>
+        </w:trPr>
+        <w:tc>
+          <w:tcPr>
+            <w:tcW w:w="2520" w:type="dxa"/>
+            <w:tcBorders>
+              <w:top w:val="single" w:sz="8" w:space="0" w:color="C0C0C0"/>
+              <w:left w:val="single" w:sz="8" w:space="0" w:color="C0C0C0"/>
+              <w:bottom w:val="single" w:sz="4" w:space="0" w:color="C0C0C0"/>
+            </w:tcBorders>
+            <w:shd w:val="clear" w:color="auto" w:fill="auto"/>
+            <w:vAlign w:val="center"/>
+          </w:tcPr>
+          <w:p>
+            <w:pPr>
+              <w:rPr>
+                <w:rFonts w:ascii="Tahoma" w:hAnsi="Tahoma" w:cs="Tahoma"/>
+                <w:sz w:val="20"/>
+              </w:rPr>
+            </w:pPr>
+            <w:r>
+              <w:rPr>
+                <w:rFonts w:ascii="Tahoma" w:hAnsi="Tahoma" w:cs="Tahoma"/>
+                <w:sz w:val="20"/>
+              </w:rPr>
+              <w:t>Client:</w:t>
+            </w:r>
+          </w:p>
+        </w:tc>
+        <w:tc>
+          <w:tcPr>
+            <w:tcW w:w="6648" w:type="dxa"/>
+            <w:tcBorders>
+              <w:top w:val="single" w:sz="8" w:space="0" w:color="C0C0C0"/>
+              <w:left w:val="single" w:sz="4" w:space="0" w:color="C0C0C0"/>
+              <w:bottom w:val="single" w:sz="4" w:space="0" w:color="C0C0C0"/>
+              <w:right w:val="single" w:sz="8" w:space="0" w:color="C0C0C0"/>
+            </w:tcBorders>
+            <w:shd w:val="clear" w:color="auto" w:fill="auto"/>
+            <w:vAlign w:val="center"/>
+          </w:tcPr>
+          <w:p>
+            <w:r>
+              <w:rPr>
+                <w:rFonts w:ascii="Tahoma" w:hAnsi="Tahoma" w:cs="Tahoma"/>
+                <w:sz w:val="20"/>
+              </w:rPr>
+              <w:t>Korean</w:t>
+            </w:r>
+          </w:p>
+        </w:tc>
+      </w:tr>
+      <w:tr>
+        <w:trPr>
+          <w:trHeight w:val="374"/>
+        </w:trPr>
+        <w:tc>
+          <w:tcPr>
+            <w:tcW w:w="2520" w:type="dxa"/>
+            <w:tcBorders>
+              <w:top w:val="single" w:sz="8" w:space="0" w:color="C0C0C0"/>
+              <w:left w:val="single" w:sz="8" w:space="0" w:color="C0C0C0"/>
+              <w:bottom w:val="single" w:sz="4" w:space="0" w:color="C0C0C0"/>
+            </w:tcBorders>
+            <w:shd w:val="clear" w:color="auto" w:fill="auto"/>
+            <w:vAlign w:val="center"/>
+          </w:tcPr>
+          <w:p>
+            <w:pPr>
+              <w:rPr>
+                <w:rFonts w:ascii="Tahoma" w:hAnsi="Tahoma" w:cs="Tahoma"/>
+                <w:sz w:val="20"/>
+              </w:rPr>
+            </w:pPr>
+            <w:r>
+              <w:rPr>
+                <w:rFonts w:ascii="Tahoma" w:hAnsi="Tahoma" w:cs="Tahoma"/>
+                <w:sz w:val="20"/>
+              </w:rPr>
+              <w:t>Project Description:</w:t>
+            </w:r>
+          </w:p>
+        </w:tc>
+        <w:tc>
+          <w:tcPr>
+            <w:tcW w:w="6648" w:type="dxa"/>
+            <w:tcBorders>
+              <w:top w:val="single" w:sz="8" w:space="0" w:color="C0C0C0"/>
+              <w:left w:val="single" w:sz="4" w:space="0" w:color="C0C0C0"/>
+              <w:bottom w:val="single" w:sz="4" w:space="0" w:color="C0C0C0"/>
+              <w:right w:val="single" w:sz="8" w:space="0" w:color="C0C0C0"/>
+            </w:tcBorders>
+            <w:shd w:val="clear" w:color="auto" w:fill="auto"/>
+            <w:vAlign w:val="center"/>
+          </w:tcPr>
+          <w:p>
+            <w:pPr>
+              <w:widowControl w:val="0"/>
+              <w:rPr>
+                <w:rFonts w:ascii="Tahoma" w:hAnsi="Tahoma" w:cs="Tahoma"/>
+                <w:sz w:val="20"/>
+                <w:szCs w:val="20"/>
+              </w:rPr>
+            </w:pPr>
+            <w:r>
+              <w:rPr>
+                <w:rFonts w:ascii="Tahoma" w:hAnsi="Tahoma" w:cs="Tahoma"/>
+                <w:sz w:val="20"/>
+                <w:szCs w:val="20"/>
+              </w:rPr>
+              <w:t xml:space="preserve">MONOLY is a project about managing task and communication, includes three functions below: </w:t>
+            </w:r>
+          </w:p>
+          <w:p>
+            <w:pPr>
+              <w:widowControl w:val="0"/>
+              <w:rPr>
+                <w:rFonts w:ascii="Tahoma" w:hAnsi="Tahoma" w:cs="Tahoma"/>
+                <w:sz w:val="20"/>
+                <w:szCs w:val="20"/>
+              </w:rPr>
+            </w:pPr>
+            <w:r>
+              <w:rPr>
+                <w:rFonts w:ascii="Tahoma" w:hAnsi="Tahoma" w:cs="Tahoma"/>
+                <w:sz w:val="20"/>
+                <w:szCs w:val="20"/>
+              </w:rPr>
+              <w:t>Discussion: Multi-party Communication</w:t>
+            </w:r>
+          </w:p>
+          <w:p>
+            <w:pPr>
+              <w:widowControl w:val="0"/>
+              <w:rPr>
+                <w:rFonts w:ascii="Tahoma" w:hAnsi="Tahoma" w:cs="Tahoma"/>
+                <w:sz w:val="20"/>
+                <w:szCs w:val="20"/>
+              </w:rPr>
+            </w:pPr>
+            <w:r>
+              <w:rPr>
+                <w:rFonts w:ascii="Tahoma" w:hAnsi="Tahoma" w:cs="Tahoma"/>
+                <w:sz w:val="20"/>
+                <w:szCs w:val="20"/>
+              </w:rPr>
+              <w:t>Cross-company business communication becomes more private, more concise, and faster.</w:t>
+            </w:r>
+          </w:p>
+          <w:p>
+            <w:pPr>
+              <w:widowControl w:val="0"/>
+              <w:rPr>
+                <w:rFonts w:ascii="Tahoma" w:hAnsi="Tahoma" w:cs="Tahoma"/>
+                <w:sz w:val="20"/>
+                <w:szCs w:val="20"/>
+              </w:rPr>
+            </w:pPr>
+            <w:r>
+              <w:rPr>
+                <w:rFonts w:ascii="Tahoma" w:hAnsi="Tahoma" w:cs="Tahoma"/>
+                <w:sz w:val="20"/>
+                <w:szCs w:val="20"/>
+              </w:rPr>
+              <w:t>eSignature: Electronic Document Signing</w:t>
+            </w:r>
+          </w:p>
+          <w:p>
+            <w:pPr>
+              <w:widowControl w:val="0"/>
+              <w:rPr>
+                <w:rFonts w:ascii="Tahoma" w:hAnsi="Tahoma" w:cs="Tahoma"/>
+                <w:sz w:val="20"/>
+                <w:szCs w:val="20"/>
+              </w:rPr>
+            </w:pPr>
+            <w:r>
+              <w:rPr>
+                <w:rFonts w:ascii="Tahoma" w:hAnsi="Tahoma" w:cs="Tahoma"/>
+                <w:sz w:val="20"/>
+                <w:szCs w:val="20"/>
+              </w:rPr>
+              <w:t>Confidentiality is guaranteed as an agreement is shared only between interested parties.</w:t>
+            </w:r>
+          </w:p>
+          <w:p>
+            <w:pPr>
+              <w:widowControl w:val="0"/>
+              <w:rPr>
+                <w:rFonts w:ascii="Tahoma" w:hAnsi="Tahoma" w:cs="Tahoma"/>
+                <w:sz w:val="20"/>
+                <w:szCs w:val="20"/>
+              </w:rPr>
+            </w:pPr>
+            <w:r>
+              <w:rPr>
+                <w:rFonts w:ascii="Tahoma" w:hAnsi="Tahoma" w:cs="Tahoma"/>
+                <w:sz w:val="20"/>
+                <w:szCs w:val="20"/>
+              </w:rPr>
+              <w:t>Drive: Secure File Sharing &amp; Storage</w:t>
+            </w:r>
+          </w:p>
+          <w:p>
+            <w:pPr>
+              <w:widowControl w:val="0"/>
+              <w:rPr>
+                <w:rFonts w:ascii="Tahoma" w:hAnsi="Tahoma" w:cs="Tahoma"/>
+                <w:sz w:val="20"/>
+                <w:szCs w:val="20"/>
+              </w:rPr>
+            </w:pPr>
+            <w:r>
+              <w:rPr>
+                <w:rFonts w:ascii="Tahoma" w:hAnsi="Tahoma" w:cs="Tahoma"/>
+                <w:sz w:val="20"/>
+                <w:szCs w:val="20"/>
+              </w:rPr>
+              <w:t>Share files with anyone without worrying about security and compliance violations.</w:t>
+            </w:r>
+          </w:p>
+          <w:p/>
+        </w:tc>
+      </w:tr>
+      <w:tr>
+        <w:trPr>
+          <w:trHeight w:val="374"/>
+        </w:trPr>
+        <w:tc>
+          <w:tcPr>
+            <w:tcW w:w="2520" w:type="dxa"/>
+            <w:tcBorders>
+              <w:top w:val="single" w:sz="8" w:space="0" w:color="C0C0C0"/>
+              <w:left w:val="single" w:sz="8" w:space="0" w:color="C0C0C0"/>
+              <w:bottom w:val="single" w:sz="4" w:space="0" w:color="C0C0C0"/>
+            </w:tcBorders>
+            <w:shd w:val="clear" w:color="auto" w:fill="auto"/>
+            <w:vAlign w:val="center"/>
+          </w:tcPr>
+          <w:p>
+            <w:pPr>
+              <w:rPr>
+                <w:rFonts w:ascii="Tahoma" w:hAnsi="Tahoma" w:cs="Tahoma"/>
+                <w:sz w:val="20"/>
+              </w:rPr>
+            </w:pPr>
+            <w:r>
+              <w:rPr>
+                <w:rFonts w:ascii="Tahoma" w:hAnsi="Tahoma" w:cs="Tahoma"/>
+                <w:sz w:val="20"/>
+              </w:rPr>
+              <w:t>Responsibilities:</w:t>
+            </w:r>
+          </w:p>
+        </w:tc>
+        <w:tc>
+          <w:tcPr>
+            <w:tcW w:w="6648" w:type="dxa"/>
+            <w:tcBorders>
+              <w:top w:val="single" w:sz="8" w:space="0" w:color="C0C0C0"/>
+              <w:left w:val="single" w:sz="4" w:space="0" w:color="C0C0C0"/>
+              <w:bottom w:val="single" w:sz="4" w:space="0" w:color="C0C0C0"/>
+              <w:right w:val="single" w:sz="8" w:space="0" w:color="C0C0C0"/>
+            </w:tcBorders>
+            <w:shd w:val="clear" w:color="auto" w:fill="auto"/>
+            <w:vAlign w:val="center"/>
+          </w:tcPr>
           <w:p>
             <w:pPr>
               <w:pStyle w:val="ListParagraph"/>
@@ -5966,7 +6465,7 @@
                 <w:rFonts w:ascii="Tahoma" w:hAnsi="Tahoma" w:cs="Tahoma"/>
                 <w:sz w:val="20"/>
               </w:rPr>
-              <w:t xml:space="preserve">Maintenance, developing code for new features and functionality within the app </w:t>
+              <w:t xml:space="preserve">Debugging and fixing bugs in the existing codebase. </w:t>
             </w:r>
           </w:p>
           <w:p>
@@ -5986,23 +6485,8 @@
                 <w:rFonts w:ascii="Tahoma" w:hAnsi="Tahoma" w:cs="Tahoma"/>
                 <w:sz w:val="20"/>
               </w:rPr>
-              <w:t xml:space="preserve">Writing clean, maintainable, and scalable code that adheres to </w:t>
-            </w:r>
-            <w:proofErr w:type="spellStart"/>
-            <w:r>
-              <w:rPr>
-                <w:rFonts w:ascii="Tahoma" w:hAnsi="Tahoma" w:cs="Tahoma"/>
-                <w:sz w:val="20"/>
-              </w:rPr>
-              <w:t>to</w:t>
-            </w:r>
-            <w:proofErr w:type="spellEnd"/>
-            <w:r>
-              <w:rPr>
-                <w:rFonts w:ascii="Tahoma" w:hAnsi="Tahoma" w:cs="Tahoma"/>
-                <w:sz w:val="20"/>
-              </w:rPr>
-              <w:t xml:space="preserve"> industry standard. </w:t>
+              <w:lastRenderedPageBreak/>
+              <w:t xml:space="preserve">Maintenance, developing code for new features and functionality within the app </w:t>
             </w:r>
           </w:p>
           <w:p>
@@ -6012,6 +6496,42 @@
                 <w:ilvl w:val="0"/>
                 <w:numId w:val="11"/>
               </w:numPr>
+              <w:rPr>
+                <w:rFonts w:ascii="Tahoma" w:hAnsi="Tahoma" w:cs="Tahoma"/>
+                <w:sz w:val="20"/>
+              </w:rPr>
+            </w:pPr>
+            <w:r>
+              <w:rPr>
+                <w:rFonts w:ascii="Tahoma" w:hAnsi="Tahoma" w:cs="Tahoma"/>
+                <w:sz w:val="20"/>
+              </w:rPr>
+              <w:t xml:space="preserve">Writing clean, maintainable, and scalable code that adheres to </w:t>
+            </w:r>
+            <w:proofErr w:type="spellStart"/>
+            <w:r>
+              <w:rPr>
+                <w:rFonts w:ascii="Tahoma" w:hAnsi="Tahoma" w:cs="Tahoma"/>
+                <w:sz w:val="20"/>
+              </w:rPr>
+              <w:t>to</w:t>
+            </w:r>
+            <w:proofErr w:type="spellEnd"/>
+            <w:r>
+              <w:rPr>
+                <w:rFonts w:ascii="Tahoma" w:hAnsi="Tahoma" w:cs="Tahoma"/>
+                <w:sz w:val="20"/>
+              </w:rPr>
+              <w:t xml:space="preserve"> industry standard. </w:t>
+            </w:r>
+          </w:p>
+          <w:p>
+            <w:pPr>
+              <w:pStyle w:val="ListParagraph"/>
+              <w:numPr>
+                <w:ilvl w:val="0"/>
+                <w:numId w:val="11"/>
+              </w:numPr>
             </w:pPr>
             <w:r>
               <w:rPr>
@@ -6050,6 +6570,7 @@
                 <w:rFonts w:ascii="Tahoma" w:hAnsi="Tahoma" w:cs="Tahoma"/>
                 <w:sz w:val="20"/>
               </w:rPr>
+              <w:lastRenderedPageBreak/>
               <w:t>Programming Languages:</w:t>
             </w:r>
           </w:p>
@@ -6321,7 +6842,7 @@
 </file>
 
 <file path=word/endnotes.xml><?xml version="1.0" encoding="utf-8"?>
-<w:endnotes xmlns:wpc="http://schemas.microsoft.com/office/word/2010/wordprocessingCanvas" xmlns:cx="http://schemas.microsoft.com/office/drawing/2014/chartex" xmlns:cx1="http://schemas.microsoft.com/office/drawing/2015/9/8/chartex" xmlns:cx2="http://schemas.microsoft.com/office/drawing/2015/10/21/chartex" xmlns:cx3="http://schemas.microsoft.com/office/drawing/2016/5/9/chartex" xmlns:cx4="http://schemas.microsoft.com/office/drawing/2016/5/10/chartex" xmlns:cx5="http://schemas.microsoft.com/office/drawing/2016/5/11/chartex" xmlns:cx6="http://schemas.microsoft.com/office/drawing/2016/5/12/chartex" xmlns:cx7="http://schemas.microsoft.com/office/drawing/2016/5/13/chartex" xmlns:cx8="http://schemas.microsoft.com/office/drawing/2016/5/14/chartex" xmlns:mc="http://schemas.openxmlformats.org/markup-compatibility/2006" xmlns:aink="http://schemas.microsoft.com/office/drawing/2016/ink" xmlns:am3d="http://schemas.microsoft.com/office/drawing/2017/model3d" xmlns:o="urn:schemas-microsoft-com:office:office" xmlns:oel="http://schemas.microsoft.com/office/2019/extlst" xmlns:r="http://schemas.openxmlformats.org/officeDocument/2006/relationships" xmlns:m="http://schemas.openxmlformats.org/officeDocument/2006/math" xmlns:v="urn:schemas-microsoft-com:vml" xmlns:wp14="http://schemas.microsoft.com/office/word/2010/wordprocessingDrawing" xmlns:wp="http://schemas.openxmlformats.org/drawingml/2006/wordprocessingDrawing" xmlns:w10="urn:schemas-microsoft-com:office:word" xmlns:w="http://schemas.openxmlformats.org/wordprocessingml/2006/main" xmlns:w14="http://schemas.microsoft.com/office/word/2010/wordml" xmlns:w15="http://schemas.microsoft.com/office/word/2012/wordml" xmlns:w16cex="http://schemas.microsoft.com/office/word/2018/wordml/cex" xmlns:w16cid="http://schemas.microsoft.com/office/word/2016/wordml/cid" xmlns:w16="http://schemas.microsoft.com/office/word/2018/wordml" xmlns:w16du="http://schemas.microsoft.com/office/word/2023/wordml/word16du" xmlns:w16sdtdh="http://schemas.microsoft.com/office/word/2020/wordml/sdtdatahash" xmlns:w16se="http://schemas.microsoft.com/office/word/2015/wordml/symex" xmlns:wpg="http://schemas.microsoft.com/office/word/2010/wordprocessingGroup" xmlns:wpi="http://schemas.microsoft.com/office/word/2010/wordprocessingInk" xmlns:wne="http://schemas.microsoft.com/office/word/2006/wordml" xmlns:wps="http://schemas.microsoft.com/office/word/2010/wordprocessingShape" mc:Ignorable="w14 w15 w16se w16cid w16 w16cex w16sdtdh w16du wp14">
+<w:endnotes xmlns:wpc="http://schemas.microsoft.com/office/word/2010/wordprocessingCanvas" xmlns:cx="http://schemas.microsoft.com/office/drawing/2014/chartex" xmlns:cx1="http://schemas.microsoft.com/office/drawing/2015/9/8/chartex" xmlns:cx2="http://schemas.microsoft.com/office/drawing/2015/10/21/chartex" xmlns:cx3="http://schemas.microsoft.com/office/drawing/2016/5/9/chartex" xmlns:cx4="http://schemas.microsoft.com/office/drawing/2016/5/10/chartex" xmlns:cx5="http://schemas.microsoft.com/office/drawing/2016/5/11/chartex" xmlns:cx6="http://schemas.microsoft.com/office/drawing/2016/5/12/chartex" xmlns:cx7="http://schemas.microsoft.com/office/drawing/2016/5/13/chartex" xmlns:cx8="http://schemas.microsoft.com/office/drawing/2016/5/14/chartex" xmlns:mc="http://schemas.openxmlformats.org/markup-compatibility/2006" xmlns:aink="http://schemas.microsoft.com/office/drawing/2016/ink" xmlns:am3d="http://schemas.microsoft.com/office/drawing/2017/model3d" xmlns:o="urn:schemas-microsoft-com:office:office" xmlns:oel="http://schemas.microsoft.com/office/2019/extlst" xmlns:r="http://schemas.openxmlformats.org/officeDocument/2006/relationships" xmlns:m="http://schemas.openxmlformats.org/officeDocument/2006/math" xmlns:v="urn:schemas-microsoft-com:vml" xmlns:wp14="http://schemas.microsoft.com/office/word/2010/wordprocessingDrawing" xmlns:wp="http://schemas.openxmlformats.org/drawingml/2006/wordprocessingDrawing" xmlns:w10="urn:schemas-microsoft-com:office:word" xmlns:w="http://schemas.openxmlformats.org/wordprocessingml/2006/main" xmlns:w14="http://schemas.microsoft.com/office/word/2010/wordml" xmlns:w15="http://schemas.microsoft.com/office/word/2012/wordml" xmlns:w16cex="http://schemas.microsoft.com/office/word/2018/wordml/cex" xmlns:w16cid="http://schemas.microsoft.com/office/word/2016/wordml/cid" xmlns:w16="http://schemas.microsoft.com/office/word/2018/wordml" xmlns:w16du="http://schemas.microsoft.com/office/word/2023/wordml/word16du" xmlns:w16sdtdh="http://schemas.microsoft.com/office/word/2020/wordml/sdtdatahash" xmlns:w16sdtfl="http://schemas.microsoft.com/office/word/2024/wordml/sdtformatlock" xmlns:w16se="http://schemas.microsoft.com/office/word/2015/wordml/symex" xmlns:wpg="http://schemas.microsoft.com/office/word/2010/wordprocessingGroup" xmlns:wpi="http://schemas.microsoft.com/office/word/2010/wordprocessingInk" xmlns:wne="http://schemas.microsoft.com/office/word/2006/wordml" xmlns:wps="http://schemas.microsoft.com/office/word/2010/wordprocessingShape" mc:Ignorable="w14 w15 w16se w16cid w16 w16cex w16sdtdh w16sdtfl w16du wp14">
   <w:endnote w:type="separator" w:id="-1">
     <w:p>
       <w:r>
@@ -6340,7 +6861,7 @@
 </file>
 
 <file path=word/footer1.xml><?xml version="1.0" encoding="utf-8"?>
-<w:ftr xmlns:wpc="http://schemas.microsoft.com/office/word/2010/wordprocessingCanvas" xmlns:cx="http://schemas.microsoft.com/office/drawing/2014/chartex" xmlns:cx1="http://schemas.microsoft.com/office/drawing/2015/9/8/chartex" xmlns:cx2="http://schemas.microsoft.com/office/drawing/2015/10/21/chartex" xmlns:cx3="http://schemas.microsoft.com/office/drawing/2016/5/9/chartex" xmlns:cx4="http://schemas.microsoft.com/office/drawing/2016/5/10/chartex" xmlns:cx5="http://schemas.microsoft.com/office/drawing/2016/5/11/chartex" xmlns:cx6="http://schemas.microsoft.com/office/drawing/2016/5/12/chartex" xmlns:cx7="http://schemas.microsoft.com/office/drawing/2016/5/13/chartex" xmlns:cx8="http://schemas.microsoft.com/office/drawing/2016/5/14/chartex" xmlns:mc="http://schemas.openxmlformats.org/markup-compatibility/2006" xmlns:aink="http://schemas.microsoft.com/office/drawing/2016/ink" xmlns:am3d="http://schemas.microsoft.com/office/drawing/2017/model3d" xmlns:o="urn:schemas-microsoft-com:office:office" xmlns:oel="http://schemas.microsoft.com/office/2019/extlst" xmlns:r="http://schemas.openxmlformats.org/officeDocument/2006/relationships" xmlns:m="http://schemas.openxmlformats.org/officeDocument/2006/math" xmlns:v="urn:schemas-microsoft-com:vml" xmlns:wp14="http://schemas.microsoft.com/office/word/2010/wordprocessingDrawing" xmlns:wp="http://schemas.openxmlformats.org/drawingml/2006/wordprocessingDrawing" xmlns:w10="urn:schemas-microsoft-com:office:word" xmlns:w="http://schemas.openxmlformats.org/wordprocessingml/2006/main" xmlns:w14="http://schemas.microsoft.com/office/word/2010/wordml" xmlns:w15="http://schemas.microsoft.com/office/word/2012/wordml" xmlns:w16cex="http://schemas.microsoft.com/office/word/2018/wordml/cex" xmlns:w16cid="http://schemas.microsoft.com/office/word/2016/wordml/cid" xmlns:w16="http://schemas.microsoft.com/office/word/2018/wordml" xmlns:w16du="http://schemas.microsoft.com/office/word/2023/wordml/word16du" xmlns:w16sdtdh="http://schemas.microsoft.com/office/word/2020/wordml/sdtdatahash" xmlns:w16se="http://schemas.microsoft.com/office/word/2015/wordml/symex" xmlns:wpg="http://schemas.microsoft.com/office/word/2010/wordprocessingGroup" xmlns:wpi="http://schemas.microsoft.com/office/word/2010/wordprocessingInk" xmlns:wne="http://schemas.microsoft.com/office/word/2006/wordml" xmlns:wps="http://schemas.microsoft.com/office/word/2010/wordprocessingShape" mc:Ignorable="w14 w15 w16se w16cid w16 w16cex w16sdtdh w16du wp14">
+<w:ftr xmlns:wpc="http://schemas.microsoft.com/office/word/2010/wordprocessingCanvas" xmlns:cx="http://schemas.microsoft.com/office/drawing/2014/chartex" xmlns:cx1="http://schemas.microsoft.com/office/drawing/2015/9/8/chartex" xmlns:cx2="http://schemas.microsoft.com/office/drawing/2015/10/21/chartex" xmlns:cx3="http://schemas.microsoft.com/office/drawing/2016/5/9/chartex" xmlns:cx4="http://schemas.microsoft.com/office/drawing/2016/5/10/chartex" xmlns:cx5="http://schemas.microsoft.com/office/drawing/2016/5/11/chartex" xmlns:cx6="http://schemas.microsoft.com/office/drawing/2016/5/12/chartex" xmlns:cx7="http://schemas.microsoft.com/office/drawing/2016/5/13/chartex" xmlns:cx8="http://schemas.microsoft.com/office/drawing/2016/5/14/chartex" xmlns:mc="http://schemas.openxmlformats.org/markup-compatibility/2006" xmlns:aink="http://schemas.microsoft.com/office/drawing/2016/ink" xmlns:am3d="http://schemas.microsoft.com/office/drawing/2017/model3d" xmlns:o="urn:schemas-microsoft-com:office:office" xmlns:oel="http://schemas.microsoft.com/office/2019/extlst" xmlns:r="http://schemas.openxmlformats.org/officeDocument/2006/relationships" xmlns:m="http://schemas.openxmlformats.org/officeDocument/2006/math" xmlns:v="urn:schemas-microsoft-com:vml" xmlns:wp14="http://schemas.microsoft.com/office/word/2010/wordprocessingDrawing" xmlns:wp="http://schemas.openxmlformats.org/drawingml/2006/wordprocessingDrawing" xmlns:w10="urn:schemas-microsoft-com:office:word" xmlns:w="http://schemas.openxmlformats.org/wordprocessingml/2006/main" xmlns:w14="http://schemas.microsoft.com/office/word/2010/wordml" xmlns:w15="http://schemas.microsoft.com/office/word/2012/wordml" xmlns:w16cex="http://schemas.microsoft.com/office/word/2018/wordml/cex" xmlns:w16cid="http://schemas.microsoft.com/office/word/2016/wordml/cid" xmlns:w16="http://schemas.microsoft.com/office/word/2018/wordml" xmlns:w16du="http://schemas.microsoft.com/office/word/2023/wordml/word16du" xmlns:w16sdtdh="http://schemas.microsoft.com/office/word/2020/wordml/sdtdatahash" xmlns:w16sdtfl="http://schemas.microsoft.com/office/word/2024/wordml/sdtformatlock" xmlns:w16se="http://schemas.microsoft.com/office/word/2015/wordml/symex" xmlns:wpg="http://schemas.microsoft.com/office/word/2010/wordprocessingGroup" xmlns:wpi="http://schemas.microsoft.com/office/word/2010/wordprocessingInk" xmlns:wne="http://schemas.microsoft.com/office/word/2006/wordml" xmlns:wps="http://schemas.microsoft.com/office/word/2010/wordprocessingShape" mc:Ignorable="w14 w15 w16se w16cid w16 w16cex w16sdtdh w16sdtfl w16du wp14">
   <w:p>
     <w:pPr>
       <w:pStyle w:val="Footer"/>
@@ -6350,7 +6871,7 @@
 </file>
 
 <file path=word/footer2.xml><?xml version="1.0" encoding="utf-8"?>
-<w:ftr xmlns:wpc="http://schemas.microsoft.com/office/word/2010/wordprocessingCanvas" xmlns:cx="http://schemas.microsoft.com/office/drawing/2014/chartex" xmlns:cx1="http://schemas.microsoft.com/office/drawing/2015/9/8/chartex" xmlns:cx2="http://schemas.microsoft.com/office/drawing/2015/10/21/chartex" xmlns:cx3="http://schemas.microsoft.com/office/drawing/2016/5/9/chartex" xmlns:cx4="http://schemas.microsoft.com/office/drawing/2016/5/10/chartex" xmlns:cx5="http://schemas.microsoft.com/office/drawing/2016/5/11/chartex" xmlns:cx6="http://schemas.microsoft.com/office/drawing/2016/5/12/chartex" xmlns:cx7="http://schemas.microsoft.com/office/drawing/2016/5/13/chartex" xmlns:cx8="http://schemas.microsoft.com/office/drawing/2016/5/14/chartex" xmlns:mc="http://schemas.openxmlformats.org/markup-compatibility/2006" xmlns:aink="http://schemas.microsoft.com/office/drawing/2016/ink" xmlns:am3d="http://schemas.microsoft.com/office/drawing/2017/model3d" xmlns:o="urn:schemas-microsoft-com:office:office" xmlns:oel="http://schemas.microsoft.com/office/2019/extlst" xmlns:r="http://schemas.openxmlformats.org/officeDocument/2006/relationships" xmlns:m="http://schemas.openxmlformats.org/officeDocument/2006/math" xmlns:v="urn:schemas-microsoft-com:vml" xmlns:wp14="http://schemas.microsoft.com/office/word/2010/wordprocessingDrawing" xmlns:wp="http://schemas.openxmlformats.org/drawingml/2006/wordprocessingDrawing" xmlns:w10="urn:schemas-microsoft-com:office:word" xmlns:w="http://schemas.openxmlformats.org/wordprocessingml/2006/main" xmlns:w14="http://schemas.microsoft.com/office/word/2010/wordml" xmlns:w15="http://schemas.microsoft.com/office/word/2012/wordml" xmlns:w16cex="http://schemas.microsoft.com/office/word/2018/wordml/cex" xmlns:w16cid="http://schemas.microsoft.com/office/word/2016/wordml/cid" xmlns:w16="http://schemas.microsoft.com/office/word/2018/wordml" xmlns:w16du="http://schemas.microsoft.com/office/word/2023/wordml/word16du" xmlns:w16sdtdh="http://schemas.microsoft.com/office/word/2020/wordml/sdtdatahash" xmlns:w16se="http://schemas.microsoft.com/office/word/2015/wordml/symex" xmlns:wpg="http://schemas.microsoft.com/office/word/2010/wordprocessingGroup" xmlns:wpi="http://schemas.microsoft.com/office/word/2010/wordprocessingInk" xmlns:wne="http://schemas.microsoft.com/office/word/2006/wordml" xmlns:wps="http://schemas.microsoft.com/office/word/2010/wordprocessingShape" mc:Ignorable="w14 w15 w16se w16cid w16 w16cex w16sdtdh w16du wp14">
+<w:ftr xmlns:wpc="http://schemas.microsoft.com/office/word/2010/wordprocessingCanvas" xmlns:cx="http://schemas.microsoft.com/office/drawing/2014/chartex" xmlns:cx1="http://schemas.microsoft.com/office/drawing/2015/9/8/chartex" xmlns:cx2="http://schemas.microsoft.com/office/drawing/2015/10/21/chartex" xmlns:cx3="http://schemas.microsoft.com/office/drawing/2016/5/9/chartex" xmlns:cx4="http://schemas.microsoft.com/office/drawing/2016/5/10/chartex" xmlns:cx5="http://schemas.microsoft.com/office/drawing/2016/5/11/chartex" xmlns:cx6="http://schemas.microsoft.com/office/drawing/2016/5/12/chartex" xmlns:cx7="http://schemas.microsoft.com/office/drawing/2016/5/13/chartex" xmlns:cx8="http://schemas.microsoft.com/office/drawing/2016/5/14/chartex" xmlns:mc="http://schemas.openxmlformats.org/markup-compatibility/2006" xmlns:aink="http://schemas.microsoft.com/office/drawing/2016/ink" xmlns:am3d="http://schemas.microsoft.com/office/drawing/2017/model3d" xmlns:o="urn:schemas-microsoft-com:office:office" xmlns:oel="http://schemas.microsoft.com/office/2019/extlst" xmlns:r="http://schemas.openxmlformats.org/officeDocument/2006/relationships" xmlns:m="http://schemas.openxmlformats.org/officeDocument/2006/math" xmlns:v="urn:schemas-microsoft-com:vml" xmlns:wp14="http://schemas.microsoft.com/office/word/2010/wordprocessingDrawing" xmlns:wp="http://schemas.openxmlformats.org/drawingml/2006/wordprocessingDrawing" xmlns:w10="urn:schemas-microsoft-com:office:word" xmlns:w="http://schemas.openxmlformats.org/wordprocessingml/2006/main" xmlns:w14="http://schemas.microsoft.com/office/word/2010/wordml" xmlns:w15="http://schemas.microsoft.com/office/word/2012/wordml" xmlns:w16cex="http://schemas.microsoft.com/office/word/2018/wordml/cex" xmlns:w16cid="http://schemas.microsoft.com/office/word/2016/wordml/cid" xmlns:w16="http://schemas.microsoft.com/office/word/2018/wordml" xmlns:w16du="http://schemas.microsoft.com/office/word/2023/wordml/word16du" xmlns:w16sdtdh="http://schemas.microsoft.com/office/word/2020/wordml/sdtdatahash" xmlns:w16sdtfl="http://schemas.microsoft.com/office/word/2024/wordml/sdtformatlock" xmlns:w16se="http://schemas.microsoft.com/office/word/2015/wordml/symex" xmlns:wpg="http://schemas.microsoft.com/office/word/2010/wordprocessingGroup" xmlns:wpi="http://schemas.microsoft.com/office/word/2010/wordprocessingInk" xmlns:wne="http://schemas.microsoft.com/office/word/2006/wordml" xmlns:wps="http://schemas.microsoft.com/office/word/2010/wordprocessingShape" mc:Ignorable="w14 w15 w16se w16cid w16 w16cex w16sdtdh w16sdtfl w16du wp14">
   <w:p>
     <w:pPr>
       <w:tabs>
@@ -6393,7 +6914,7 @@
 </file>
 
 <file path=word/footer3.xml><?xml version="1.0" encoding="utf-8"?>
-<w:ftr xmlns:wpc="http://schemas.microsoft.com/office/word/2010/wordprocessingCanvas" xmlns:cx="http://schemas.microsoft.com/office/drawing/2014/chartex" xmlns:cx1="http://schemas.microsoft.com/office/drawing/2015/9/8/chartex" xmlns:cx2="http://schemas.microsoft.com/office/drawing/2015/10/21/chartex" xmlns:cx3="http://schemas.microsoft.com/office/drawing/2016/5/9/chartex" xmlns:cx4="http://schemas.microsoft.com/office/drawing/2016/5/10/chartex" xmlns:cx5="http://schemas.microsoft.com/office/drawing/2016/5/11/chartex" xmlns:cx6="http://schemas.microsoft.com/office/drawing/2016/5/12/chartex" xmlns:cx7="http://schemas.microsoft.com/office/drawing/2016/5/13/chartex" xmlns:cx8="http://schemas.microsoft.com/office/drawing/2016/5/14/chartex" xmlns:mc="http://schemas.openxmlformats.org/markup-compatibility/2006" xmlns:aink="http://schemas.microsoft.com/office/drawing/2016/ink" xmlns:am3d="http://schemas.microsoft.com/office/drawing/2017/model3d" xmlns:o="urn:schemas-microsoft-com:office:office" xmlns:oel="http://schemas.microsoft.com/office/2019/extlst" xmlns:r="http://schemas.openxmlformats.org/officeDocument/2006/relationships" xmlns:m="http://schemas.openxmlformats.org/officeDocument/2006/math" xmlns:v="urn:schemas-microsoft-com:vml" xmlns:wp14="http://schemas.microsoft.com/office/word/2010/wordprocessingDrawing" xmlns:wp="http://schemas.openxmlformats.org/drawingml/2006/wordprocessingDrawing" xmlns:w10="urn:schemas-microsoft-com:office:word" xmlns:w="http://schemas.openxmlformats.org/wordprocessingml/2006/main" xmlns:w14="http://schemas.microsoft.com/office/word/2010/wordml" xmlns:w15="http://schemas.microsoft.com/office/word/2012/wordml" xmlns:w16cex="http://schemas.microsoft.com/office/word/2018/wordml/cex" xmlns:w16cid="http://schemas.microsoft.com/office/word/2016/wordml/cid" xmlns:w16="http://schemas.microsoft.com/office/word/2018/wordml" xmlns:w16du="http://schemas.microsoft.com/office/word/2023/wordml/word16du" xmlns:w16sdtdh="http://schemas.microsoft.com/office/word/2020/wordml/sdtdatahash" xmlns:w16se="http://schemas.microsoft.com/office/word/2015/wordml/symex" xmlns:wpg="http://schemas.microsoft.com/office/word/2010/wordprocessingGroup" xmlns:wpi="http://schemas.microsoft.com/office/word/2010/wordprocessingInk" xmlns:wne="http://schemas.microsoft.com/office/word/2006/wordml" xmlns:wps="http://schemas.microsoft.com/office/word/2010/wordprocessingShape" mc:Ignorable="w14 w15 w16se w16cid w16 w16cex w16sdtdh w16du wp14">
+<w:ftr xmlns:wpc="http://schemas.microsoft.com/office/word/2010/wordprocessingCanvas" xmlns:cx="http://schemas.microsoft.com/office/drawing/2014/chartex" xmlns:cx1="http://schemas.microsoft.com/office/drawing/2015/9/8/chartex" xmlns:cx2="http://schemas.microsoft.com/office/drawing/2015/10/21/chartex" xmlns:cx3="http://schemas.microsoft.com/office/drawing/2016/5/9/chartex" xmlns:cx4="http://schemas.microsoft.com/office/drawing/2016/5/10/chartex" xmlns:cx5="http://schemas.microsoft.com/office/drawing/2016/5/11/chartex" xmlns:cx6="http://schemas.microsoft.com/office/drawing/2016/5/12/chartex" xmlns:cx7="http://schemas.microsoft.com/office/drawing/2016/5/13/chartex" xmlns:cx8="http://schemas.microsoft.com/office/drawing/2016/5/14/chartex" xmlns:mc="http://schemas.openxmlformats.org/markup-compatibility/2006" xmlns:aink="http://schemas.microsoft.com/office/drawing/2016/ink" xmlns:am3d="http://schemas.microsoft.com/office/drawing/2017/model3d" xmlns:o="urn:schemas-microsoft-com:office:office" xmlns:oel="http://schemas.microsoft.com/office/2019/extlst" xmlns:r="http://schemas.openxmlformats.org/officeDocument/2006/relationships" xmlns:m="http://schemas.openxmlformats.org/officeDocument/2006/math" xmlns:v="urn:schemas-microsoft-com:vml" xmlns:wp14="http://schemas.microsoft.com/office/word/2010/wordprocessingDrawing" xmlns:wp="http://schemas.openxmlformats.org/drawingml/2006/wordprocessingDrawing" xmlns:w10="urn:schemas-microsoft-com:office:word" xmlns:w="http://schemas.openxmlformats.org/wordprocessingml/2006/main" xmlns:w14="http://schemas.microsoft.com/office/word/2010/wordml" xmlns:w15="http://schemas.microsoft.com/office/word/2012/wordml" xmlns:w16cex="http://schemas.microsoft.com/office/word/2018/wordml/cex" xmlns:w16cid="http://schemas.microsoft.com/office/word/2016/wordml/cid" xmlns:w16="http://schemas.microsoft.com/office/word/2018/wordml" xmlns:w16du="http://schemas.microsoft.com/office/word/2023/wordml/word16du" xmlns:w16sdtdh="http://schemas.microsoft.com/office/word/2020/wordml/sdtdatahash" xmlns:w16sdtfl="http://schemas.microsoft.com/office/word/2024/wordml/sdtformatlock" xmlns:w16se="http://schemas.microsoft.com/office/word/2015/wordml/symex" xmlns:wpg="http://schemas.microsoft.com/office/word/2010/wordprocessingGroup" xmlns:wpi="http://schemas.microsoft.com/office/word/2010/wordprocessingInk" xmlns:wne="http://schemas.microsoft.com/office/word/2006/wordml" xmlns:wps="http://schemas.microsoft.com/office/word/2010/wordprocessingShape" mc:Ignorable="w14 w15 w16se w16cid w16 w16cex w16sdtdh w16sdtfl w16du wp14">
   <w:p>
     <w:pPr>
       <w:pStyle w:val="Footer"/>
@@ -6403,7 +6924,7 @@
 </file>
 
 <file path=word/footnotes.xml><?xml version="1.0" encoding="utf-8"?>
-<w:footnotes xmlns:wpc="http://schemas.microsoft.com/office/word/2010/wordprocessingCanvas" xmlns:cx="http://schemas.microsoft.com/office/drawing/2014/chartex" xmlns:cx1="http://schemas.microsoft.com/office/drawing/2015/9/8/chartex" xmlns:cx2="http://schemas.microsoft.com/office/drawing/2015/10/21/chartex" xmlns:cx3="http://schemas.microsoft.com/office/drawing/2016/5/9/chartex" xmlns:cx4="http://schemas.microsoft.com/office/drawing/2016/5/10/chartex" xmlns:cx5="http://schemas.microsoft.com/office/drawing/2016/5/11/chartex" xmlns:cx6="http://schemas.microsoft.com/office/drawing/2016/5/12/chartex" xmlns:cx7="http://schemas.microsoft.com/office/drawing/2016/5/13/chartex" xmlns:cx8="http://schemas.microsoft.com/office/drawing/2016/5/14/chartex" xmlns:mc="http://schemas.openxmlformats.org/markup-compatibility/2006" xmlns:aink="http://schemas.microsoft.com/office/drawing/2016/ink" xmlns:am3d="http://schemas.microsoft.com/office/drawing/2017/model3d" xmlns:o="urn:schemas-microsoft-com:office:office" xmlns:oel="http://schemas.microsoft.com/office/2019/extlst" xmlns:r="http://schemas.openxmlformats.org/officeDocument/2006/relationships" xmlns:m="http://schemas.openxmlformats.org/officeDocument/2006/math" xmlns:v="urn:schemas-microsoft-com:vml" xmlns:wp14="http://schemas.microsoft.com/office/word/2010/wordprocessingDrawing" xmlns:wp="http://schemas.openxmlformats.org/drawingml/2006/wordprocessingDrawing" xmlns:w10="urn:schemas-microsoft-com:office:word" xmlns:w="http://schemas.openxmlformats.org/wordprocessingml/2006/main" xmlns:w14="http://schemas.microsoft.com/office/word/2010/wordml" xmlns:w15="http://schemas.microsoft.com/office/word/2012/wordml" xmlns:w16cex="http://schemas.microsoft.com/office/word/2018/wordml/cex" xmlns:w16cid="http://schemas.microsoft.com/office/word/2016/wordml/cid" xmlns:w16="http://schemas.microsoft.com/office/word/2018/wordml" xmlns:w16du="http://schemas.microsoft.com/office/word/2023/wordml/word16du" xmlns:w16sdtdh="http://schemas.microsoft.com/office/word/2020/wordml/sdtdatahash" xmlns:w16se="http://schemas.microsoft.com/office/word/2015/wordml/symex" xmlns:wpg="http://schemas.microsoft.com/office/word/2010/wordprocessingGroup" xmlns:wpi="http://schemas.microsoft.com/office/word/2010/wordprocessingInk" xmlns:wne="http://schemas.microsoft.com/office/word/2006/wordml" xmlns:wps="http://schemas.microsoft.com/office/word/2010/wordprocessingShape" mc:Ignorable="w14 w15 w16se w16cid w16 w16cex w16sdtdh w16du wp14">
+<w:footnotes xmlns:wpc="http://schemas.microsoft.com/office/word/2010/wordprocessingCanvas" xmlns:cx="http://schemas.microsoft.com/office/drawing/2014/chartex" xmlns:cx1="http://schemas.microsoft.com/office/drawing/2015/9/8/chartex" xmlns:cx2="http://schemas.microsoft.com/office/drawing/2015/10/21/chartex" xmlns:cx3="http://schemas.microsoft.com/office/drawing/2016/5/9/chartex" xmlns:cx4="http://schemas.microsoft.com/office/drawing/2016/5/10/chartex" xmlns:cx5="http://schemas.microsoft.com/office/drawing/2016/5/11/chartex" xmlns:cx6="http://schemas.microsoft.com/office/drawing/2016/5/12/chartex" xmlns:cx7="http://schemas.microsoft.com/office/drawing/2016/5/13/chartex" xmlns:cx8="http://schemas.microsoft.com/office/drawing/2016/5/14/chartex" xmlns:mc="http://schemas.openxmlformats.org/markup-compatibility/2006" xmlns:aink="http://schemas.microsoft.com/office/drawing/2016/ink" xmlns:am3d="http://schemas.microsoft.com/office/drawing/2017/model3d" xmlns:o="urn:schemas-microsoft-com:office:office" xmlns:oel="http://schemas.microsoft.com/office/2019/extlst" xmlns:r="http://schemas.openxmlformats.org/officeDocument/2006/relationships" xmlns:m="http://schemas.openxmlformats.org/officeDocument/2006/math" xmlns:v="urn:schemas-microsoft-com:vml" xmlns:wp14="http://schemas.microsoft.com/office/word/2010/wordprocessingDrawing" xmlns:wp="http://schemas.openxmlformats.org/drawingml/2006/wordprocessingDrawing" xmlns:w10="urn:schemas-microsoft-com:office:word" xmlns:w="http://schemas.openxmlformats.org/wordprocessingml/2006/main" xmlns:w14="http://schemas.microsoft.com/office/word/2010/wordml" xmlns:w15="http://schemas.microsoft.com/office/word/2012/wordml" xmlns:w16cex="http://schemas.microsoft.com/office/word/2018/wordml/cex" xmlns:w16cid="http://schemas.microsoft.com/office/word/2016/wordml/cid" xmlns:w16="http://schemas.microsoft.com/office/word/2018/wordml" xmlns:w16du="http://schemas.microsoft.com/office/word/2023/wordml/word16du" xmlns:w16sdtdh="http://schemas.microsoft.com/office/word/2020/wordml/sdtdatahash" xmlns:w16sdtfl="http://schemas.microsoft.com/office/word/2024/wordml/sdtformatlock" xmlns:w16se="http://schemas.microsoft.com/office/word/2015/wordml/symex" xmlns:wpg="http://schemas.microsoft.com/office/word/2010/wordprocessingGroup" xmlns:wpi="http://schemas.microsoft.com/office/word/2010/wordprocessingInk" xmlns:wne="http://schemas.microsoft.com/office/word/2006/wordml" xmlns:wps="http://schemas.microsoft.com/office/word/2010/wordprocessingShape" mc:Ignorable="w14 w15 w16se w16cid w16 w16cex w16sdtdh w16sdtfl w16du wp14">
   <w:footnote w:type="separator" w:id="-1">
     <w:p>
       <w:r>
@@ -6422,7 +6943,7 @@
 </file>
 
 <file path=word/header1.xml><?xml version="1.0" encoding="utf-8"?>
-<w:hdr xmlns:wpc="http://schemas.microsoft.com/office/word/2010/wordprocessingCanvas" xmlns:cx="http://schemas.microsoft.com/office/drawing/2014/chartex" xmlns:cx1="http://schemas.microsoft.com/office/drawing/2015/9/8/chartex" xmlns:cx2="http://schemas.microsoft.com/office/drawing/2015/10/21/chartex" xmlns:cx3="http://schemas.microsoft.com/office/drawing/2016/5/9/chartex" xmlns:cx4="http://schemas.microsoft.com/office/drawing/2016/5/10/chartex" xmlns:cx5="http://schemas.microsoft.com/office/drawing/2016/5/11/chartex" xmlns:cx6="http://schemas.microsoft.com/office/drawing/2016/5/12/chartex" xmlns:cx7="http://schemas.microsoft.com/office/drawing/2016/5/13/chartex" xmlns:cx8="http://schemas.microsoft.com/office/drawing/2016/5/14/chartex" xmlns:mc="http://schemas.openxmlformats.org/markup-compatibility/2006" xmlns:aink="http://schemas.microsoft.com/office/drawing/2016/ink" xmlns:am3d="http://schemas.microsoft.com/office/drawing/2017/model3d" xmlns:o="urn:schemas-microsoft-com:office:office" xmlns:oel="http://schemas.microsoft.com/office/2019/extlst" xmlns:r="http://schemas.openxmlformats.org/officeDocument/2006/relationships" xmlns:m="http://schemas.openxmlformats.org/officeDocument/2006/math" xmlns:v="urn:schemas-microsoft-com:vml" xmlns:wp14="http://schemas.microsoft.com/office/word/2010/wordprocessingDrawing" xmlns:wp="http://schemas.openxmlformats.org/drawingml/2006/wordprocessingDrawing" xmlns:w10="urn:schemas-microsoft-com:office:word" xmlns:w="http://schemas.openxmlformats.org/wordprocessingml/2006/main" xmlns:w14="http://schemas.microsoft.com/office/word/2010/wordml" xmlns:w15="http://schemas.microsoft.com/office/word/2012/wordml" xmlns:w16cex="http://schemas.microsoft.com/office/word/2018/wordml/cex" xmlns:w16cid="http://schemas.microsoft.com/office/word/2016/wordml/cid" xmlns:w16="http://schemas.microsoft.com/office/word/2018/wordml" xmlns:w16du="http://schemas.microsoft.com/office/word/2023/wordml/word16du" xmlns:w16sdtdh="http://schemas.microsoft.com/office/word/2020/wordml/sdtdatahash" xmlns:w16se="http://schemas.microsoft.com/office/word/2015/wordml/symex" xmlns:wpg="http://schemas.microsoft.com/office/word/2010/wordprocessingGroup" xmlns:wpi="http://schemas.microsoft.com/office/word/2010/wordprocessingInk" xmlns:wne="http://schemas.microsoft.com/office/word/2006/wordml" xmlns:wps="http://schemas.microsoft.com/office/word/2010/wordprocessingShape" mc:Ignorable="w14 w15 w16se w16cid w16 w16cex w16sdtdh w16du wp14">
+<w:hdr xmlns:wpc="http://schemas.microsoft.com/office/word/2010/wordprocessingCanvas" xmlns:cx="http://schemas.microsoft.com/office/drawing/2014/chartex" xmlns:cx1="http://schemas.microsoft.com/office/drawing/2015/9/8/chartex" xmlns:cx2="http://schemas.microsoft.com/office/drawing/2015/10/21/chartex" xmlns:cx3="http://schemas.microsoft.com/office/drawing/2016/5/9/chartex" xmlns:cx4="http://schemas.microsoft.com/office/drawing/2016/5/10/chartex" xmlns:cx5="http://schemas.microsoft.com/office/drawing/2016/5/11/chartex" xmlns:cx6="http://schemas.microsoft.com/office/drawing/2016/5/12/chartex" xmlns:cx7="http://schemas.microsoft.com/office/drawing/2016/5/13/chartex" xmlns:cx8="http://schemas.microsoft.com/office/drawing/2016/5/14/chartex" xmlns:mc="http://schemas.openxmlformats.org/markup-compatibility/2006" xmlns:aink="http://schemas.microsoft.com/office/drawing/2016/ink" xmlns:am3d="http://schemas.microsoft.com/office/drawing/2017/model3d" xmlns:o="urn:schemas-microsoft-com:office:office" xmlns:oel="http://schemas.microsoft.com/office/2019/extlst" xmlns:r="http://schemas.openxmlformats.org/officeDocument/2006/relationships" xmlns:m="http://schemas.openxmlformats.org/officeDocument/2006/math" xmlns:v="urn:schemas-microsoft-com:vml" xmlns:wp14="http://schemas.microsoft.com/office/word/2010/wordprocessingDrawing" xmlns:wp="http://schemas.openxmlformats.org/drawingml/2006/wordprocessingDrawing" xmlns:w10="urn:schemas-microsoft-com:office:word" xmlns:w="http://schemas.openxmlformats.org/wordprocessingml/2006/main" xmlns:w14="http://schemas.microsoft.com/office/word/2010/wordml" xmlns:w15="http://schemas.microsoft.com/office/word/2012/wordml" xmlns:w16cex="http://schemas.microsoft.com/office/word/2018/wordml/cex" xmlns:w16cid="http://schemas.microsoft.com/office/word/2016/wordml/cid" xmlns:w16="http://schemas.microsoft.com/office/word/2018/wordml" xmlns:w16du="http://schemas.microsoft.com/office/word/2023/wordml/word16du" xmlns:w16sdtdh="http://schemas.microsoft.com/office/word/2020/wordml/sdtdatahash" xmlns:w16sdtfl="http://schemas.microsoft.com/office/word/2024/wordml/sdtformatlock" xmlns:w16se="http://schemas.microsoft.com/office/word/2015/wordml/symex" xmlns:wpg="http://schemas.microsoft.com/office/word/2010/wordprocessingGroup" xmlns:wpi="http://schemas.microsoft.com/office/word/2010/wordprocessingInk" xmlns:wne="http://schemas.microsoft.com/office/word/2006/wordml" xmlns:wps="http://schemas.microsoft.com/office/word/2010/wordprocessingShape" mc:Ignorable="w14 w15 w16se w16cid w16 w16cex w16sdtdh w16sdtfl w16du wp14">
   <w:p>
     <w:pPr>
       <w:pStyle w:val="Header"/>
@@ -6432,7 +6953,7 @@
 </file>
 
 <file path=word/header2.xml><?xml version="1.0" encoding="utf-8"?>
-<w:hdr xmlns:wpc="http://schemas.microsoft.com/office/word/2010/wordprocessingCanvas" xmlns:cx="http://schemas.microsoft.com/office/drawing/2014/chartex" xmlns:cx1="http://schemas.microsoft.com/office/drawing/2015/9/8/chartex" xmlns:cx2="http://schemas.microsoft.com/office/drawing/2015/10/21/chartex" xmlns:cx3="http://schemas.microsoft.com/office/drawing/2016/5/9/chartex" xmlns:cx4="http://schemas.microsoft.com/office/drawing/2016/5/10/chartex" xmlns:cx5="http://schemas.microsoft.com/office/drawing/2016/5/11/chartex" xmlns:cx6="http://schemas.microsoft.com/office/drawing/2016/5/12/chartex" xmlns:cx7="http://schemas.microsoft.com/office/drawing/2016/5/13/chartex" xmlns:cx8="http://schemas.microsoft.com/office/drawing/2016/5/14/chartex" xmlns:mc="http://schemas.openxmlformats.org/markup-compatibility/2006" xmlns:aink="http://schemas.microsoft.com/office/drawing/2016/ink" xmlns:am3d="http://schemas.microsoft.com/office/drawing/2017/model3d" xmlns:o="urn:schemas-microsoft-com:office:office" xmlns:oel="http://schemas.microsoft.com/office/2019/extlst" xmlns:r="http://schemas.openxmlformats.org/officeDocument/2006/relationships" xmlns:m="http://schemas.openxmlformats.org/officeDocument/2006/math" xmlns:v="urn:schemas-microsoft-com:vml" xmlns:wp14="http://schemas.microsoft.com/office/word/2010/wordprocessingDrawing" xmlns:wp="http://schemas.openxmlformats.org/drawingml/2006/wordprocessingDrawing" xmlns:w10="urn:schemas-microsoft-com:office:word" xmlns:w="http://schemas.openxmlformats.org/wordprocessingml/2006/main" xmlns:w14="http://schemas.microsoft.com/office/word/2010/wordml" xmlns:w15="http://schemas.microsoft.com/office/word/2012/wordml" xmlns:w16cex="http://schemas.microsoft.com/office/word/2018/wordml/cex" xmlns:w16cid="http://schemas.microsoft.com/office/word/2016/wordml/cid" xmlns:w16="http://schemas.microsoft.com/office/word/2018/wordml" xmlns:w16du="http://schemas.microsoft.com/office/word/2023/wordml/word16du" xmlns:w16sdtdh="http://schemas.microsoft.com/office/word/2020/wordml/sdtdatahash" xmlns:w16se="http://schemas.microsoft.com/office/word/2015/wordml/symex" xmlns:wpg="http://schemas.microsoft.com/office/word/2010/wordprocessingGroup" xmlns:wpi="http://schemas.microsoft.com/office/word/2010/wordprocessingInk" xmlns:wne="http://schemas.microsoft.com/office/word/2006/wordml" xmlns:wps="http://schemas.microsoft.com/office/word/2010/wordprocessingShape" mc:Ignorable="w14 w15 w16se w16cid w16 w16cex w16sdtdh w16du wp14">
+<w:hdr xmlns:wpc="http://schemas.microsoft.com/office/word/2010/wordprocessingCanvas" xmlns:cx="http://schemas.microsoft.com/office/drawing/2014/chartex" xmlns:cx1="http://schemas.microsoft.com/office/drawing/2015/9/8/chartex" xmlns:cx2="http://schemas.microsoft.com/office/drawing/2015/10/21/chartex" xmlns:cx3="http://schemas.microsoft.com/office/drawing/2016/5/9/chartex" xmlns:cx4="http://schemas.microsoft.com/office/drawing/2016/5/10/chartex" xmlns:cx5="http://schemas.microsoft.com/office/drawing/2016/5/11/chartex" xmlns:cx6="http://schemas.microsoft.com/office/drawing/2016/5/12/chartex" xmlns:cx7="http://schemas.microsoft.com/office/drawing/2016/5/13/chartex" xmlns:cx8="http://schemas.microsoft.com/office/drawing/2016/5/14/chartex" xmlns:mc="http://schemas.openxmlformats.org/markup-compatibility/2006" xmlns:aink="http://schemas.microsoft.com/office/drawing/2016/ink" xmlns:am3d="http://schemas.microsoft.com/office/drawing/2017/model3d" xmlns:o="urn:schemas-microsoft-com:office:office" xmlns:oel="http://schemas.microsoft.com/office/2019/extlst" xmlns:r="http://schemas.openxmlformats.org/officeDocument/2006/relationships" xmlns:m="http://schemas.openxmlformats.org/officeDocument/2006/math" xmlns:v="urn:schemas-microsoft-com:vml" xmlns:wp14="http://schemas.microsoft.com/office/word/2010/wordprocessingDrawing" xmlns:wp="http://schemas.openxmlformats.org/drawingml/2006/wordprocessingDrawing" xmlns:w10="urn:schemas-microsoft-com:office:word" xmlns:w="http://schemas.openxmlformats.org/wordprocessingml/2006/main" xmlns:w14="http://schemas.microsoft.com/office/word/2010/wordml" xmlns:w15="http://schemas.microsoft.com/office/word/2012/wordml" xmlns:w16cex="http://schemas.microsoft.com/office/word/2018/wordml/cex" xmlns:w16cid="http://schemas.microsoft.com/office/word/2016/wordml/cid" xmlns:w16="http://schemas.microsoft.com/office/word/2018/wordml" xmlns:w16du="http://schemas.microsoft.com/office/word/2023/wordml/word16du" xmlns:w16sdtdh="http://schemas.microsoft.com/office/word/2020/wordml/sdtdatahash" xmlns:w16sdtfl="http://schemas.microsoft.com/office/word/2024/wordml/sdtformatlock" xmlns:w16se="http://schemas.microsoft.com/office/word/2015/wordml/symex" xmlns:wpg="http://schemas.microsoft.com/office/word/2010/wordprocessingGroup" xmlns:wpi="http://schemas.microsoft.com/office/word/2010/wordprocessingInk" xmlns:wne="http://schemas.microsoft.com/office/word/2006/wordml" xmlns:wps="http://schemas.microsoft.com/office/word/2010/wordprocessingShape" mc:Ignorable="w14 w15 w16se w16cid w16 w16cex w16sdtdh w16sdtfl w16du wp14">
   <w:p>
     <w:pPr>
       <w:spacing w:line="264" w:lineRule="auto"/>
@@ -6648,7 +7169,7 @@
 </file>
 
 <file path=word/header3.xml><?xml version="1.0" encoding="utf-8"?>
-<w:hdr xmlns:wpc="http://schemas.microsoft.com/office/word/2010/wordprocessingCanvas" xmlns:cx="http://schemas.microsoft.com/office/drawing/2014/chartex" xmlns:cx1="http://schemas.microsoft.com/office/drawing/2015/9/8/chartex" xmlns:cx2="http://schemas.microsoft.com/office/drawing/2015/10/21/chartex" xmlns:cx3="http://schemas.microsoft.com/office/drawing/2016/5/9/chartex" xmlns:cx4="http://schemas.microsoft.com/office/drawing/2016/5/10/chartex" xmlns:cx5="http://schemas.microsoft.com/office/drawing/2016/5/11/chartex" xmlns:cx6="http://schemas.microsoft.com/office/drawing/2016/5/12/chartex" xmlns:cx7="http://schemas.microsoft.com/office/drawing/2016/5/13/chartex" xmlns:cx8="http://schemas.microsoft.com/office/drawing/2016/5/14/chartex" xmlns:mc="http://schemas.openxmlformats.org/markup-compatibility/2006" xmlns:aink="http://schemas.microsoft.com/office/drawing/2016/ink" xmlns:am3d="http://schemas.microsoft.com/office/drawing/2017/model3d" xmlns:o="urn:schemas-microsoft-com:office:office" xmlns:oel="http://schemas.microsoft.com/office/2019/extlst" xmlns:r="http://schemas.openxmlformats.org/officeDocument/2006/relationships" xmlns:m="http://schemas.openxmlformats.org/officeDocument/2006/math" xmlns:v="urn:schemas-microsoft-com:vml" xmlns:wp14="http://schemas.microsoft.com/office/word/2010/wordprocessingDrawing" xmlns:wp="http://schemas.openxmlformats.org/drawingml/2006/wordprocessingDrawing" xmlns:w10="urn:schemas-microsoft-com:office:word" xmlns:w="http://schemas.openxmlformats.org/wordprocessingml/2006/main" xmlns:w14="http://schemas.microsoft.com/office/word/2010/wordml" xmlns:w15="http://schemas.microsoft.com/office/word/2012/wordml" xmlns:w16cex="http://schemas.microsoft.com/office/word/2018/wordml/cex" xmlns:w16cid="http://schemas.microsoft.com/office/word/2016/wordml/cid" xmlns:w16="http://schemas.microsoft.com/office/word/2018/wordml" xmlns:w16du="http://schemas.microsoft.com/office/word/2023/wordml/word16du" xmlns:w16sdtdh="http://schemas.microsoft.com/office/word/2020/wordml/sdtdatahash" xmlns:w16se="http://schemas.microsoft.com/office/word/2015/wordml/symex" xmlns:wpg="http://schemas.microsoft.com/office/word/2010/wordprocessingGroup" xmlns:wpi="http://schemas.microsoft.com/office/word/2010/wordprocessingInk" xmlns:wne="http://schemas.microsoft.com/office/word/2006/wordml" xmlns:wps="http://schemas.microsoft.com/office/word/2010/wordprocessingShape" mc:Ignorable="w14 w15 w16se w16cid w16 w16cex w16sdtdh w16du wp14">
+<w:hdr xmlns:wpc="http://schemas.microsoft.com/office/word/2010/wordprocessingCanvas" xmlns:cx="http://schemas.microsoft.com/office/drawing/2014/chartex" xmlns:cx1="http://schemas.microsoft.com/office/drawing/2015/9/8/chartex" xmlns:cx2="http://schemas.microsoft.com/office/drawing/2015/10/21/chartex" xmlns:cx3="http://schemas.microsoft.com/office/drawing/2016/5/9/chartex" xmlns:cx4="http://schemas.microsoft.com/office/drawing/2016/5/10/chartex" xmlns:cx5="http://schemas.microsoft.com/office/drawing/2016/5/11/chartex" xmlns:cx6="http://schemas.microsoft.com/office/drawing/2016/5/12/chartex" xmlns:cx7="http://schemas.microsoft.com/office/drawing/2016/5/13/chartex" xmlns:cx8="http://schemas.microsoft.com/office/drawing/2016/5/14/chartex" xmlns:mc="http://schemas.openxmlformats.org/markup-compatibility/2006" xmlns:aink="http://schemas.microsoft.com/office/drawing/2016/ink" xmlns:am3d="http://schemas.microsoft.com/office/drawing/2017/model3d" xmlns:o="urn:schemas-microsoft-com:office:office" xmlns:oel="http://schemas.microsoft.com/office/2019/extlst" xmlns:r="http://schemas.openxmlformats.org/officeDocument/2006/relationships" xmlns:m="http://schemas.openxmlformats.org/officeDocument/2006/math" xmlns:v="urn:schemas-microsoft-com:vml" xmlns:wp14="http://schemas.microsoft.com/office/word/2010/wordprocessingDrawing" xmlns:wp="http://schemas.openxmlformats.org/drawingml/2006/wordprocessingDrawing" xmlns:w10="urn:schemas-microsoft-com:office:word" xmlns:w="http://schemas.openxmlformats.org/wordprocessingml/2006/main" xmlns:w14="http://schemas.microsoft.com/office/word/2010/wordml" xmlns:w15="http://schemas.microsoft.com/office/word/2012/wordml" xmlns:w16cex="http://schemas.microsoft.com/office/word/2018/wordml/cex" xmlns:w16cid="http://schemas.microsoft.com/office/word/2016/wordml/cid" xmlns:w16="http://schemas.microsoft.com/office/word/2018/wordml" xmlns:w16du="http://schemas.microsoft.com/office/word/2023/wordml/word16du" xmlns:w16sdtdh="http://schemas.microsoft.com/office/word/2020/wordml/sdtdatahash" xmlns:w16sdtfl="http://schemas.microsoft.com/office/word/2024/wordml/sdtformatlock" xmlns:w16se="http://schemas.microsoft.com/office/word/2015/wordml/symex" xmlns:wpg="http://schemas.microsoft.com/office/word/2010/wordprocessingGroup" xmlns:wpi="http://schemas.microsoft.com/office/word/2010/wordprocessingInk" xmlns:wne="http://schemas.microsoft.com/office/word/2006/wordml" xmlns:wps="http://schemas.microsoft.com/office/word/2010/wordprocessingShape" mc:Ignorable="w14 w15 w16se w16cid w16 w16cex w16sdtdh w16sdtfl w16du wp14">
   <w:p>
     <w:pPr>
       <w:pStyle w:val="Header"/>
@@ -6658,7 +7179,7 @@
 </file>
 
 <file path=word/numbering.xml><?xml version="1.0" encoding="utf-8"?>
-<w:numbering xmlns:wpc="http://schemas.microsoft.com/office/word/2010/wordprocessingCanvas" xmlns:cx="http://schemas.microsoft.com/office/drawing/2014/chartex" xmlns:cx1="http://schemas.microsoft.com/office/drawing/2015/9/8/chartex" xmlns:cx2="http://schemas.microsoft.com/office/drawing/2015/10/21/chartex" xmlns:cx3="http://schemas.microsoft.com/office/drawing/2016/5/9/chartex" xmlns:cx4="http://schemas.microsoft.com/office/drawing/2016/5/10/chartex" xmlns:cx5="http://schemas.microsoft.com/office/drawing/2016/5/11/chartex" xmlns:cx6="http://schemas.microsoft.com/office/drawing/2016/5/12/chartex" xmlns:cx7="http://schemas.microsoft.com/office/drawing/2016/5/13/chartex" xmlns:cx8="http://schemas.microsoft.com/office/drawing/2016/5/14/chartex" xmlns:mc="http://schemas.openxmlformats.org/markup-compatibility/2006" xmlns:aink="http://schemas.microsoft.com/office/drawing/2016/ink" xmlns:am3d="http://schemas.microsoft.com/office/drawing/2017/model3d" xmlns:o="urn:schemas-microsoft-com:office:office" xmlns:oel="http://schemas.microsoft.com/office/2019/extlst" xmlns:r="http://schemas.openxmlformats.org/officeDocument/2006/relationships" xmlns:m="http://schemas.openxmlformats.org/officeDocument/2006/math" xmlns:v="urn:schemas-microsoft-com:vml" xmlns:wp14="http://schemas.microsoft.com/office/word/2010/wordprocessingDrawing" xmlns:wp="http://schemas.openxmlformats.org/drawingml/2006/wordprocessingDrawing" xmlns:w10="urn:schemas-microsoft-com:office:word" xmlns:w="http://schemas.openxmlformats.org/wordprocessingml/2006/main" xmlns:w14="http://schemas.microsoft.com/office/word/2010/wordml" xmlns:w15="http://schemas.microsoft.com/office/word/2012/wordml" xmlns:w16cex="http://schemas.microsoft.com/office/word/2018/wordml/cex" xmlns:w16cid="http://schemas.microsoft.com/office/word/2016/wordml/cid" xmlns:w16="http://schemas.microsoft.com/office/word/2018/wordml" xmlns:w16du="http://schemas.microsoft.com/office/word/2023/wordml/word16du" xmlns:w16sdtdh="http://schemas.microsoft.com/office/word/2020/wordml/sdtdatahash" xmlns:w16se="http://schemas.microsoft.com/office/word/2015/wordml/symex" xmlns:wpg="http://schemas.microsoft.com/office/word/2010/wordprocessingGroup" xmlns:wpi="http://schemas.microsoft.com/office/word/2010/wordprocessingInk" xmlns:wne="http://schemas.microsoft.com/office/word/2006/wordml" xmlns:wps="http://schemas.microsoft.com/office/word/2010/wordprocessingShape" mc:Ignorable="w14 w15 w16se w16cid w16 w16cex w16sdtdh w16du wp14">
+<w:numbering xmlns:wpc="http://schemas.microsoft.com/office/word/2010/wordprocessingCanvas" xmlns:cx="http://schemas.microsoft.com/office/drawing/2014/chartex" xmlns:cx1="http://schemas.microsoft.com/office/drawing/2015/9/8/chartex" xmlns:cx2="http://schemas.microsoft.com/office/drawing/2015/10/21/chartex" xmlns:cx3="http://schemas.microsoft.com/office/drawing/2016/5/9/chartex" xmlns:cx4="http://schemas.microsoft.com/office/drawing/2016/5/10/chartex" xmlns:cx5="http://schemas.microsoft.com/office/drawing/2016/5/11/chartex" xmlns:cx6="http://schemas.microsoft.com/office/drawing/2016/5/12/chartex" xmlns:cx7="http://schemas.microsoft.com/office/drawing/2016/5/13/chartex" xmlns:cx8="http://schemas.microsoft.com/office/drawing/2016/5/14/chartex" xmlns:mc="http://schemas.openxmlformats.org/markup-compatibility/2006" xmlns:aink="http://schemas.microsoft.com/office/drawing/2016/ink" xmlns:am3d="http://schemas.microsoft.com/office/drawing/2017/model3d" xmlns:o="urn:schemas-microsoft-com:office:office" xmlns:oel="http://schemas.microsoft.com/office/2019/extlst" xmlns:r="http://schemas.openxmlformats.org/officeDocument/2006/relationships" xmlns:m="http://schemas.openxmlformats.org/officeDocument/2006/math" xmlns:v="urn:schemas-microsoft-com:vml" xmlns:wp14="http://schemas.microsoft.com/office/word/2010/wordprocessingDrawing" xmlns:wp="http://schemas.openxmlformats.org/drawingml/2006/wordprocessingDrawing" xmlns:w10="urn:schemas-microsoft-com:office:word" xmlns:w="http://schemas.openxmlformats.org/wordprocessingml/2006/main" xmlns:w14="http://schemas.microsoft.com/office/word/2010/wordml" xmlns:w15="http://schemas.microsoft.com/office/word/2012/wordml" xmlns:w16cex="http://schemas.microsoft.com/office/word/2018/wordml/cex" xmlns:w16cid="http://schemas.microsoft.com/office/word/2016/wordml/cid" xmlns:w16="http://schemas.microsoft.com/office/word/2018/wordml" xmlns:w16du="http://schemas.microsoft.com/office/word/2023/wordml/word16du" xmlns:w16sdtdh="http://schemas.microsoft.com/office/word/2020/wordml/sdtdatahash" xmlns:w16sdtfl="http://schemas.microsoft.com/office/word/2024/wordml/sdtformatlock" xmlns:w16se="http://schemas.microsoft.com/office/word/2015/wordml/symex" xmlns:wpg="http://schemas.microsoft.com/office/word/2010/wordprocessingGroup" xmlns:wpi="http://schemas.microsoft.com/office/word/2010/wordprocessingInk" xmlns:wne="http://schemas.microsoft.com/office/word/2006/wordml" xmlns:wps="http://schemas.microsoft.com/office/word/2010/wordprocessingShape" mc:Ignorable="w14 w15 w16se w16cid w16 w16cex w16sdtdh w16sdtfl w16du wp14">
   <w:abstractNum w:abstractNumId="0" w15:restartNumberingAfterBreak="0">
     <w:nsid w:val="00000002"/>
     <w:multiLevelType w:val="singleLevel"/>
@@ -7853,7 +8374,7 @@
 </file>
 
 <file path=word/styles.xml><?xml version="1.0" encoding="utf-8"?>
-<w:styles xmlns:mc="http://schemas.openxmlformats.org/markup-compatibility/2006" xmlns:r="http://schemas.openxmlformats.org/officeDocument/2006/relationships" xmlns:w="http://schemas.openxmlformats.org/wordprocessingml/2006/main" xmlns:w14="http://schemas.microsoft.com/office/word/2010/wordml" xmlns:w15="http://schemas.microsoft.com/office/word/2012/wordml" xmlns:w16cex="http://schemas.microsoft.com/office/word/2018/wordml/cex" xmlns:w16cid="http://schemas.microsoft.com/office/word/2016/wordml/cid" xmlns:w16="http://schemas.microsoft.com/office/word/2018/wordml" xmlns:w16du="http://schemas.microsoft.com/office/word/2023/wordml/word16du" xmlns:w16sdtdh="http://schemas.microsoft.com/office/word/2020/wordml/sdtdatahash" xmlns:w16se="http://schemas.microsoft.com/office/word/2015/wordml/symex" mc:Ignorable="w14 w15 w16se w16cid w16 w16cex w16sdtdh w16du">
+<w:styles xmlns:mc="http://schemas.openxmlformats.org/markup-compatibility/2006" xmlns:r="http://schemas.openxmlformats.org/officeDocument/2006/relationships" xmlns:w="http://schemas.openxmlformats.org/wordprocessingml/2006/main" xmlns:w14="http://schemas.microsoft.com/office/word/2010/wordml" xmlns:w15="http://schemas.microsoft.com/office/word/2012/wordml" xmlns:w16cex="http://schemas.microsoft.com/office/word/2018/wordml/cex" xmlns:w16cid="http://schemas.microsoft.com/office/word/2016/wordml/cid" xmlns:w16="http://schemas.microsoft.com/office/word/2018/wordml" xmlns:w16du="http://schemas.microsoft.com/office/word/2023/wordml/word16du" xmlns:w16sdtdh="http://schemas.microsoft.com/office/word/2020/wordml/sdtdatahash" xmlns:w16sdtfl="http://schemas.microsoft.com/office/word/2024/wordml/sdtformatlock" xmlns:w16se="http://schemas.microsoft.com/office/word/2015/wordml/symex" mc:Ignorable="w14 w15 w16se w16cid w16 w16cex w16sdtdh w16sdtfl w16du">
   <w:docDefaults>
     <w:rPrDefault>
       <w:rPr>

</xml_diff>